<commit_message>
415. campground new and create
1. add new.ejs, it is a page to allow user add new campground.
2. add code to take the data from the form post method, and save the data to database.
</commit_message>
<xml_diff>
--- a/study notes/Yelp camp notes.docx
+++ b/study notes/Yelp camp notes.docx
@@ -45,7 +45,21 @@
         <w:rPr>
           <w:lang w:val="en-US"/>
         </w:rPr>
-        <w:t xml:space="preserve">You can download the code and use “npm install” to install all the dependencies. </w:t>
+        <w:t>You can download the code and use “</w:t>
+      </w:r>
+      <w:proofErr w:type="spellStart"/>
+      <w:r>
+        <w:rPr>
+          <w:lang w:val="en-US"/>
+        </w:rPr>
+        <w:t>npm</w:t>
+      </w:r>
+      <w:proofErr w:type="spellEnd"/>
+      <w:r>
+        <w:rPr>
+          <w:lang w:val="en-US"/>
+        </w:rPr>
+        <w:t xml:space="preserve"> install” to install all the dependencies. </w:t>
       </w:r>
     </w:p>
     <w:p>
@@ -88,24 +102,60 @@
           <w:lang w:val="en-US"/>
         </w:rPr>
       </w:pPr>
-      <w:r>
-        <w:rPr>
-          <w:lang w:val="en-US"/>
-        </w:rPr>
-        <w:t xml:space="preserve">npm init -y </w:t>
-      </w:r>
-    </w:p>
-    <w:p>
-      <w:pPr>
-        <w:rPr>
-          <w:lang w:val="en-US"/>
-        </w:rPr>
-      </w:pPr>
-      <w:r>
-        <w:rPr>
-          <w:lang w:val="en-US"/>
-        </w:rPr>
-        <w:t xml:space="preserve">This will create the npm file to record dependencies. </w:t>
+      <w:proofErr w:type="spellStart"/>
+      <w:r>
+        <w:rPr>
+          <w:lang w:val="en-US"/>
+        </w:rPr>
+        <w:t>npm</w:t>
+      </w:r>
+      <w:proofErr w:type="spellEnd"/>
+      <w:r>
+        <w:rPr>
+          <w:lang w:val="en-US"/>
+        </w:rPr>
+        <w:t xml:space="preserve"> </w:t>
+      </w:r>
+      <w:proofErr w:type="spellStart"/>
+      <w:r>
+        <w:rPr>
+          <w:lang w:val="en-US"/>
+        </w:rPr>
+        <w:t>init</w:t>
+      </w:r>
+      <w:proofErr w:type="spellEnd"/>
+      <w:r>
+        <w:rPr>
+          <w:lang w:val="en-US"/>
+        </w:rPr>
+        <w:t xml:space="preserve"> -y </w:t>
+      </w:r>
+    </w:p>
+    <w:p>
+      <w:pPr>
+        <w:rPr>
+          <w:lang w:val="en-US"/>
+        </w:rPr>
+      </w:pPr>
+      <w:r>
+        <w:rPr>
+          <w:lang w:val="en-US"/>
+        </w:rPr>
+        <w:t xml:space="preserve">This will create the </w:t>
+      </w:r>
+      <w:proofErr w:type="spellStart"/>
+      <w:r>
+        <w:rPr>
+          <w:lang w:val="en-US"/>
+        </w:rPr>
+        <w:t>npm</w:t>
+      </w:r>
+      <w:proofErr w:type="spellEnd"/>
+      <w:r>
+        <w:rPr>
+          <w:lang w:val="en-US"/>
+        </w:rPr>
+        <w:t xml:space="preserve"> file to record dependencies. </w:t>
       </w:r>
     </w:p>
     <w:p>
@@ -160,6 +210,2268 @@
           <w:lang w:val="en-US"/>
         </w:rPr>
       </w:pPr>
+      <w:r>
+        <w:rPr>
+          <w:lang w:val="en-US"/>
+        </w:rPr>
+        <w:t xml:space="preserve">Set up routers: </w:t>
+      </w:r>
+    </w:p>
+    <w:p>
+      <w:pPr>
+        <w:rPr>
+          <w:lang w:val="en-US"/>
+        </w:rPr>
+      </w:pPr>
+    </w:p>
+    <w:p>
+      <w:pPr>
+        <w:pStyle w:val="Heading2"/>
+        <w:rPr>
+          <w:rFonts w:hint="eastAsia"/>
+          <w:lang w:val="en-US"/>
+        </w:rPr>
+      </w:pPr>
+      <w:r>
+        <w:rPr>
+          <w:rFonts w:hint="eastAsia"/>
+          <w:lang w:val="en-US"/>
+        </w:rPr>
+        <w:t>增添新加</w:t>
+      </w:r>
+      <w:r>
+        <w:rPr>
+          <w:rFonts w:hint="eastAsia"/>
+          <w:lang w:val="en-US"/>
+        </w:rPr>
+        <w:t>campground</w:t>
+      </w:r>
+      <w:r>
+        <w:rPr>
+          <w:lang w:val="en-US"/>
+        </w:rPr>
+        <w:t xml:space="preserve"> </w:t>
+      </w:r>
+      <w:r>
+        <w:rPr>
+          <w:rFonts w:hint="eastAsia"/>
+          <w:lang w:val="en-US"/>
+        </w:rPr>
+        <w:t>的页面：</w:t>
+      </w:r>
+    </w:p>
+    <w:p>
+      <w:pPr>
+        <w:rPr>
+          <w:lang w:val="en-US"/>
+        </w:rPr>
+      </w:pPr>
+      <w:r>
+        <w:rPr>
+          <w:lang w:val="en-US"/>
+        </w:rPr>
+        <w:t>Remember the order of router matters!</w:t>
+      </w:r>
+    </w:p>
+    <w:p>
+      <w:pPr>
+        <w:shd w:val="clear" w:color="auto" w:fill="292D3E"/>
+        <w:spacing w:line="315" w:lineRule="atLeast"/>
+        <w:rPr>
+          <w:rFonts w:ascii="Menlo" w:eastAsia="Times New Roman" w:hAnsi="Menlo" w:cs="Menlo"/>
+          <w:color w:val="A6ACCD"/>
+          <w:sz w:val="21"/>
+          <w:szCs w:val="21"/>
+        </w:rPr>
+      </w:pPr>
+      <w:r>
+        <w:rPr>
+          <w:rFonts w:ascii="Menlo" w:eastAsia="Times New Roman" w:hAnsi="Menlo" w:cs="Menlo"/>
+          <w:i/>
+          <w:iCs/>
+          <w:color w:val="676E95"/>
+          <w:sz w:val="21"/>
+          <w:szCs w:val="21"/>
+        </w:rPr>
+        <w:t>// page to add new campground</w:t>
+      </w:r>
+    </w:p>
+    <w:p>
+      <w:pPr>
+        <w:shd w:val="clear" w:color="auto" w:fill="292D3E"/>
+        <w:spacing w:line="315" w:lineRule="atLeast"/>
+        <w:rPr>
+          <w:rFonts w:ascii="Menlo" w:eastAsia="Times New Roman" w:hAnsi="Menlo" w:cs="Menlo"/>
+          <w:color w:val="A6ACCD"/>
+          <w:sz w:val="21"/>
+          <w:szCs w:val="21"/>
+        </w:rPr>
+      </w:pPr>
+      <w:proofErr w:type="spellStart"/>
+      <w:proofErr w:type="gramStart"/>
+      <w:r>
+        <w:rPr>
+          <w:rFonts w:ascii="Menlo" w:eastAsia="Times New Roman" w:hAnsi="Menlo" w:cs="Menlo"/>
+          <w:color w:val="A6ACCD"/>
+          <w:sz w:val="21"/>
+          <w:szCs w:val="21"/>
+        </w:rPr>
+        <w:t>app</w:t>
+      </w:r>
+      <w:r>
+        <w:rPr>
+          <w:rFonts w:ascii="Menlo" w:eastAsia="Times New Roman" w:hAnsi="Menlo" w:cs="Menlo"/>
+          <w:color w:val="89DDFF"/>
+          <w:sz w:val="21"/>
+          <w:szCs w:val="21"/>
+        </w:rPr>
+        <w:t>.</w:t>
+      </w:r>
+      <w:r>
+        <w:rPr>
+          <w:rFonts w:ascii="Menlo" w:eastAsia="Times New Roman" w:hAnsi="Menlo" w:cs="Menlo"/>
+          <w:color w:val="82AAFF"/>
+          <w:sz w:val="21"/>
+          <w:szCs w:val="21"/>
+        </w:rPr>
+        <w:t>get</w:t>
+      </w:r>
+      <w:proofErr w:type="spellEnd"/>
+      <w:r>
+        <w:rPr>
+          <w:rFonts w:ascii="Menlo" w:eastAsia="Times New Roman" w:hAnsi="Menlo" w:cs="Menlo"/>
+          <w:color w:val="A6ACCD"/>
+          <w:sz w:val="21"/>
+          <w:szCs w:val="21"/>
+        </w:rPr>
+        <w:t>(</w:t>
+      </w:r>
+      <w:proofErr w:type="gramEnd"/>
+      <w:r>
+        <w:rPr>
+          <w:rFonts w:ascii="Menlo" w:eastAsia="Times New Roman" w:hAnsi="Menlo" w:cs="Menlo"/>
+          <w:color w:val="89DDFF"/>
+          <w:sz w:val="21"/>
+          <w:szCs w:val="21"/>
+        </w:rPr>
+        <w:t>'</w:t>
+      </w:r>
+      <w:r>
+        <w:rPr>
+          <w:rFonts w:ascii="Menlo" w:eastAsia="Times New Roman" w:hAnsi="Menlo" w:cs="Menlo"/>
+          <w:color w:val="C3E88D"/>
+          <w:sz w:val="21"/>
+          <w:szCs w:val="21"/>
+        </w:rPr>
+        <w:t>/campgrounds/new</w:t>
+      </w:r>
+      <w:r>
+        <w:rPr>
+          <w:rFonts w:ascii="Menlo" w:eastAsia="Times New Roman" w:hAnsi="Menlo" w:cs="Menlo"/>
+          <w:color w:val="89DDFF"/>
+          <w:sz w:val="21"/>
+          <w:szCs w:val="21"/>
+        </w:rPr>
+        <w:t>',</w:t>
+      </w:r>
+      <w:r>
+        <w:rPr>
+          <w:rFonts w:ascii="Menlo" w:eastAsia="Times New Roman" w:hAnsi="Menlo" w:cs="Menlo"/>
+          <w:color w:val="A6ACCD"/>
+          <w:sz w:val="21"/>
+          <w:szCs w:val="21"/>
+        </w:rPr>
+        <w:t xml:space="preserve"> </w:t>
+      </w:r>
+      <w:r>
+        <w:rPr>
+          <w:rFonts w:ascii="Menlo" w:eastAsia="Times New Roman" w:hAnsi="Menlo" w:cs="Menlo"/>
+          <w:color w:val="89DDFF"/>
+          <w:sz w:val="21"/>
+          <w:szCs w:val="21"/>
+        </w:rPr>
+        <w:t>(</w:t>
+      </w:r>
+      <w:r>
+        <w:rPr>
+          <w:rFonts w:ascii="Menlo" w:eastAsia="Times New Roman" w:hAnsi="Menlo" w:cs="Menlo"/>
+          <w:color w:val="A6ACCD"/>
+          <w:sz w:val="21"/>
+          <w:szCs w:val="21"/>
+        </w:rPr>
+        <w:t>req</w:t>
+      </w:r>
+      <w:r>
+        <w:rPr>
+          <w:rFonts w:ascii="Menlo" w:eastAsia="Times New Roman" w:hAnsi="Menlo" w:cs="Menlo"/>
+          <w:color w:val="89DDFF"/>
+          <w:sz w:val="21"/>
+          <w:szCs w:val="21"/>
+        </w:rPr>
+        <w:t>,</w:t>
+      </w:r>
+      <w:r>
+        <w:rPr>
+          <w:rFonts w:ascii="Menlo" w:eastAsia="Times New Roman" w:hAnsi="Menlo" w:cs="Menlo"/>
+          <w:color w:val="A6ACCD"/>
+          <w:sz w:val="21"/>
+          <w:szCs w:val="21"/>
+        </w:rPr>
+        <w:t xml:space="preserve"> res</w:t>
+      </w:r>
+      <w:r>
+        <w:rPr>
+          <w:rFonts w:ascii="Menlo" w:eastAsia="Times New Roman" w:hAnsi="Menlo" w:cs="Menlo"/>
+          <w:color w:val="89DDFF"/>
+          <w:sz w:val="21"/>
+          <w:szCs w:val="21"/>
+        </w:rPr>
+        <w:t>)</w:t>
+      </w:r>
+      <w:r>
+        <w:rPr>
+          <w:rFonts w:ascii="Menlo" w:eastAsia="Times New Roman" w:hAnsi="Menlo" w:cs="Menlo"/>
+          <w:color w:val="A6ACCD"/>
+          <w:sz w:val="21"/>
+          <w:szCs w:val="21"/>
+        </w:rPr>
+        <w:t xml:space="preserve"> </w:t>
+      </w:r>
+      <w:r>
+        <w:rPr>
+          <w:rFonts w:ascii="Menlo" w:eastAsia="Times New Roman" w:hAnsi="Menlo" w:cs="Menlo"/>
+          <w:color w:val="C792EA"/>
+          <w:sz w:val="21"/>
+          <w:szCs w:val="21"/>
+        </w:rPr>
+        <w:t>=&gt;</w:t>
+      </w:r>
+      <w:r>
+        <w:rPr>
+          <w:rFonts w:ascii="Menlo" w:eastAsia="Times New Roman" w:hAnsi="Menlo" w:cs="Menlo"/>
+          <w:color w:val="A6ACCD"/>
+          <w:sz w:val="21"/>
+          <w:szCs w:val="21"/>
+        </w:rPr>
+        <w:t xml:space="preserve"> </w:t>
+      </w:r>
+      <w:r>
+        <w:rPr>
+          <w:rFonts w:ascii="Menlo" w:eastAsia="Times New Roman" w:hAnsi="Menlo" w:cs="Menlo"/>
+          <w:color w:val="89DDFF"/>
+          <w:sz w:val="21"/>
+          <w:szCs w:val="21"/>
+        </w:rPr>
+        <w:t>{</w:t>
+      </w:r>
+    </w:p>
+    <w:p>
+      <w:pPr>
+        <w:shd w:val="clear" w:color="auto" w:fill="292D3E"/>
+        <w:spacing w:line="315" w:lineRule="atLeast"/>
+        <w:rPr>
+          <w:rFonts w:ascii="Menlo" w:eastAsia="Times New Roman" w:hAnsi="Menlo" w:cs="Menlo"/>
+          <w:color w:val="A6ACCD"/>
+          <w:sz w:val="21"/>
+          <w:szCs w:val="21"/>
+        </w:rPr>
+      </w:pPr>
+      <w:r>
+        <w:rPr>
+          <w:rFonts w:ascii="Menlo" w:eastAsia="Times New Roman" w:hAnsi="Menlo" w:cs="Menlo"/>
+          <w:color w:val="F07178"/>
+          <w:sz w:val="21"/>
+          <w:szCs w:val="21"/>
+        </w:rPr>
+        <w:t xml:space="preserve">    </w:t>
+      </w:r>
+      <w:proofErr w:type="spellStart"/>
+      <w:proofErr w:type="gramStart"/>
+      <w:r>
+        <w:rPr>
+          <w:rFonts w:ascii="Menlo" w:eastAsia="Times New Roman" w:hAnsi="Menlo" w:cs="Menlo"/>
+          <w:color w:val="A6ACCD"/>
+          <w:sz w:val="21"/>
+          <w:szCs w:val="21"/>
+        </w:rPr>
+        <w:t>res</w:t>
+      </w:r>
+      <w:r>
+        <w:rPr>
+          <w:rFonts w:ascii="Menlo" w:eastAsia="Times New Roman" w:hAnsi="Menlo" w:cs="Menlo"/>
+          <w:color w:val="89DDFF"/>
+          <w:sz w:val="21"/>
+          <w:szCs w:val="21"/>
+        </w:rPr>
+        <w:t>.</w:t>
+      </w:r>
+      <w:r>
+        <w:rPr>
+          <w:rFonts w:ascii="Menlo" w:eastAsia="Times New Roman" w:hAnsi="Menlo" w:cs="Menlo"/>
+          <w:color w:val="82AAFF"/>
+          <w:sz w:val="21"/>
+          <w:szCs w:val="21"/>
+        </w:rPr>
+        <w:t>render</w:t>
+      </w:r>
+      <w:proofErr w:type="spellEnd"/>
+      <w:proofErr w:type="gramEnd"/>
+      <w:r>
+        <w:rPr>
+          <w:rFonts w:ascii="Menlo" w:eastAsia="Times New Roman" w:hAnsi="Menlo" w:cs="Menlo"/>
+          <w:color w:val="F07178"/>
+          <w:sz w:val="21"/>
+          <w:szCs w:val="21"/>
+        </w:rPr>
+        <w:t>(</w:t>
+      </w:r>
+      <w:r>
+        <w:rPr>
+          <w:rFonts w:ascii="Menlo" w:eastAsia="Times New Roman" w:hAnsi="Menlo" w:cs="Menlo"/>
+          <w:color w:val="89DDFF"/>
+          <w:sz w:val="21"/>
+          <w:szCs w:val="21"/>
+        </w:rPr>
+        <w:t>'</w:t>
+      </w:r>
+      <w:r>
+        <w:rPr>
+          <w:rFonts w:ascii="Menlo" w:eastAsia="Times New Roman" w:hAnsi="Menlo" w:cs="Menlo"/>
+          <w:color w:val="C3E88D"/>
+          <w:sz w:val="21"/>
+          <w:szCs w:val="21"/>
+        </w:rPr>
+        <w:t>campgrounds/new</w:t>
+      </w:r>
+      <w:r>
+        <w:rPr>
+          <w:rFonts w:ascii="Menlo" w:eastAsia="Times New Roman" w:hAnsi="Menlo" w:cs="Menlo"/>
+          <w:color w:val="89DDFF"/>
+          <w:sz w:val="21"/>
+          <w:szCs w:val="21"/>
+        </w:rPr>
+        <w:t>'</w:t>
+      </w:r>
+      <w:r>
+        <w:rPr>
+          <w:rFonts w:ascii="Menlo" w:eastAsia="Times New Roman" w:hAnsi="Menlo" w:cs="Menlo"/>
+          <w:color w:val="F07178"/>
+          <w:sz w:val="21"/>
+          <w:szCs w:val="21"/>
+        </w:rPr>
+        <w:t>)</w:t>
+      </w:r>
+    </w:p>
+    <w:p>
+      <w:pPr>
+        <w:shd w:val="clear" w:color="auto" w:fill="292D3E"/>
+        <w:spacing w:line="315" w:lineRule="atLeast"/>
+        <w:rPr>
+          <w:rFonts w:ascii="Menlo" w:eastAsia="Times New Roman" w:hAnsi="Menlo" w:cs="Menlo"/>
+          <w:color w:val="A6ACCD"/>
+          <w:sz w:val="21"/>
+          <w:szCs w:val="21"/>
+        </w:rPr>
+      </w:pPr>
+      <w:r>
+        <w:rPr>
+          <w:rFonts w:ascii="Menlo" w:eastAsia="Times New Roman" w:hAnsi="Menlo" w:cs="Menlo"/>
+          <w:color w:val="89DDFF"/>
+          <w:sz w:val="21"/>
+          <w:szCs w:val="21"/>
+        </w:rPr>
+        <w:t>}</w:t>
+      </w:r>
+      <w:r>
+        <w:rPr>
+          <w:rFonts w:ascii="Menlo" w:eastAsia="Times New Roman" w:hAnsi="Menlo" w:cs="Menlo"/>
+          <w:color w:val="A6ACCD"/>
+          <w:sz w:val="21"/>
+          <w:szCs w:val="21"/>
+        </w:rPr>
+        <w:t>)</w:t>
+      </w:r>
+    </w:p>
+    <w:p>
+      <w:pPr>
+        <w:shd w:val="clear" w:color="auto" w:fill="292D3E"/>
+        <w:spacing w:after="240" w:line="315" w:lineRule="atLeast"/>
+        <w:rPr>
+          <w:rFonts w:ascii="Menlo" w:eastAsia="Times New Roman" w:hAnsi="Menlo" w:cs="Menlo"/>
+          <w:color w:val="A6ACCD"/>
+          <w:sz w:val="21"/>
+          <w:szCs w:val="21"/>
+        </w:rPr>
+      </w:pPr>
+    </w:p>
+    <w:p>
+      <w:pPr>
+        <w:shd w:val="clear" w:color="auto" w:fill="292D3E"/>
+        <w:spacing w:line="315" w:lineRule="atLeast"/>
+        <w:rPr>
+          <w:rFonts w:ascii="Menlo" w:eastAsia="Times New Roman" w:hAnsi="Menlo" w:cs="Menlo"/>
+          <w:color w:val="A6ACCD"/>
+          <w:sz w:val="21"/>
+          <w:szCs w:val="21"/>
+        </w:rPr>
+      </w:pPr>
+      <w:r>
+        <w:rPr>
+          <w:rFonts w:ascii="Menlo" w:eastAsia="Times New Roman" w:hAnsi="Menlo" w:cs="Menlo"/>
+          <w:i/>
+          <w:iCs/>
+          <w:color w:val="676E95"/>
+          <w:sz w:val="21"/>
+          <w:szCs w:val="21"/>
+        </w:rPr>
+        <w:t xml:space="preserve">//Show 1 campground: </w:t>
+      </w:r>
+    </w:p>
+    <w:p>
+      <w:pPr>
+        <w:shd w:val="clear" w:color="auto" w:fill="292D3E"/>
+        <w:spacing w:line="315" w:lineRule="atLeast"/>
+        <w:rPr>
+          <w:rFonts w:ascii="Menlo" w:eastAsia="Times New Roman" w:hAnsi="Menlo" w:cs="Menlo"/>
+          <w:color w:val="A6ACCD"/>
+          <w:sz w:val="21"/>
+          <w:szCs w:val="21"/>
+        </w:rPr>
+      </w:pPr>
+      <w:proofErr w:type="spellStart"/>
+      <w:proofErr w:type="gramStart"/>
+      <w:r>
+        <w:rPr>
+          <w:rFonts w:ascii="Menlo" w:eastAsia="Times New Roman" w:hAnsi="Menlo" w:cs="Menlo"/>
+          <w:color w:val="A6ACCD"/>
+          <w:sz w:val="21"/>
+          <w:szCs w:val="21"/>
+        </w:rPr>
+        <w:t>app</w:t>
+      </w:r>
+      <w:r>
+        <w:rPr>
+          <w:rFonts w:ascii="Menlo" w:eastAsia="Times New Roman" w:hAnsi="Menlo" w:cs="Menlo"/>
+          <w:color w:val="89DDFF"/>
+          <w:sz w:val="21"/>
+          <w:szCs w:val="21"/>
+        </w:rPr>
+        <w:t>.</w:t>
+      </w:r>
+      <w:r>
+        <w:rPr>
+          <w:rFonts w:ascii="Menlo" w:eastAsia="Times New Roman" w:hAnsi="Menlo" w:cs="Menlo"/>
+          <w:color w:val="82AAFF"/>
+          <w:sz w:val="21"/>
+          <w:szCs w:val="21"/>
+        </w:rPr>
+        <w:t>get</w:t>
+      </w:r>
+      <w:proofErr w:type="spellEnd"/>
+      <w:r>
+        <w:rPr>
+          <w:rFonts w:ascii="Menlo" w:eastAsia="Times New Roman" w:hAnsi="Menlo" w:cs="Menlo"/>
+          <w:color w:val="A6ACCD"/>
+          <w:sz w:val="21"/>
+          <w:szCs w:val="21"/>
+        </w:rPr>
+        <w:t>(</w:t>
+      </w:r>
+      <w:proofErr w:type="gramEnd"/>
+      <w:r>
+        <w:rPr>
+          <w:rFonts w:ascii="Menlo" w:eastAsia="Times New Roman" w:hAnsi="Menlo" w:cs="Menlo"/>
+          <w:color w:val="89DDFF"/>
+          <w:sz w:val="21"/>
+          <w:szCs w:val="21"/>
+        </w:rPr>
+        <w:t>'</w:t>
+      </w:r>
+      <w:r>
+        <w:rPr>
+          <w:rFonts w:ascii="Menlo" w:eastAsia="Times New Roman" w:hAnsi="Menlo" w:cs="Menlo"/>
+          <w:color w:val="C3E88D"/>
+          <w:sz w:val="21"/>
+          <w:szCs w:val="21"/>
+        </w:rPr>
+        <w:t>/campgrounds/:id</w:t>
+      </w:r>
+      <w:r>
+        <w:rPr>
+          <w:rFonts w:ascii="Menlo" w:eastAsia="Times New Roman" w:hAnsi="Menlo" w:cs="Menlo"/>
+          <w:color w:val="89DDFF"/>
+          <w:sz w:val="21"/>
+          <w:szCs w:val="21"/>
+        </w:rPr>
+        <w:t>',</w:t>
+      </w:r>
+      <w:r>
+        <w:rPr>
+          <w:rFonts w:ascii="Menlo" w:eastAsia="Times New Roman" w:hAnsi="Menlo" w:cs="Menlo"/>
+          <w:color w:val="A6ACCD"/>
+          <w:sz w:val="21"/>
+          <w:szCs w:val="21"/>
+        </w:rPr>
+        <w:t xml:space="preserve"> </w:t>
+      </w:r>
+      <w:r>
+        <w:rPr>
+          <w:rFonts w:ascii="Menlo" w:eastAsia="Times New Roman" w:hAnsi="Menlo" w:cs="Menlo"/>
+          <w:color w:val="C792EA"/>
+          <w:sz w:val="21"/>
+          <w:szCs w:val="21"/>
+        </w:rPr>
+        <w:t>async</w:t>
+      </w:r>
+      <w:r>
+        <w:rPr>
+          <w:rFonts w:ascii="Menlo" w:eastAsia="Times New Roman" w:hAnsi="Menlo" w:cs="Menlo"/>
+          <w:color w:val="A6ACCD"/>
+          <w:sz w:val="21"/>
+          <w:szCs w:val="21"/>
+        </w:rPr>
+        <w:t xml:space="preserve"> </w:t>
+      </w:r>
+      <w:r>
+        <w:rPr>
+          <w:rFonts w:ascii="Menlo" w:eastAsia="Times New Roman" w:hAnsi="Menlo" w:cs="Menlo"/>
+          <w:color w:val="89DDFF"/>
+          <w:sz w:val="21"/>
+          <w:szCs w:val="21"/>
+        </w:rPr>
+        <w:t>(</w:t>
+      </w:r>
+      <w:r>
+        <w:rPr>
+          <w:rFonts w:ascii="Menlo" w:eastAsia="Times New Roman" w:hAnsi="Menlo" w:cs="Menlo"/>
+          <w:color w:val="A6ACCD"/>
+          <w:sz w:val="21"/>
+          <w:szCs w:val="21"/>
+        </w:rPr>
+        <w:t>req</w:t>
+      </w:r>
+      <w:r>
+        <w:rPr>
+          <w:rFonts w:ascii="Menlo" w:eastAsia="Times New Roman" w:hAnsi="Menlo" w:cs="Menlo"/>
+          <w:color w:val="89DDFF"/>
+          <w:sz w:val="21"/>
+          <w:szCs w:val="21"/>
+        </w:rPr>
+        <w:t>,</w:t>
+      </w:r>
+      <w:r>
+        <w:rPr>
+          <w:rFonts w:ascii="Menlo" w:eastAsia="Times New Roman" w:hAnsi="Menlo" w:cs="Menlo"/>
+          <w:color w:val="A6ACCD"/>
+          <w:sz w:val="21"/>
+          <w:szCs w:val="21"/>
+        </w:rPr>
+        <w:t xml:space="preserve"> res</w:t>
+      </w:r>
+      <w:r>
+        <w:rPr>
+          <w:rFonts w:ascii="Menlo" w:eastAsia="Times New Roman" w:hAnsi="Menlo" w:cs="Menlo"/>
+          <w:color w:val="89DDFF"/>
+          <w:sz w:val="21"/>
+          <w:szCs w:val="21"/>
+        </w:rPr>
+        <w:t>)</w:t>
+      </w:r>
+      <w:r>
+        <w:rPr>
+          <w:rFonts w:ascii="Menlo" w:eastAsia="Times New Roman" w:hAnsi="Menlo" w:cs="Menlo"/>
+          <w:color w:val="A6ACCD"/>
+          <w:sz w:val="21"/>
+          <w:szCs w:val="21"/>
+        </w:rPr>
+        <w:t xml:space="preserve"> </w:t>
+      </w:r>
+      <w:r>
+        <w:rPr>
+          <w:rFonts w:ascii="Menlo" w:eastAsia="Times New Roman" w:hAnsi="Menlo" w:cs="Menlo"/>
+          <w:color w:val="C792EA"/>
+          <w:sz w:val="21"/>
+          <w:szCs w:val="21"/>
+        </w:rPr>
+        <w:t>=&gt;</w:t>
+      </w:r>
+      <w:r>
+        <w:rPr>
+          <w:rFonts w:ascii="Menlo" w:eastAsia="Times New Roman" w:hAnsi="Menlo" w:cs="Menlo"/>
+          <w:color w:val="A6ACCD"/>
+          <w:sz w:val="21"/>
+          <w:szCs w:val="21"/>
+        </w:rPr>
+        <w:t xml:space="preserve"> </w:t>
+      </w:r>
+      <w:r>
+        <w:rPr>
+          <w:rFonts w:ascii="Menlo" w:eastAsia="Times New Roman" w:hAnsi="Menlo" w:cs="Menlo"/>
+          <w:color w:val="89DDFF"/>
+          <w:sz w:val="21"/>
+          <w:szCs w:val="21"/>
+        </w:rPr>
+        <w:t>{</w:t>
+      </w:r>
+    </w:p>
+    <w:p>
+      <w:pPr>
+        <w:shd w:val="clear" w:color="auto" w:fill="292D3E"/>
+        <w:spacing w:line="315" w:lineRule="atLeast"/>
+        <w:rPr>
+          <w:rFonts w:ascii="Menlo" w:eastAsia="Times New Roman" w:hAnsi="Menlo" w:cs="Menlo"/>
+          <w:color w:val="A6ACCD"/>
+          <w:sz w:val="21"/>
+          <w:szCs w:val="21"/>
+        </w:rPr>
+      </w:pPr>
+      <w:r>
+        <w:rPr>
+          <w:rFonts w:ascii="Menlo" w:eastAsia="Times New Roman" w:hAnsi="Menlo" w:cs="Menlo"/>
+          <w:color w:val="F07178"/>
+          <w:sz w:val="21"/>
+          <w:szCs w:val="21"/>
+        </w:rPr>
+        <w:t xml:space="preserve">    </w:t>
+      </w:r>
+      <w:r>
+        <w:rPr>
+          <w:rFonts w:ascii="Menlo" w:eastAsia="Times New Roman" w:hAnsi="Menlo" w:cs="Menlo"/>
+          <w:color w:val="C792EA"/>
+          <w:sz w:val="21"/>
+          <w:szCs w:val="21"/>
+        </w:rPr>
+        <w:t>const</w:t>
+      </w:r>
+      <w:r>
+        <w:rPr>
+          <w:rFonts w:ascii="Menlo" w:eastAsia="Times New Roman" w:hAnsi="Menlo" w:cs="Menlo"/>
+          <w:color w:val="F07178"/>
+          <w:sz w:val="21"/>
+          <w:szCs w:val="21"/>
+        </w:rPr>
+        <w:t xml:space="preserve"> </w:t>
+      </w:r>
+      <w:proofErr w:type="spellStart"/>
+      <w:r>
+        <w:rPr>
+          <w:rFonts w:ascii="Menlo" w:eastAsia="Times New Roman" w:hAnsi="Menlo" w:cs="Menlo"/>
+          <w:color w:val="A6ACCD"/>
+          <w:sz w:val="21"/>
+          <w:szCs w:val="21"/>
+        </w:rPr>
+        <w:t>campID</w:t>
+      </w:r>
+      <w:proofErr w:type="spellEnd"/>
+      <w:r>
+        <w:rPr>
+          <w:rFonts w:ascii="Menlo" w:eastAsia="Times New Roman" w:hAnsi="Menlo" w:cs="Menlo"/>
+          <w:color w:val="F07178"/>
+          <w:sz w:val="21"/>
+          <w:szCs w:val="21"/>
+        </w:rPr>
+        <w:t xml:space="preserve"> </w:t>
+      </w:r>
+      <w:r>
+        <w:rPr>
+          <w:rFonts w:ascii="Menlo" w:eastAsia="Times New Roman" w:hAnsi="Menlo" w:cs="Menlo"/>
+          <w:color w:val="89DDFF"/>
+          <w:sz w:val="21"/>
+          <w:szCs w:val="21"/>
+        </w:rPr>
+        <w:t>=</w:t>
+      </w:r>
+      <w:r>
+        <w:rPr>
+          <w:rFonts w:ascii="Menlo" w:eastAsia="Times New Roman" w:hAnsi="Menlo" w:cs="Menlo"/>
+          <w:color w:val="F07178"/>
+          <w:sz w:val="21"/>
+          <w:szCs w:val="21"/>
+        </w:rPr>
+        <w:t xml:space="preserve"> </w:t>
+      </w:r>
+      <w:proofErr w:type="gramStart"/>
+      <w:r>
+        <w:rPr>
+          <w:rFonts w:ascii="Menlo" w:eastAsia="Times New Roman" w:hAnsi="Menlo" w:cs="Menlo"/>
+          <w:color w:val="A6ACCD"/>
+          <w:sz w:val="21"/>
+          <w:szCs w:val="21"/>
+        </w:rPr>
+        <w:t>req</w:t>
+      </w:r>
+      <w:r>
+        <w:rPr>
+          <w:rFonts w:ascii="Menlo" w:eastAsia="Times New Roman" w:hAnsi="Menlo" w:cs="Menlo"/>
+          <w:color w:val="89DDFF"/>
+          <w:sz w:val="21"/>
+          <w:szCs w:val="21"/>
+        </w:rPr>
+        <w:t>.</w:t>
+      </w:r>
+      <w:r>
+        <w:rPr>
+          <w:rFonts w:ascii="Menlo" w:eastAsia="Times New Roman" w:hAnsi="Menlo" w:cs="Menlo"/>
+          <w:color w:val="A6ACCD"/>
+          <w:sz w:val="21"/>
+          <w:szCs w:val="21"/>
+        </w:rPr>
+        <w:t>params</w:t>
+      </w:r>
+      <w:r>
+        <w:rPr>
+          <w:rFonts w:ascii="Menlo" w:eastAsia="Times New Roman" w:hAnsi="Menlo" w:cs="Menlo"/>
+          <w:color w:val="89DDFF"/>
+          <w:sz w:val="21"/>
+          <w:szCs w:val="21"/>
+        </w:rPr>
+        <w:t>.</w:t>
+      </w:r>
+      <w:r>
+        <w:rPr>
+          <w:rFonts w:ascii="Menlo" w:eastAsia="Times New Roman" w:hAnsi="Menlo" w:cs="Menlo"/>
+          <w:color w:val="A6ACCD"/>
+          <w:sz w:val="21"/>
+          <w:szCs w:val="21"/>
+        </w:rPr>
+        <w:t>id</w:t>
+      </w:r>
+      <w:r>
+        <w:rPr>
+          <w:rFonts w:ascii="Menlo" w:eastAsia="Times New Roman" w:hAnsi="Menlo" w:cs="Menlo"/>
+          <w:color w:val="89DDFF"/>
+          <w:sz w:val="21"/>
+          <w:szCs w:val="21"/>
+        </w:rPr>
+        <w:t>;</w:t>
+      </w:r>
+      <w:proofErr w:type="gramEnd"/>
+    </w:p>
+    <w:p>
+      <w:pPr>
+        <w:shd w:val="clear" w:color="auto" w:fill="292D3E"/>
+        <w:spacing w:line="315" w:lineRule="atLeast"/>
+        <w:rPr>
+          <w:rFonts w:ascii="Menlo" w:eastAsia="Times New Roman" w:hAnsi="Menlo" w:cs="Menlo"/>
+          <w:color w:val="A6ACCD"/>
+          <w:sz w:val="21"/>
+          <w:szCs w:val="21"/>
+        </w:rPr>
+      </w:pPr>
+      <w:r>
+        <w:rPr>
+          <w:rFonts w:ascii="Menlo" w:eastAsia="Times New Roman" w:hAnsi="Menlo" w:cs="Menlo"/>
+          <w:color w:val="F07178"/>
+          <w:sz w:val="21"/>
+          <w:szCs w:val="21"/>
+        </w:rPr>
+        <w:t xml:space="preserve">    </w:t>
+      </w:r>
+      <w:r>
+        <w:rPr>
+          <w:rFonts w:ascii="Menlo" w:eastAsia="Times New Roman" w:hAnsi="Menlo" w:cs="Menlo"/>
+          <w:color w:val="C792EA"/>
+          <w:sz w:val="21"/>
+          <w:szCs w:val="21"/>
+        </w:rPr>
+        <w:t>const</w:t>
+      </w:r>
+      <w:r>
+        <w:rPr>
+          <w:rFonts w:ascii="Menlo" w:eastAsia="Times New Roman" w:hAnsi="Menlo" w:cs="Menlo"/>
+          <w:color w:val="F07178"/>
+          <w:sz w:val="21"/>
+          <w:szCs w:val="21"/>
+        </w:rPr>
+        <w:t xml:space="preserve"> </w:t>
+      </w:r>
+      <w:r>
+        <w:rPr>
+          <w:rFonts w:ascii="Menlo" w:eastAsia="Times New Roman" w:hAnsi="Menlo" w:cs="Menlo"/>
+          <w:color w:val="A6ACCD"/>
+          <w:sz w:val="21"/>
+          <w:szCs w:val="21"/>
+        </w:rPr>
+        <w:t>campground</w:t>
+      </w:r>
+      <w:r>
+        <w:rPr>
+          <w:rFonts w:ascii="Menlo" w:eastAsia="Times New Roman" w:hAnsi="Menlo" w:cs="Menlo"/>
+          <w:color w:val="F07178"/>
+          <w:sz w:val="21"/>
+          <w:szCs w:val="21"/>
+        </w:rPr>
+        <w:t xml:space="preserve"> </w:t>
+      </w:r>
+      <w:r>
+        <w:rPr>
+          <w:rFonts w:ascii="Menlo" w:eastAsia="Times New Roman" w:hAnsi="Menlo" w:cs="Menlo"/>
+          <w:color w:val="89DDFF"/>
+          <w:sz w:val="21"/>
+          <w:szCs w:val="21"/>
+        </w:rPr>
+        <w:t>=</w:t>
+      </w:r>
+      <w:r>
+        <w:rPr>
+          <w:rFonts w:ascii="Menlo" w:eastAsia="Times New Roman" w:hAnsi="Menlo" w:cs="Menlo"/>
+          <w:color w:val="F07178"/>
+          <w:sz w:val="21"/>
+          <w:szCs w:val="21"/>
+        </w:rPr>
+        <w:t xml:space="preserve"> </w:t>
+      </w:r>
+      <w:r>
+        <w:rPr>
+          <w:rFonts w:ascii="Menlo" w:eastAsia="Times New Roman" w:hAnsi="Menlo" w:cs="Menlo"/>
+          <w:i/>
+          <w:iCs/>
+          <w:color w:val="89DDFF"/>
+          <w:sz w:val="21"/>
+          <w:szCs w:val="21"/>
+        </w:rPr>
+        <w:t>await</w:t>
+      </w:r>
+      <w:r>
+        <w:rPr>
+          <w:rFonts w:ascii="Menlo" w:eastAsia="Times New Roman" w:hAnsi="Menlo" w:cs="Menlo"/>
+          <w:color w:val="F07178"/>
+          <w:sz w:val="21"/>
+          <w:szCs w:val="21"/>
+        </w:rPr>
+        <w:t xml:space="preserve"> </w:t>
+      </w:r>
+      <w:proofErr w:type="spellStart"/>
+      <w:r>
+        <w:rPr>
+          <w:rFonts w:ascii="Menlo" w:eastAsia="Times New Roman" w:hAnsi="Menlo" w:cs="Menlo"/>
+          <w:color w:val="A6ACCD"/>
+          <w:sz w:val="21"/>
+          <w:szCs w:val="21"/>
+        </w:rPr>
+        <w:t>Campground</w:t>
+      </w:r>
+      <w:r>
+        <w:rPr>
+          <w:rFonts w:ascii="Menlo" w:eastAsia="Times New Roman" w:hAnsi="Menlo" w:cs="Menlo"/>
+          <w:color w:val="89DDFF"/>
+          <w:sz w:val="21"/>
+          <w:szCs w:val="21"/>
+        </w:rPr>
+        <w:t>.</w:t>
+      </w:r>
+      <w:r>
+        <w:rPr>
+          <w:rFonts w:ascii="Menlo" w:eastAsia="Times New Roman" w:hAnsi="Menlo" w:cs="Menlo"/>
+          <w:color w:val="82AAFF"/>
+          <w:sz w:val="21"/>
+          <w:szCs w:val="21"/>
+        </w:rPr>
+        <w:t>findById</w:t>
+      </w:r>
+      <w:proofErr w:type="spellEnd"/>
+      <w:r>
+        <w:rPr>
+          <w:rFonts w:ascii="Menlo" w:eastAsia="Times New Roman" w:hAnsi="Menlo" w:cs="Menlo"/>
+          <w:color w:val="F07178"/>
+          <w:sz w:val="21"/>
+          <w:szCs w:val="21"/>
+        </w:rPr>
+        <w:t>(</w:t>
+      </w:r>
+      <w:proofErr w:type="spellStart"/>
+      <w:r>
+        <w:rPr>
+          <w:rFonts w:ascii="Menlo" w:eastAsia="Times New Roman" w:hAnsi="Menlo" w:cs="Menlo"/>
+          <w:color w:val="A6ACCD"/>
+          <w:sz w:val="21"/>
+          <w:szCs w:val="21"/>
+        </w:rPr>
+        <w:t>campID</w:t>
+      </w:r>
+      <w:proofErr w:type="spellEnd"/>
+      <w:proofErr w:type="gramStart"/>
+      <w:r>
+        <w:rPr>
+          <w:rFonts w:ascii="Menlo" w:eastAsia="Times New Roman" w:hAnsi="Menlo" w:cs="Menlo"/>
+          <w:color w:val="F07178"/>
+          <w:sz w:val="21"/>
+          <w:szCs w:val="21"/>
+        </w:rPr>
+        <w:t>)</w:t>
+      </w:r>
+      <w:r>
+        <w:rPr>
+          <w:rFonts w:ascii="Menlo" w:eastAsia="Times New Roman" w:hAnsi="Menlo" w:cs="Menlo"/>
+          <w:color w:val="89DDFF"/>
+          <w:sz w:val="21"/>
+          <w:szCs w:val="21"/>
+        </w:rPr>
+        <w:t>;</w:t>
+      </w:r>
+      <w:proofErr w:type="gramEnd"/>
+    </w:p>
+    <w:p>
+      <w:pPr>
+        <w:shd w:val="clear" w:color="auto" w:fill="292D3E"/>
+        <w:spacing w:line="315" w:lineRule="atLeast"/>
+        <w:rPr>
+          <w:rFonts w:ascii="Menlo" w:eastAsia="Times New Roman" w:hAnsi="Menlo" w:cs="Menlo"/>
+          <w:color w:val="A6ACCD"/>
+          <w:sz w:val="21"/>
+          <w:szCs w:val="21"/>
+        </w:rPr>
+      </w:pPr>
+      <w:r>
+        <w:rPr>
+          <w:rFonts w:ascii="Menlo" w:eastAsia="Times New Roman" w:hAnsi="Menlo" w:cs="Menlo"/>
+          <w:color w:val="F07178"/>
+          <w:sz w:val="21"/>
+          <w:szCs w:val="21"/>
+        </w:rPr>
+        <w:t xml:space="preserve">    </w:t>
+      </w:r>
+      <w:proofErr w:type="spellStart"/>
+      <w:proofErr w:type="gramStart"/>
+      <w:r>
+        <w:rPr>
+          <w:rFonts w:ascii="Menlo" w:eastAsia="Times New Roman" w:hAnsi="Menlo" w:cs="Menlo"/>
+          <w:color w:val="A6ACCD"/>
+          <w:sz w:val="21"/>
+          <w:szCs w:val="21"/>
+        </w:rPr>
+        <w:t>res</w:t>
+      </w:r>
+      <w:r>
+        <w:rPr>
+          <w:rFonts w:ascii="Menlo" w:eastAsia="Times New Roman" w:hAnsi="Menlo" w:cs="Menlo"/>
+          <w:color w:val="89DDFF"/>
+          <w:sz w:val="21"/>
+          <w:szCs w:val="21"/>
+        </w:rPr>
+        <w:t>.</w:t>
+      </w:r>
+      <w:r>
+        <w:rPr>
+          <w:rFonts w:ascii="Menlo" w:eastAsia="Times New Roman" w:hAnsi="Menlo" w:cs="Menlo"/>
+          <w:color w:val="82AAFF"/>
+          <w:sz w:val="21"/>
+          <w:szCs w:val="21"/>
+        </w:rPr>
+        <w:t>render</w:t>
+      </w:r>
+      <w:proofErr w:type="spellEnd"/>
+      <w:proofErr w:type="gramEnd"/>
+      <w:r>
+        <w:rPr>
+          <w:rFonts w:ascii="Menlo" w:eastAsia="Times New Roman" w:hAnsi="Menlo" w:cs="Menlo"/>
+          <w:color w:val="F07178"/>
+          <w:sz w:val="21"/>
+          <w:szCs w:val="21"/>
+        </w:rPr>
+        <w:t>(</w:t>
+      </w:r>
+      <w:r>
+        <w:rPr>
+          <w:rFonts w:ascii="Menlo" w:eastAsia="Times New Roman" w:hAnsi="Menlo" w:cs="Menlo"/>
+          <w:color w:val="89DDFF"/>
+          <w:sz w:val="21"/>
+          <w:szCs w:val="21"/>
+        </w:rPr>
+        <w:t>'</w:t>
+      </w:r>
+      <w:r>
+        <w:rPr>
+          <w:rFonts w:ascii="Menlo" w:eastAsia="Times New Roman" w:hAnsi="Menlo" w:cs="Menlo"/>
+          <w:color w:val="C3E88D"/>
+          <w:sz w:val="21"/>
+          <w:szCs w:val="21"/>
+        </w:rPr>
+        <w:t>campgrounds/show</w:t>
+      </w:r>
+      <w:r>
+        <w:rPr>
+          <w:rFonts w:ascii="Menlo" w:eastAsia="Times New Roman" w:hAnsi="Menlo" w:cs="Menlo"/>
+          <w:color w:val="89DDFF"/>
+          <w:sz w:val="21"/>
+          <w:szCs w:val="21"/>
+        </w:rPr>
+        <w:t>',</w:t>
+      </w:r>
+      <w:r>
+        <w:rPr>
+          <w:rFonts w:ascii="Menlo" w:eastAsia="Times New Roman" w:hAnsi="Menlo" w:cs="Menlo"/>
+          <w:color w:val="F07178"/>
+          <w:sz w:val="21"/>
+          <w:szCs w:val="21"/>
+        </w:rPr>
+        <w:t xml:space="preserve"> </w:t>
+      </w:r>
+      <w:r>
+        <w:rPr>
+          <w:rFonts w:ascii="Menlo" w:eastAsia="Times New Roman" w:hAnsi="Menlo" w:cs="Menlo"/>
+          <w:color w:val="89DDFF"/>
+          <w:sz w:val="21"/>
+          <w:szCs w:val="21"/>
+        </w:rPr>
+        <w:t>{</w:t>
+      </w:r>
+      <w:r>
+        <w:rPr>
+          <w:rFonts w:ascii="Menlo" w:eastAsia="Times New Roman" w:hAnsi="Menlo" w:cs="Menlo"/>
+          <w:color w:val="F07178"/>
+          <w:sz w:val="21"/>
+          <w:szCs w:val="21"/>
+        </w:rPr>
+        <w:t xml:space="preserve"> </w:t>
+      </w:r>
+      <w:proofErr w:type="spellStart"/>
+      <w:r>
+        <w:rPr>
+          <w:rFonts w:ascii="Menlo" w:eastAsia="Times New Roman" w:hAnsi="Menlo" w:cs="Menlo"/>
+          <w:color w:val="A6ACCD"/>
+          <w:sz w:val="21"/>
+          <w:szCs w:val="21"/>
+        </w:rPr>
+        <w:t>campID</w:t>
+      </w:r>
+      <w:proofErr w:type="spellEnd"/>
+      <w:r>
+        <w:rPr>
+          <w:rFonts w:ascii="Menlo" w:eastAsia="Times New Roman" w:hAnsi="Menlo" w:cs="Menlo"/>
+          <w:color w:val="89DDFF"/>
+          <w:sz w:val="21"/>
+          <w:szCs w:val="21"/>
+        </w:rPr>
+        <w:t>,</w:t>
+      </w:r>
+      <w:r>
+        <w:rPr>
+          <w:rFonts w:ascii="Menlo" w:eastAsia="Times New Roman" w:hAnsi="Menlo" w:cs="Menlo"/>
+          <w:color w:val="F07178"/>
+          <w:sz w:val="21"/>
+          <w:szCs w:val="21"/>
+        </w:rPr>
+        <w:t xml:space="preserve"> </w:t>
+      </w:r>
+      <w:r>
+        <w:rPr>
+          <w:rFonts w:ascii="Menlo" w:eastAsia="Times New Roman" w:hAnsi="Menlo" w:cs="Menlo"/>
+          <w:color w:val="A6ACCD"/>
+          <w:sz w:val="21"/>
+          <w:szCs w:val="21"/>
+        </w:rPr>
+        <w:t>campground</w:t>
+      </w:r>
+      <w:r>
+        <w:rPr>
+          <w:rFonts w:ascii="Menlo" w:eastAsia="Times New Roman" w:hAnsi="Menlo" w:cs="Menlo"/>
+          <w:color w:val="F07178"/>
+          <w:sz w:val="21"/>
+          <w:szCs w:val="21"/>
+        </w:rPr>
+        <w:t xml:space="preserve"> </w:t>
+      </w:r>
+      <w:r>
+        <w:rPr>
+          <w:rFonts w:ascii="Menlo" w:eastAsia="Times New Roman" w:hAnsi="Menlo" w:cs="Menlo"/>
+          <w:color w:val="89DDFF"/>
+          <w:sz w:val="21"/>
+          <w:szCs w:val="21"/>
+        </w:rPr>
+        <w:t>}</w:t>
+      </w:r>
+      <w:r>
+        <w:rPr>
+          <w:rFonts w:ascii="Menlo" w:eastAsia="Times New Roman" w:hAnsi="Menlo" w:cs="Menlo"/>
+          <w:color w:val="F07178"/>
+          <w:sz w:val="21"/>
+          <w:szCs w:val="21"/>
+        </w:rPr>
+        <w:t>)</w:t>
+      </w:r>
+    </w:p>
+    <w:p>
+      <w:pPr>
+        <w:shd w:val="clear" w:color="auto" w:fill="292D3E"/>
+        <w:spacing w:line="315" w:lineRule="atLeast"/>
+        <w:rPr>
+          <w:rFonts w:ascii="Menlo" w:eastAsia="Times New Roman" w:hAnsi="Menlo" w:cs="Menlo"/>
+          <w:color w:val="A6ACCD"/>
+          <w:sz w:val="21"/>
+          <w:szCs w:val="21"/>
+        </w:rPr>
+      </w:pPr>
+      <w:r>
+        <w:rPr>
+          <w:rFonts w:ascii="Menlo" w:eastAsia="Times New Roman" w:hAnsi="Menlo" w:cs="Menlo"/>
+          <w:color w:val="89DDFF"/>
+          <w:sz w:val="21"/>
+          <w:szCs w:val="21"/>
+        </w:rPr>
+        <w:t>}</w:t>
+      </w:r>
+      <w:r>
+        <w:rPr>
+          <w:rFonts w:ascii="Menlo" w:eastAsia="Times New Roman" w:hAnsi="Menlo" w:cs="Menlo"/>
+          <w:color w:val="A6ACCD"/>
+          <w:sz w:val="21"/>
+          <w:szCs w:val="21"/>
+        </w:rPr>
+        <w:t>)</w:t>
+      </w:r>
+    </w:p>
+    <w:p>
+      <w:pPr>
+        <w:rPr>
+          <w:lang w:val="en-US"/>
+        </w:rPr>
+      </w:pPr>
+      <w:r>
+        <w:rPr>
+          <w:rFonts w:hint="eastAsia"/>
+          <w:lang w:val="en-US"/>
+        </w:rPr>
+        <w:t>比如说你不可以把</w:t>
+      </w:r>
+      <w:r>
+        <w:rPr>
+          <w:rFonts w:hint="eastAsia"/>
+          <w:lang w:val="en-US"/>
+        </w:rPr>
+        <w:t xml:space="preserve"> </w:t>
+      </w:r>
+      <w:r>
+        <w:rPr>
+          <w:lang w:val="en-US"/>
+        </w:rPr>
+        <w:t>/</w:t>
+      </w:r>
+      <w:r>
+        <w:rPr>
+          <w:rFonts w:hint="eastAsia"/>
+          <w:lang w:val="en-US"/>
+        </w:rPr>
+        <w:t>new</w:t>
+      </w:r>
+      <w:r>
+        <w:rPr>
+          <w:lang w:val="en-US"/>
+        </w:rPr>
+        <w:t xml:space="preserve"> </w:t>
+      </w:r>
+      <w:r>
+        <w:rPr>
+          <w:rFonts w:hint="eastAsia"/>
+          <w:lang w:val="en-US"/>
+        </w:rPr>
+        <w:t>放在</w:t>
+      </w:r>
+      <w:r>
+        <w:rPr>
+          <w:rFonts w:hint="eastAsia"/>
+          <w:lang w:val="en-US"/>
+        </w:rPr>
+        <w:t xml:space="preserve"> </w:t>
+      </w:r>
+      <w:r>
+        <w:rPr>
+          <w:lang w:val="en-US"/>
+        </w:rPr>
+        <w:t>/</w:t>
+      </w:r>
+      <w:r>
+        <w:rPr>
+          <w:rFonts w:hint="eastAsia"/>
+          <w:lang w:val="en-US"/>
+        </w:rPr>
+        <w:t>id</w:t>
+      </w:r>
+      <w:r>
+        <w:rPr>
+          <w:lang w:val="en-US"/>
+        </w:rPr>
+        <w:t xml:space="preserve"> </w:t>
+      </w:r>
+      <w:r>
+        <w:rPr>
+          <w:rFonts w:hint="eastAsia"/>
+          <w:lang w:val="en-US"/>
+        </w:rPr>
+        <w:t>后面，因为这样会让</w:t>
+      </w:r>
+      <w:r>
+        <w:rPr>
+          <w:rFonts w:hint="eastAsia"/>
+          <w:lang w:val="en-US"/>
+        </w:rPr>
+        <w:t>server</w:t>
+      </w:r>
+      <w:r>
+        <w:rPr>
+          <w:lang w:val="en-US"/>
+        </w:rPr>
+        <w:t xml:space="preserve"> </w:t>
+      </w:r>
+      <w:r>
+        <w:rPr>
+          <w:rFonts w:hint="eastAsia"/>
+          <w:lang w:val="en-US"/>
+        </w:rPr>
+        <w:t>以为</w:t>
+      </w:r>
+      <w:r>
+        <w:rPr>
+          <w:rFonts w:hint="eastAsia"/>
+          <w:lang w:val="en-US"/>
+        </w:rPr>
+        <w:t>new</w:t>
+      </w:r>
+      <w:r>
+        <w:rPr>
+          <w:rFonts w:hint="eastAsia"/>
+          <w:lang w:val="en-US"/>
+        </w:rPr>
+        <w:t>是一个</w:t>
+      </w:r>
+      <w:r>
+        <w:rPr>
+          <w:rFonts w:hint="eastAsia"/>
+          <w:lang w:val="en-US"/>
+        </w:rPr>
+        <w:t>id</w:t>
+      </w:r>
+      <w:r>
+        <w:rPr>
+          <w:rFonts w:hint="eastAsia"/>
+          <w:lang w:val="en-US"/>
+        </w:rPr>
+        <w:t>。</w:t>
+      </w:r>
+    </w:p>
+    <w:p>
+      <w:pPr>
+        <w:rPr>
+          <w:lang w:val="en-US"/>
+        </w:rPr>
+      </w:pPr>
+    </w:p>
+    <w:p>
+      <w:pPr>
+        <w:rPr>
+          <w:lang w:val="en-US"/>
+        </w:rPr>
+      </w:pPr>
+    </w:p>
+    <w:p>
+      <w:pPr>
+        <w:pStyle w:val="Heading2"/>
+        <w:rPr>
+          <w:lang w:val="en-US"/>
+        </w:rPr>
+      </w:pPr>
+      <w:r>
+        <w:rPr>
+          <w:rFonts w:hint="eastAsia"/>
+          <w:lang w:val="en-US"/>
+        </w:rPr>
+        <w:t>这是用来把数据写入</w:t>
+      </w:r>
+      <w:r>
+        <w:rPr>
+          <w:rFonts w:hint="eastAsia"/>
+          <w:lang w:val="en-US"/>
+        </w:rPr>
+        <w:t>DB</w:t>
+      </w:r>
+      <w:r>
+        <w:rPr>
+          <w:rFonts w:hint="eastAsia"/>
+          <w:lang w:val="en-US"/>
+        </w:rPr>
+        <w:t>的代码：</w:t>
+      </w:r>
+    </w:p>
+    <w:p>
+      <w:pPr>
+        <w:shd w:val="clear" w:color="auto" w:fill="292D3E"/>
+        <w:spacing w:line="315" w:lineRule="atLeast"/>
+        <w:rPr>
+          <w:rFonts w:ascii="Menlo" w:eastAsia="Times New Roman" w:hAnsi="Menlo" w:cs="Menlo"/>
+          <w:color w:val="A6ACCD"/>
+          <w:sz w:val="21"/>
+          <w:szCs w:val="21"/>
+        </w:rPr>
+      </w:pPr>
+      <w:r>
+        <w:rPr>
+          <w:rFonts w:ascii="Menlo" w:eastAsia="Times New Roman" w:hAnsi="Menlo" w:cs="Menlo"/>
+          <w:i/>
+          <w:iCs/>
+          <w:color w:val="676E95"/>
+          <w:sz w:val="21"/>
+          <w:szCs w:val="21"/>
+        </w:rPr>
+        <w:t xml:space="preserve">// this line of coder allow you to see the </w:t>
+      </w:r>
+      <w:proofErr w:type="spellStart"/>
+      <w:proofErr w:type="gramStart"/>
+      <w:r>
+        <w:rPr>
+          <w:rFonts w:ascii="Menlo" w:eastAsia="Times New Roman" w:hAnsi="Menlo" w:cs="Menlo"/>
+          <w:i/>
+          <w:iCs/>
+          <w:color w:val="676E95"/>
+          <w:sz w:val="21"/>
+          <w:szCs w:val="21"/>
+        </w:rPr>
+        <w:t>req.body</w:t>
+      </w:r>
+      <w:proofErr w:type="spellEnd"/>
+      <w:proofErr w:type="gramEnd"/>
+      <w:r>
+        <w:rPr>
+          <w:rFonts w:ascii="Menlo" w:eastAsia="Times New Roman" w:hAnsi="Menlo" w:cs="Menlo"/>
+          <w:i/>
+          <w:iCs/>
+          <w:color w:val="676E95"/>
+          <w:sz w:val="21"/>
+          <w:szCs w:val="21"/>
+        </w:rPr>
+        <w:t>.</w:t>
+      </w:r>
+    </w:p>
+    <w:p>
+      <w:pPr>
+        <w:shd w:val="clear" w:color="auto" w:fill="292D3E"/>
+        <w:spacing w:line="315" w:lineRule="atLeast"/>
+        <w:rPr>
+          <w:rFonts w:ascii="Menlo" w:eastAsia="Times New Roman" w:hAnsi="Menlo" w:cs="Menlo"/>
+          <w:color w:val="A6ACCD"/>
+          <w:sz w:val="21"/>
+          <w:szCs w:val="21"/>
+        </w:rPr>
+      </w:pPr>
+      <w:proofErr w:type="spellStart"/>
+      <w:proofErr w:type="gramStart"/>
+      <w:r>
+        <w:rPr>
+          <w:rFonts w:ascii="Menlo" w:eastAsia="Times New Roman" w:hAnsi="Menlo" w:cs="Menlo"/>
+          <w:color w:val="A6ACCD"/>
+          <w:sz w:val="21"/>
+          <w:szCs w:val="21"/>
+        </w:rPr>
+        <w:t>app</w:t>
+      </w:r>
+      <w:r>
+        <w:rPr>
+          <w:rFonts w:ascii="Menlo" w:eastAsia="Times New Roman" w:hAnsi="Menlo" w:cs="Menlo"/>
+          <w:color w:val="89DDFF"/>
+          <w:sz w:val="21"/>
+          <w:szCs w:val="21"/>
+        </w:rPr>
+        <w:t>.</w:t>
+      </w:r>
+      <w:r>
+        <w:rPr>
+          <w:rFonts w:ascii="Menlo" w:eastAsia="Times New Roman" w:hAnsi="Menlo" w:cs="Menlo"/>
+          <w:color w:val="82AAFF"/>
+          <w:sz w:val="21"/>
+          <w:szCs w:val="21"/>
+        </w:rPr>
+        <w:t>use</w:t>
+      </w:r>
+      <w:proofErr w:type="spellEnd"/>
+      <w:r>
+        <w:rPr>
+          <w:rFonts w:ascii="Menlo" w:eastAsia="Times New Roman" w:hAnsi="Menlo" w:cs="Menlo"/>
+          <w:color w:val="A6ACCD"/>
+          <w:sz w:val="21"/>
+          <w:szCs w:val="21"/>
+        </w:rPr>
+        <w:t>(</w:t>
+      </w:r>
+      <w:proofErr w:type="spellStart"/>
+      <w:proofErr w:type="gramEnd"/>
+      <w:r>
+        <w:rPr>
+          <w:rFonts w:ascii="Menlo" w:eastAsia="Times New Roman" w:hAnsi="Menlo" w:cs="Menlo"/>
+          <w:color w:val="82AAFF"/>
+          <w:sz w:val="21"/>
+          <w:szCs w:val="21"/>
+        </w:rPr>
+        <w:t>express</w:t>
+      </w:r>
+      <w:r>
+        <w:rPr>
+          <w:rFonts w:ascii="Menlo" w:eastAsia="Times New Roman" w:hAnsi="Menlo" w:cs="Menlo"/>
+          <w:color w:val="89DDFF"/>
+          <w:sz w:val="21"/>
+          <w:szCs w:val="21"/>
+        </w:rPr>
+        <w:t>.</w:t>
+      </w:r>
+      <w:r>
+        <w:rPr>
+          <w:rFonts w:ascii="Menlo" w:eastAsia="Times New Roman" w:hAnsi="Menlo" w:cs="Menlo"/>
+          <w:color w:val="82AAFF"/>
+          <w:sz w:val="21"/>
+          <w:szCs w:val="21"/>
+        </w:rPr>
+        <w:t>urlencoded</w:t>
+      </w:r>
+      <w:proofErr w:type="spellEnd"/>
+      <w:r>
+        <w:rPr>
+          <w:rFonts w:ascii="Menlo" w:eastAsia="Times New Roman" w:hAnsi="Menlo" w:cs="Menlo"/>
+          <w:color w:val="A6ACCD"/>
+          <w:sz w:val="21"/>
+          <w:szCs w:val="21"/>
+        </w:rPr>
+        <w:t>(</w:t>
+      </w:r>
+      <w:r>
+        <w:rPr>
+          <w:rFonts w:ascii="Menlo" w:eastAsia="Times New Roman" w:hAnsi="Menlo" w:cs="Menlo"/>
+          <w:color w:val="89DDFF"/>
+          <w:sz w:val="21"/>
+          <w:szCs w:val="21"/>
+        </w:rPr>
+        <w:t>{</w:t>
+      </w:r>
+      <w:r>
+        <w:rPr>
+          <w:rFonts w:ascii="Menlo" w:eastAsia="Times New Roman" w:hAnsi="Menlo" w:cs="Menlo"/>
+          <w:color w:val="A6ACCD"/>
+          <w:sz w:val="21"/>
+          <w:szCs w:val="21"/>
+        </w:rPr>
+        <w:t xml:space="preserve"> extended</w:t>
+      </w:r>
+      <w:r>
+        <w:rPr>
+          <w:rFonts w:ascii="Menlo" w:eastAsia="Times New Roman" w:hAnsi="Menlo" w:cs="Menlo"/>
+          <w:color w:val="89DDFF"/>
+          <w:sz w:val="21"/>
+          <w:szCs w:val="21"/>
+        </w:rPr>
+        <w:t>:</w:t>
+      </w:r>
+      <w:r>
+        <w:rPr>
+          <w:rFonts w:ascii="Menlo" w:eastAsia="Times New Roman" w:hAnsi="Menlo" w:cs="Menlo"/>
+          <w:color w:val="A6ACCD"/>
+          <w:sz w:val="21"/>
+          <w:szCs w:val="21"/>
+        </w:rPr>
+        <w:t xml:space="preserve"> </w:t>
+      </w:r>
+      <w:r>
+        <w:rPr>
+          <w:rFonts w:ascii="Menlo" w:eastAsia="Times New Roman" w:hAnsi="Menlo" w:cs="Menlo"/>
+          <w:color w:val="FF9CAC"/>
+          <w:sz w:val="21"/>
+          <w:szCs w:val="21"/>
+        </w:rPr>
+        <w:t>true</w:t>
+      </w:r>
+      <w:r>
+        <w:rPr>
+          <w:rFonts w:ascii="Menlo" w:eastAsia="Times New Roman" w:hAnsi="Menlo" w:cs="Menlo"/>
+          <w:color w:val="A6ACCD"/>
+          <w:sz w:val="21"/>
+          <w:szCs w:val="21"/>
+        </w:rPr>
+        <w:t xml:space="preserve"> </w:t>
+      </w:r>
+      <w:r>
+        <w:rPr>
+          <w:rFonts w:ascii="Menlo" w:eastAsia="Times New Roman" w:hAnsi="Menlo" w:cs="Menlo"/>
+          <w:color w:val="89DDFF"/>
+          <w:sz w:val="21"/>
+          <w:szCs w:val="21"/>
+        </w:rPr>
+        <w:t>}</w:t>
+      </w:r>
+      <w:r>
+        <w:rPr>
+          <w:rFonts w:ascii="Menlo" w:eastAsia="Times New Roman" w:hAnsi="Menlo" w:cs="Menlo"/>
+          <w:color w:val="A6ACCD"/>
+          <w:sz w:val="21"/>
+          <w:szCs w:val="21"/>
+        </w:rPr>
+        <w:t>))</w:t>
+      </w:r>
+    </w:p>
+    <w:p>
+      <w:pPr>
+        <w:shd w:val="clear" w:color="auto" w:fill="292D3E"/>
+        <w:spacing w:line="315" w:lineRule="atLeast"/>
+        <w:rPr>
+          <w:rFonts w:ascii="Menlo" w:eastAsia="Times New Roman" w:hAnsi="Menlo" w:cs="Menlo"/>
+          <w:color w:val="A6ACCD"/>
+          <w:sz w:val="21"/>
+          <w:szCs w:val="21"/>
+        </w:rPr>
+      </w:pPr>
+    </w:p>
+    <w:p>
+      <w:pPr>
+        <w:shd w:val="clear" w:color="auto" w:fill="292D3E"/>
+        <w:spacing w:line="315" w:lineRule="atLeast"/>
+        <w:rPr>
+          <w:rFonts w:ascii="Menlo" w:eastAsia="Times New Roman" w:hAnsi="Menlo" w:cs="Menlo"/>
+          <w:color w:val="A6ACCD"/>
+          <w:sz w:val="21"/>
+          <w:szCs w:val="21"/>
+        </w:rPr>
+      </w:pPr>
+      <w:proofErr w:type="spellStart"/>
+      <w:proofErr w:type="gramStart"/>
+      <w:r>
+        <w:rPr>
+          <w:rFonts w:ascii="Menlo" w:eastAsia="Times New Roman" w:hAnsi="Menlo" w:cs="Menlo"/>
+          <w:color w:val="A6ACCD"/>
+          <w:sz w:val="21"/>
+          <w:szCs w:val="21"/>
+        </w:rPr>
+        <w:t>app</w:t>
+      </w:r>
+      <w:r>
+        <w:rPr>
+          <w:rFonts w:ascii="Menlo" w:eastAsia="Times New Roman" w:hAnsi="Menlo" w:cs="Menlo"/>
+          <w:color w:val="89DDFF"/>
+          <w:sz w:val="21"/>
+          <w:szCs w:val="21"/>
+        </w:rPr>
+        <w:t>.</w:t>
+      </w:r>
+      <w:r>
+        <w:rPr>
+          <w:rFonts w:ascii="Menlo" w:eastAsia="Times New Roman" w:hAnsi="Menlo" w:cs="Menlo"/>
+          <w:color w:val="82AAFF"/>
+          <w:sz w:val="21"/>
+          <w:szCs w:val="21"/>
+        </w:rPr>
+        <w:t>post</w:t>
+      </w:r>
+      <w:proofErr w:type="spellEnd"/>
+      <w:r>
+        <w:rPr>
+          <w:rFonts w:ascii="Menlo" w:eastAsia="Times New Roman" w:hAnsi="Menlo" w:cs="Menlo"/>
+          <w:color w:val="A6ACCD"/>
+          <w:sz w:val="21"/>
+          <w:szCs w:val="21"/>
+        </w:rPr>
+        <w:t>(</w:t>
+      </w:r>
+      <w:proofErr w:type="gramEnd"/>
+      <w:r>
+        <w:rPr>
+          <w:rFonts w:ascii="Menlo" w:eastAsia="Times New Roman" w:hAnsi="Menlo" w:cs="Menlo"/>
+          <w:color w:val="89DDFF"/>
+          <w:sz w:val="21"/>
+          <w:szCs w:val="21"/>
+        </w:rPr>
+        <w:t>'</w:t>
+      </w:r>
+      <w:r>
+        <w:rPr>
+          <w:rFonts w:ascii="Menlo" w:eastAsia="Times New Roman" w:hAnsi="Menlo" w:cs="Menlo"/>
+          <w:color w:val="C3E88D"/>
+          <w:sz w:val="21"/>
+          <w:szCs w:val="21"/>
+        </w:rPr>
+        <w:t>/campgrounds</w:t>
+      </w:r>
+      <w:r>
+        <w:rPr>
+          <w:rFonts w:ascii="Menlo" w:eastAsia="Times New Roman" w:hAnsi="Menlo" w:cs="Menlo"/>
+          <w:color w:val="89DDFF"/>
+          <w:sz w:val="21"/>
+          <w:szCs w:val="21"/>
+        </w:rPr>
+        <w:t>',</w:t>
+      </w:r>
+      <w:r>
+        <w:rPr>
+          <w:rFonts w:ascii="Menlo" w:eastAsia="Times New Roman" w:hAnsi="Menlo" w:cs="Menlo"/>
+          <w:color w:val="A6ACCD"/>
+          <w:sz w:val="21"/>
+          <w:szCs w:val="21"/>
+        </w:rPr>
+        <w:t xml:space="preserve"> </w:t>
+      </w:r>
+      <w:r>
+        <w:rPr>
+          <w:rFonts w:ascii="Menlo" w:eastAsia="Times New Roman" w:hAnsi="Menlo" w:cs="Menlo"/>
+          <w:color w:val="C792EA"/>
+          <w:sz w:val="21"/>
+          <w:szCs w:val="21"/>
+        </w:rPr>
+        <w:t>async</w:t>
+      </w:r>
+      <w:r>
+        <w:rPr>
+          <w:rFonts w:ascii="Menlo" w:eastAsia="Times New Roman" w:hAnsi="Menlo" w:cs="Menlo"/>
+          <w:color w:val="A6ACCD"/>
+          <w:sz w:val="21"/>
+          <w:szCs w:val="21"/>
+        </w:rPr>
+        <w:t xml:space="preserve"> </w:t>
+      </w:r>
+      <w:r>
+        <w:rPr>
+          <w:rFonts w:ascii="Menlo" w:eastAsia="Times New Roman" w:hAnsi="Menlo" w:cs="Menlo"/>
+          <w:color w:val="89DDFF"/>
+          <w:sz w:val="21"/>
+          <w:szCs w:val="21"/>
+        </w:rPr>
+        <w:t>(</w:t>
+      </w:r>
+      <w:r>
+        <w:rPr>
+          <w:rFonts w:ascii="Menlo" w:eastAsia="Times New Roman" w:hAnsi="Menlo" w:cs="Menlo"/>
+          <w:color w:val="A6ACCD"/>
+          <w:sz w:val="21"/>
+          <w:szCs w:val="21"/>
+        </w:rPr>
+        <w:t>req</w:t>
+      </w:r>
+      <w:r>
+        <w:rPr>
+          <w:rFonts w:ascii="Menlo" w:eastAsia="Times New Roman" w:hAnsi="Menlo" w:cs="Menlo"/>
+          <w:color w:val="89DDFF"/>
+          <w:sz w:val="21"/>
+          <w:szCs w:val="21"/>
+        </w:rPr>
+        <w:t>,</w:t>
+      </w:r>
+      <w:r>
+        <w:rPr>
+          <w:rFonts w:ascii="Menlo" w:eastAsia="Times New Roman" w:hAnsi="Menlo" w:cs="Menlo"/>
+          <w:color w:val="A6ACCD"/>
+          <w:sz w:val="21"/>
+          <w:szCs w:val="21"/>
+        </w:rPr>
+        <w:t xml:space="preserve"> res</w:t>
+      </w:r>
+      <w:r>
+        <w:rPr>
+          <w:rFonts w:ascii="Menlo" w:eastAsia="Times New Roman" w:hAnsi="Menlo" w:cs="Menlo"/>
+          <w:color w:val="89DDFF"/>
+          <w:sz w:val="21"/>
+          <w:szCs w:val="21"/>
+        </w:rPr>
+        <w:t>)</w:t>
+      </w:r>
+      <w:r>
+        <w:rPr>
+          <w:rFonts w:ascii="Menlo" w:eastAsia="Times New Roman" w:hAnsi="Menlo" w:cs="Menlo"/>
+          <w:color w:val="A6ACCD"/>
+          <w:sz w:val="21"/>
+          <w:szCs w:val="21"/>
+        </w:rPr>
+        <w:t xml:space="preserve"> </w:t>
+      </w:r>
+      <w:r>
+        <w:rPr>
+          <w:rFonts w:ascii="Menlo" w:eastAsia="Times New Roman" w:hAnsi="Menlo" w:cs="Menlo"/>
+          <w:color w:val="C792EA"/>
+          <w:sz w:val="21"/>
+          <w:szCs w:val="21"/>
+        </w:rPr>
+        <w:t>=&gt;</w:t>
+      </w:r>
+      <w:r>
+        <w:rPr>
+          <w:rFonts w:ascii="Menlo" w:eastAsia="Times New Roman" w:hAnsi="Menlo" w:cs="Menlo"/>
+          <w:color w:val="A6ACCD"/>
+          <w:sz w:val="21"/>
+          <w:szCs w:val="21"/>
+        </w:rPr>
+        <w:t xml:space="preserve"> </w:t>
+      </w:r>
+      <w:r>
+        <w:rPr>
+          <w:rFonts w:ascii="Menlo" w:eastAsia="Times New Roman" w:hAnsi="Menlo" w:cs="Menlo"/>
+          <w:color w:val="89DDFF"/>
+          <w:sz w:val="21"/>
+          <w:szCs w:val="21"/>
+        </w:rPr>
+        <w:t>{</w:t>
+      </w:r>
+    </w:p>
+    <w:p>
+      <w:pPr>
+        <w:shd w:val="clear" w:color="auto" w:fill="292D3E"/>
+        <w:spacing w:line="315" w:lineRule="atLeast"/>
+        <w:rPr>
+          <w:rFonts w:ascii="Menlo" w:eastAsia="Times New Roman" w:hAnsi="Menlo" w:cs="Menlo"/>
+          <w:color w:val="A6ACCD"/>
+          <w:sz w:val="21"/>
+          <w:szCs w:val="21"/>
+        </w:rPr>
+      </w:pPr>
+      <w:r>
+        <w:rPr>
+          <w:rFonts w:ascii="Menlo" w:eastAsia="Times New Roman" w:hAnsi="Menlo" w:cs="Menlo"/>
+          <w:color w:val="F07178"/>
+          <w:sz w:val="21"/>
+          <w:szCs w:val="21"/>
+        </w:rPr>
+        <w:t xml:space="preserve">    </w:t>
+      </w:r>
+      <w:r>
+        <w:rPr>
+          <w:rFonts w:ascii="Menlo" w:eastAsia="Times New Roman" w:hAnsi="Menlo" w:cs="Menlo"/>
+          <w:color w:val="C792EA"/>
+          <w:sz w:val="21"/>
+          <w:szCs w:val="21"/>
+        </w:rPr>
+        <w:t>const</w:t>
+      </w:r>
+      <w:r>
+        <w:rPr>
+          <w:rFonts w:ascii="Menlo" w:eastAsia="Times New Roman" w:hAnsi="Menlo" w:cs="Menlo"/>
+          <w:color w:val="F07178"/>
+          <w:sz w:val="21"/>
+          <w:szCs w:val="21"/>
+        </w:rPr>
+        <w:t xml:space="preserve"> </w:t>
+      </w:r>
+      <w:r>
+        <w:rPr>
+          <w:rFonts w:ascii="Menlo" w:eastAsia="Times New Roman" w:hAnsi="Menlo" w:cs="Menlo"/>
+          <w:color w:val="A6ACCD"/>
+          <w:sz w:val="21"/>
+          <w:szCs w:val="21"/>
+        </w:rPr>
+        <w:t>campground</w:t>
+      </w:r>
+      <w:r>
+        <w:rPr>
+          <w:rFonts w:ascii="Menlo" w:eastAsia="Times New Roman" w:hAnsi="Menlo" w:cs="Menlo"/>
+          <w:color w:val="F07178"/>
+          <w:sz w:val="21"/>
+          <w:szCs w:val="21"/>
+        </w:rPr>
+        <w:t xml:space="preserve"> </w:t>
+      </w:r>
+      <w:r>
+        <w:rPr>
+          <w:rFonts w:ascii="Menlo" w:eastAsia="Times New Roman" w:hAnsi="Menlo" w:cs="Menlo"/>
+          <w:color w:val="89DDFF"/>
+          <w:sz w:val="21"/>
+          <w:szCs w:val="21"/>
+        </w:rPr>
+        <w:t>=</w:t>
+      </w:r>
+      <w:r>
+        <w:rPr>
+          <w:rFonts w:ascii="Menlo" w:eastAsia="Times New Roman" w:hAnsi="Menlo" w:cs="Menlo"/>
+          <w:color w:val="F07178"/>
+          <w:sz w:val="21"/>
+          <w:szCs w:val="21"/>
+        </w:rPr>
+        <w:t xml:space="preserve"> </w:t>
+      </w:r>
+      <w:r>
+        <w:rPr>
+          <w:rFonts w:ascii="Menlo" w:eastAsia="Times New Roman" w:hAnsi="Menlo" w:cs="Menlo"/>
+          <w:color w:val="89DDFF"/>
+          <w:sz w:val="21"/>
+          <w:szCs w:val="21"/>
+        </w:rPr>
+        <w:t>new</w:t>
+      </w:r>
+      <w:r>
+        <w:rPr>
+          <w:rFonts w:ascii="Menlo" w:eastAsia="Times New Roman" w:hAnsi="Menlo" w:cs="Menlo"/>
+          <w:color w:val="F07178"/>
+          <w:sz w:val="21"/>
+          <w:szCs w:val="21"/>
+        </w:rPr>
+        <w:t xml:space="preserve"> </w:t>
+      </w:r>
+      <w:r>
+        <w:rPr>
+          <w:rFonts w:ascii="Menlo" w:eastAsia="Times New Roman" w:hAnsi="Menlo" w:cs="Menlo"/>
+          <w:color w:val="82AAFF"/>
+          <w:sz w:val="21"/>
+          <w:szCs w:val="21"/>
+        </w:rPr>
+        <w:t>Campground</w:t>
+      </w:r>
+      <w:r>
+        <w:rPr>
+          <w:rFonts w:ascii="Menlo" w:eastAsia="Times New Roman" w:hAnsi="Menlo" w:cs="Menlo"/>
+          <w:color w:val="F07178"/>
+          <w:sz w:val="21"/>
+          <w:szCs w:val="21"/>
+        </w:rPr>
+        <w:t>(</w:t>
+      </w:r>
+      <w:proofErr w:type="spellStart"/>
+      <w:proofErr w:type="gramStart"/>
+      <w:r>
+        <w:rPr>
+          <w:rFonts w:ascii="Menlo" w:eastAsia="Times New Roman" w:hAnsi="Menlo" w:cs="Menlo"/>
+          <w:color w:val="A6ACCD"/>
+          <w:sz w:val="21"/>
+          <w:szCs w:val="21"/>
+        </w:rPr>
+        <w:t>req</w:t>
+      </w:r>
+      <w:r>
+        <w:rPr>
+          <w:rFonts w:ascii="Menlo" w:eastAsia="Times New Roman" w:hAnsi="Menlo" w:cs="Menlo"/>
+          <w:color w:val="89DDFF"/>
+          <w:sz w:val="21"/>
+          <w:szCs w:val="21"/>
+        </w:rPr>
+        <w:t>.</w:t>
+      </w:r>
+      <w:r>
+        <w:rPr>
+          <w:rFonts w:ascii="Menlo" w:eastAsia="Times New Roman" w:hAnsi="Menlo" w:cs="Menlo"/>
+          <w:color w:val="A6ACCD"/>
+          <w:sz w:val="21"/>
+          <w:szCs w:val="21"/>
+        </w:rPr>
+        <w:t>body</w:t>
+      </w:r>
+      <w:proofErr w:type="gramEnd"/>
+      <w:r>
+        <w:rPr>
+          <w:rFonts w:ascii="Menlo" w:eastAsia="Times New Roman" w:hAnsi="Menlo" w:cs="Menlo"/>
+          <w:color w:val="89DDFF"/>
+          <w:sz w:val="21"/>
+          <w:szCs w:val="21"/>
+        </w:rPr>
+        <w:t>.</w:t>
+      </w:r>
+      <w:r>
+        <w:rPr>
+          <w:rFonts w:ascii="Menlo" w:eastAsia="Times New Roman" w:hAnsi="Menlo" w:cs="Menlo"/>
+          <w:color w:val="A6ACCD"/>
+          <w:sz w:val="21"/>
+          <w:szCs w:val="21"/>
+        </w:rPr>
+        <w:t>campground</w:t>
+      </w:r>
+      <w:proofErr w:type="spellEnd"/>
+      <w:r>
+        <w:rPr>
+          <w:rFonts w:ascii="Menlo" w:eastAsia="Times New Roman" w:hAnsi="Menlo" w:cs="Menlo"/>
+          <w:color w:val="F07178"/>
+          <w:sz w:val="21"/>
+          <w:szCs w:val="21"/>
+        </w:rPr>
+        <w:t>)</w:t>
+      </w:r>
+      <w:r>
+        <w:rPr>
+          <w:rFonts w:ascii="Menlo" w:eastAsia="Times New Roman" w:hAnsi="Menlo" w:cs="Menlo"/>
+          <w:color w:val="89DDFF"/>
+          <w:sz w:val="21"/>
+          <w:szCs w:val="21"/>
+        </w:rPr>
+        <w:t>;</w:t>
+      </w:r>
+    </w:p>
+    <w:p>
+      <w:pPr>
+        <w:shd w:val="clear" w:color="auto" w:fill="292D3E"/>
+        <w:spacing w:line="315" w:lineRule="atLeast"/>
+        <w:rPr>
+          <w:rFonts w:ascii="Menlo" w:eastAsia="Times New Roman" w:hAnsi="Menlo" w:cs="Menlo"/>
+          <w:color w:val="A6ACCD"/>
+          <w:sz w:val="21"/>
+          <w:szCs w:val="21"/>
+        </w:rPr>
+      </w:pPr>
+      <w:r>
+        <w:rPr>
+          <w:rFonts w:ascii="Menlo" w:eastAsia="Times New Roman" w:hAnsi="Menlo" w:cs="Menlo"/>
+          <w:color w:val="F07178"/>
+          <w:sz w:val="21"/>
+          <w:szCs w:val="21"/>
+        </w:rPr>
+        <w:t xml:space="preserve">    </w:t>
+      </w:r>
+      <w:r>
+        <w:rPr>
+          <w:rFonts w:ascii="Menlo" w:eastAsia="Times New Roman" w:hAnsi="Menlo" w:cs="Menlo"/>
+          <w:i/>
+          <w:iCs/>
+          <w:color w:val="89DDFF"/>
+          <w:sz w:val="21"/>
+          <w:szCs w:val="21"/>
+        </w:rPr>
+        <w:t>await</w:t>
+      </w:r>
+      <w:r>
+        <w:rPr>
+          <w:rFonts w:ascii="Menlo" w:eastAsia="Times New Roman" w:hAnsi="Menlo" w:cs="Menlo"/>
+          <w:color w:val="F07178"/>
+          <w:sz w:val="21"/>
+          <w:szCs w:val="21"/>
+        </w:rPr>
+        <w:t xml:space="preserve"> </w:t>
+      </w:r>
+      <w:proofErr w:type="spellStart"/>
+      <w:proofErr w:type="gramStart"/>
+      <w:r>
+        <w:rPr>
+          <w:rFonts w:ascii="Menlo" w:eastAsia="Times New Roman" w:hAnsi="Menlo" w:cs="Menlo"/>
+          <w:color w:val="A6ACCD"/>
+          <w:sz w:val="21"/>
+          <w:szCs w:val="21"/>
+        </w:rPr>
+        <w:t>campground</w:t>
+      </w:r>
+      <w:r>
+        <w:rPr>
+          <w:rFonts w:ascii="Menlo" w:eastAsia="Times New Roman" w:hAnsi="Menlo" w:cs="Menlo"/>
+          <w:color w:val="89DDFF"/>
+          <w:sz w:val="21"/>
+          <w:szCs w:val="21"/>
+        </w:rPr>
+        <w:t>.</w:t>
+      </w:r>
+      <w:r>
+        <w:rPr>
+          <w:rFonts w:ascii="Menlo" w:eastAsia="Times New Roman" w:hAnsi="Menlo" w:cs="Menlo"/>
+          <w:color w:val="82AAFF"/>
+          <w:sz w:val="21"/>
+          <w:szCs w:val="21"/>
+        </w:rPr>
+        <w:t>save</w:t>
+      </w:r>
+      <w:proofErr w:type="spellEnd"/>
+      <w:proofErr w:type="gramEnd"/>
+      <w:r>
+        <w:rPr>
+          <w:rFonts w:ascii="Menlo" w:eastAsia="Times New Roman" w:hAnsi="Menlo" w:cs="Menlo"/>
+          <w:color w:val="F07178"/>
+          <w:sz w:val="21"/>
+          <w:szCs w:val="21"/>
+        </w:rPr>
+        <w:t>()</w:t>
+      </w:r>
+      <w:r>
+        <w:rPr>
+          <w:rFonts w:ascii="Menlo" w:eastAsia="Times New Roman" w:hAnsi="Menlo" w:cs="Menlo"/>
+          <w:color w:val="89DDFF"/>
+          <w:sz w:val="21"/>
+          <w:szCs w:val="21"/>
+        </w:rPr>
+        <w:t>;</w:t>
+      </w:r>
+    </w:p>
+    <w:p>
+      <w:pPr>
+        <w:shd w:val="clear" w:color="auto" w:fill="292D3E"/>
+        <w:spacing w:line="315" w:lineRule="atLeast"/>
+        <w:rPr>
+          <w:rFonts w:ascii="Menlo" w:eastAsia="Times New Roman" w:hAnsi="Menlo" w:cs="Menlo"/>
+          <w:color w:val="A6ACCD"/>
+          <w:sz w:val="21"/>
+          <w:szCs w:val="21"/>
+        </w:rPr>
+      </w:pPr>
+      <w:r>
+        <w:rPr>
+          <w:rFonts w:ascii="Menlo" w:eastAsia="Times New Roman" w:hAnsi="Menlo" w:cs="Menlo"/>
+          <w:color w:val="F07178"/>
+          <w:sz w:val="21"/>
+          <w:szCs w:val="21"/>
+        </w:rPr>
+        <w:t xml:space="preserve">    </w:t>
+      </w:r>
+      <w:proofErr w:type="spellStart"/>
+      <w:proofErr w:type="gramStart"/>
+      <w:r>
+        <w:rPr>
+          <w:rFonts w:ascii="Menlo" w:eastAsia="Times New Roman" w:hAnsi="Menlo" w:cs="Menlo"/>
+          <w:color w:val="A6ACCD"/>
+          <w:sz w:val="21"/>
+          <w:szCs w:val="21"/>
+        </w:rPr>
+        <w:t>res</w:t>
+      </w:r>
+      <w:r>
+        <w:rPr>
+          <w:rFonts w:ascii="Menlo" w:eastAsia="Times New Roman" w:hAnsi="Menlo" w:cs="Menlo"/>
+          <w:color w:val="89DDFF"/>
+          <w:sz w:val="21"/>
+          <w:szCs w:val="21"/>
+        </w:rPr>
+        <w:t>.</w:t>
+      </w:r>
+      <w:r>
+        <w:rPr>
+          <w:rFonts w:ascii="Menlo" w:eastAsia="Times New Roman" w:hAnsi="Menlo" w:cs="Menlo"/>
+          <w:color w:val="82AAFF"/>
+          <w:sz w:val="21"/>
+          <w:szCs w:val="21"/>
+        </w:rPr>
+        <w:t>redirect</w:t>
+      </w:r>
+      <w:proofErr w:type="spellEnd"/>
+      <w:proofErr w:type="gramEnd"/>
+      <w:r>
+        <w:rPr>
+          <w:rFonts w:ascii="Menlo" w:eastAsia="Times New Roman" w:hAnsi="Menlo" w:cs="Menlo"/>
+          <w:color w:val="F07178"/>
+          <w:sz w:val="21"/>
+          <w:szCs w:val="21"/>
+        </w:rPr>
+        <w:t>(</w:t>
+      </w:r>
+      <w:r>
+        <w:rPr>
+          <w:rFonts w:ascii="Menlo" w:eastAsia="Times New Roman" w:hAnsi="Menlo" w:cs="Menlo"/>
+          <w:color w:val="89DDFF"/>
+          <w:sz w:val="21"/>
+          <w:szCs w:val="21"/>
+        </w:rPr>
+        <w:t>`</w:t>
+      </w:r>
+      <w:r>
+        <w:rPr>
+          <w:rFonts w:ascii="Menlo" w:eastAsia="Times New Roman" w:hAnsi="Menlo" w:cs="Menlo"/>
+          <w:color w:val="C3E88D"/>
+          <w:sz w:val="21"/>
+          <w:szCs w:val="21"/>
+        </w:rPr>
+        <w:t>/campgrounds/</w:t>
+      </w:r>
+      <w:r>
+        <w:rPr>
+          <w:rFonts w:ascii="Menlo" w:eastAsia="Times New Roman" w:hAnsi="Menlo" w:cs="Menlo"/>
+          <w:color w:val="89DDFF"/>
+          <w:sz w:val="21"/>
+          <w:szCs w:val="21"/>
+        </w:rPr>
+        <w:t>${</w:t>
+      </w:r>
+      <w:proofErr w:type="spellStart"/>
+      <w:r>
+        <w:rPr>
+          <w:rFonts w:ascii="Menlo" w:eastAsia="Times New Roman" w:hAnsi="Menlo" w:cs="Menlo"/>
+          <w:color w:val="A6ACCD"/>
+          <w:sz w:val="21"/>
+          <w:szCs w:val="21"/>
+        </w:rPr>
+        <w:t>campground</w:t>
+      </w:r>
+      <w:r>
+        <w:rPr>
+          <w:rFonts w:ascii="Menlo" w:eastAsia="Times New Roman" w:hAnsi="Menlo" w:cs="Menlo"/>
+          <w:color w:val="89DDFF"/>
+          <w:sz w:val="21"/>
+          <w:szCs w:val="21"/>
+        </w:rPr>
+        <w:t>.</w:t>
+      </w:r>
+      <w:r>
+        <w:rPr>
+          <w:rFonts w:ascii="Menlo" w:eastAsia="Times New Roman" w:hAnsi="Menlo" w:cs="Menlo"/>
+          <w:color w:val="A6ACCD"/>
+          <w:sz w:val="21"/>
+          <w:szCs w:val="21"/>
+        </w:rPr>
+        <w:t>_id</w:t>
+      </w:r>
+      <w:proofErr w:type="spellEnd"/>
+      <w:r>
+        <w:rPr>
+          <w:rFonts w:ascii="Menlo" w:eastAsia="Times New Roman" w:hAnsi="Menlo" w:cs="Menlo"/>
+          <w:color w:val="89DDFF"/>
+          <w:sz w:val="21"/>
+          <w:szCs w:val="21"/>
+        </w:rPr>
+        <w:t>}`</w:t>
+      </w:r>
+      <w:r>
+        <w:rPr>
+          <w:rFonts w:ascii="Menlo" w:eastAsia="Times New Roman" w:hAnsi="Menlo" w:cs="Menlo"/>
+          <w:color w:val="F07178"/>
+          <w:sz w:val="21"/>
+          <w:szCs w:val="21"/>
+        </w:rPr>
+        <w:t>)</w:t>
+      </w:r>
+    </w:p>
+    <w:p>
+      <w:pPr>
+        <w:shd w:val="clear" w:color="auto" w:fill="292D3E"/>
+        <w:spacing w:line="315" w:lineRule="atLeast"/>
+        <w:rPr>
+          <w:rFonts w:ascii="Menlo" w:eastAsia="Times New Roman" w:hAnsi="Menlo" w:cs="Menlo"/>
+          <w:color w:val="A6ACCD"/>
+          <w:sz w:val="21"/>
+          <w:szCs w:val="21"/>
+        </w:rPr>
+      </w:pPr>
+      <w:r>
+        <w:rPr>
+          <w:rFonts w:ascii="Menlo" w:eastAsia="Times New Roman" w:hAnsi="Menlo" w:cs="Menlo"/>
+          <w:color w:val="89DDFF"/>
+          <w:sz w:val="21"/>
+          <w:szCs w:val="21"/>
+        </w:rPr>
+        <w:t xml:space="preserve">    </w:t>
+      </w:r>
+      <w:r>
+        <w:rPr>
+          <w:rFonts w:ascii="Menlo" w:eastAsia="Times New Roman" w:hAnsi="Menlo" w:cs="Menlo"/>
+          <w:i/>
+          <w:iCs/>
+          <w:color w:val="676E95"/>
+          <w:sz w:val="21"/>
+          <w:szCs w:val="21"/>
+        </w:rPr>
+        <w:t xml:space="preserve">// </w:t>
+      </w:r>
+      <w:proofErr w:type="spellStart"/>
+      <w:proofErr w:type="gramStart"/>
+      <w:r>
+        <w:rPr>
+          <w:rFonts w:ascii="Menlo" w:eastAsia="Times New Roman" w:hAnsi="Menlo" w:cs="Menlo"/>
+          <w:i/>
+          <w:iCs/>
+          <w:color w:val="676E95"/>
+          <w:sz w:val="21"/>
+          <w:szCs w:val="21"/>
+        </w:rPr>
+        <w:t>res.send</w:t>
+      </w:r>
+      <w:proofErr w:type="spellEnd"/>
+      <w:proofErr w:type="gramEnd"/>
+      <w:r>
+        <w:rPr>
+          <w:rFonts w:ascii="Menlo" w:eastAsia="Times New Roman" w:hAnsi="Menlo" w:cs="Menlo"/>
+          <w:i/>
+          <w:iCs/>
+          <w:color w:val="676E95"/>
+          <w:sz w:val="21"/>
+          <w:szCs w:val="21"/>
+        </w:rPr>
+        <w:t>(</w:t>
+      </w:r>
+      <w:proofErr w:type="spellStart"/>
+      <w:r>
+        <w:rPr>
+          <w:rFonts w:ascii="Menlo" w:eastAsia="Times New Roman" w:hAnsi="Menlo" w:cs="Menlo"/>
+          <w:i/>
+          <w:iCs/>
+          <w:color w:val="676E95"/>
+          <w:sz w:val="21"/>
+          <w:szCs w:val="21"/>
+        </w:rPr>
+        <w:t>req.body</w:t>
+      </w:r>
+      <w:proofErr w:type="spellEnd"/>
+      <w:r>
+        <w:rPr>
+          <w:rFonts w:ascii="Menlo" w:eastAsia="Times New Roman" w:hAnsi="Menlo" w:cs="Menlo"/>
+          <w:i/>
+          <w:iCs/>
+          <w:color w:val="676E95"/>
+          <w:sz w:val="21"/>
+          <w:szCs w:val="21"/>
+        </w:rPr>
+        <w:t>)</w:t>
+      </w:r>
+    </w:p>
+    <w:p>
+      <w:pPr>
+        <w:shd w:val="clear" w:color="auto" w:fill="292D3E"/>
+        <w:spacing w:line="315" w:lineRule="atLeast"/>
+        <w:rPr>
+          <w:rFonts w:ascii="Menlo" w:eastAsia="Times New Roman" w:hAnsi="Menlo" w:cs="Menlo"/>
+          <w:color w:val="A6ACCD"/>
+          <w:sz w:val="21"/>
+          <w:szCs w:val="21"/>
+        </w:rPr>
+      </w:pPr>
+      <w:r>
+        <w:rPr>
+          <w:rFonts w:ascii="Menlo" w:eastAsia="Times New Roman" w:hAnsi="Menlo" w:cs="Menlo"/>
+          <w:color w:val="89DDFF"/>
+          <w:sz w:val="21"/>
+          <w:szCs w:val="21"/>
+        </w:rPr>
+        <w:t>}</w:t>
+      </w:r>
+      <w:r>
+        <w:rPr>
+          <w:rFonts w:ascii="Menlo" w:eastAsia="Times New Roman" w:hAnsi="Menlo" w:cs="Menlo"/>
+          <w:color w:val="A6ACCD"/>
+          <w:sz w:val="21"/>
+          <w:szCs w:val="21"/>
+        </w:rPr>
+        <w:t>)</w:t>
+      </w:r>
+    </w:p>
+    <w:p>
+      <w:pPr>
+        <w:shd w:val="clear" w:color="auto" w:fill="292D3E"/>
+        <w:spacing w:line="315" w:lineRule="atLeast"/>
+        <w:rPr>
+          <w:rFonts w:ascii="Menlo" w:eastAsia="Times New Roman" w:hAnsi="Menlo" w:cs="Menlo"/>
+          <w:color w:val="A6ACCD"/>
+          <w:sz w:val="21"/>
+          <w:szCs w:val="21"/>
+        </w:rPr>
+      </w:pPr>
+    </w:p>
+    <w:p>
+      <w:pPr>
+        <w:rPr>
+          <w:lang w:val="en-US"/>
+        </w:rPr>
+      </w:pPr>
+    </w:p>
+    <w:p>
+      <w:pPr>
+        <w:rPr>
+          <w:rFonts w:hint="eastAsia"/>
+          <w:lang w:val="en-US"/>
+        </w:rPr>
+      </w:pPr>
+      <w:r>
+        <w:rPr>
+          <w:rFonts w:hint="eastAsia"/>
+          <w:lang w:val="en-US"/>
+        </w:rPr>
+        <w:lastRenderedPageBreak/>
+        <w:t>注意精彩的地方是</w:t>
+      </w:r>
+      <w:proofErr w:type="spellStart"/>
+      <w:r>
+        <w:rPr>
+          <w:rFonts w:hint="eastAsia"/>
+          <w:lang w:val="en-US"/>
+        </w:rPr>
+        <w:t>r</w:t>
+      </w:r>
+      <w:r>
+        <w:rPr>
+          <w:lang w:val="en-US"/>
+        </w:rPr>
+        <w:t>eq.body.campground</w:t>
+      </w:r>
+      <w:proofErr w:type="spellEnd"/>
+      <w:r>
+        <w:rPr>
+          <w:lang w:val="en-US"/>
+        </w:rPr>
+        <w:t xml:space="preserve">  </w:t>
+      </w:r>
     </w:p>
     <w:sectPr>
       <w:pgSz w:w="11906" w:h="16838"/>
@@ -566,6 +2878,28 @@
     <w:name w:val="Normal"/>
     <w:qFormat/>
   </w:style>
+  <w:style w:type="paragraph" w:styleId="Heading2">
+    <w:name w:val="heading 2"/>
+    <w:basedOn w:val="Normal"/>
+    <w:next w:val="Normal"/>
+    <w:link w:val="Heading2Char"/>
+    <w:uiPriority w:val="9"/>
+    <w:unhideWhenUsed/>
+    <w:qFormat/>
+    <w:rsid w:val="000D7407"/>
+    <w:pPr>
+      <w:keepNext/>
+      <w:keepLines/>
+      <w:spacing w:before="40"/>
+      <w:outlineLvl w:val="1"/>
+    </w:pPr>
+    <w:rPr>
+      <w:rFonts w:asciiTheme="majorHAnsi" w:eastAsiaTheme="majorEastAsia" w:hAnsiTheme="majorHAnsi" w:cstheme="majorBidi"/>
+      <w:color w:val="2F5496" w:themeColor="accent1" w:themeShade="BF"/>
+      <w:sz w:val="26"/>
+      <w:szCs w:val="26"/>
+    </w:rPr>
+  </w:style>
   <w:style w:type="character" w:default="1" w:styleId="DefaultParagraphFont">
     <w:name w:val="Default Paragraph Font"/>
     <w:uiPriority w:val="1"/>
@@ -592,6 +2926,19 @@
     <w:uiPriority w:val="99"/>
     <w:semiHidden/>
     <w:unhideWhenUsed/>
+  </w:style>
+  <w:style w:type="character" w:customStyle="1" w:styleId="Heading2Char">
+    <w:name w:val="Heading 2 Char"/>
+    <w:basedOn w:val="DefaultParagraphFont"/>
+    <w:link w:val="Heading2"/>
+    <w:uiPriority w:val="9"/>
+    <w:rsid w:val="000D7407"/>
+    <w:rPr>
+      <w:rFonts w:asciiTheme="majorHAnsi" w:eastAsiaTheme="majorEastAsia" w:hAnsiTheme="majorHAnsi" w:cstheme="majorBidi"/>
+      <w:color w:val="2F5496" w:themeColor="accent1" w:themeShade="BF"/>
+      <w:sz w:val="26"/>
+      <w:szCs w:val="26"/>
+    </w:rPr>
   </w:style>
 </w:styles>
 </file>

</xml_diff>

<commit_message>
418-421. add morgan for middleware
</commit_message>
<xml_diff>
--- a/study notes/Yelp camp notes.docx
+++ b/study notes/Yelp camp notes.docx
@@ -45,7 +45,21 @@
         <w:rPr>
           <w:lang w:val="en-US"/>
         </w:rPr>
-        <w:t xml:space="preserve">You can download the code and use “npm install” to install all the dependencies. </w:t>
+        <w:t>You can download the code and use “</w:t>
+      </w:r>
+      <w:proofErr w:type="spellStart"/>
+      <w:r>
+        <w:rPr>
+          <w:lang w:val="en-US"/>
+        </w:rPr>
+        <w:t>npm</w:t>
+      </w:r>
+      <w:proofErr w:type="spellEnd"/>
+      <w:r>
+        <w:rPr>
+          <w:lang w:val="en-US"/>
+        </w:rPr>
+        <w:t xml:space="preserve"> install” to install all the dependencies. </w:t>
       </w:r>
     </w:p>
     <w:p>
@@ -88,24 +102,60 @@
           <w:lang w:val="en-US"/>
         </w:rPr>
       </w:pPr>
-      <w:r>
-        <w:rPr>
-          <w:lang w:val="en-US"/>
-        </w:rPr>
-        <w:t xml:space="preserve">npm init -y </w:t>
-      </w:r>
-    </w:p>
-    <w:p>
-      <w:pPr>
-        <w:rPr>
-          <w:lang w:val="en-US"/>
-        </w:rPr>
-      </w:pPr>
-      <w:r>
-        <w:rPr>
-          <w:lang w:val="en-US"/>
-        </w:rPr>
-        <w:t xml:space="preserve">This will create the npm file to record dependencies. </w:t>
+      <w:proofErr w:type="spellStart"/>
+      <w:r>
+        <w:rPr>
+          <w:lang w:val="en-US"/>
+        </w:rPr>
+        <w:t>npm</w:t>
+      </w:r>
+      <w:proofErr w:type="spellEnd"/>
+      <w:r>
+        <w:rPr>
+          <w:lang w:val="en-US"/>
+        </w:rPr>
+        <w:t xml:space="preserve"> </w:t>
+      </w:r>
+      <w:proofErr w:type="spellStart"/>
+      <w:r>
+        <w:rPr>
+          <w:lang w:val="en-US"/>
+        </w:rPr>
+        <w:t>init</w:t>
+      </w:r>
+      <w:proofErr w:type="spellEnd"/>
+      <w:r>
+        <w:rPr>
+          <w:lang w:val="en-US"/>
+        </w:rPr>
+        <w:t xml:space="preserve"> -y </w:t>
+      </w:r>
+    </w:p>
+    <w:p>
+      <w:pPr>
+        <w:rPr>
+          <w:lang w:val="en-US"/>
+        </w:rPr>
+      </w:pPr>
+      <w:r>
+        <w:rPr>
+          <w:lang w:val="en-US"/>
+        </w:rPr>
+        <w:t xml:space="preserve">This will create the </w:t>
+      </w:r>
+      <w:proofErr w:type="spellStart"/>
+      <w:r>
+        <w:rPr>
+          <w:lang w:val="en-US"/>
+        </w:rPr>
+        <w:t>npm</w:t>
+      </w:r>
+      <w:proofErr w:type="spellEnd"/>
+      <w:r>
+        <w:rPr>
+          <w:lang w:val="en-US"/>
+        </w:rPr>
+        <w:t xml:space="preserve"> file to record dependencies. </w:t>
       </w:r>
     </w:p>
     <w:p>
@@ -256,6 +306,8 @@
           <w:szCs w:val="21"/>
         </w:rPr>
       </w:pPr>
+      <w:proofErr w:type="spellStart"/>
+      <w:proofErr w:type="gramStart"/>
       <w:r>
         <w:rPr>
           <w:rFonts w:ascii="Menlo" w:eastAsia="Times New Roman" w:hAnsi="Menlo" w:cs="Menlo"/>
@@ -283,6 +335,7 @@
         </w:rPr>
         <w:t>get</w:t>
       </w:r>
+      <w:proofErr w:type="spellEnd"/>
       <w:r>
         <w:rPr>
           <w:rFonts w:ascii="Menlo" w:eastAsia="Times New Roman" w:hAnsi="Menlo" w:cs="Menlo"/>
@@ -292,6 +345,7 @@
         </w:rPr>
         <w:t>(</w:t>
       </w:r>
+      <w:proofErr w:type="gramEnd"/>
       <w:r>
         <w:rPr>
           <w:rFonts w:ascii="Menlo" w:eastAsia="Times New Roman" w:hAnsi="Menlo" w:cs="Menlo"/>
@@ -430,6 +484,8 @@
         </w:rPr>
         <w:t xml:space="preserve">    </w:t>
       </w:r>
+      <w:proofErr w:type="spellStart"/>
+      <w:proofErr w:type="gramStart"/>
       <w:r>
         <w:rPr>
           <w:rFonts w:ascii="Menlo" w:eastAsia="Times New Roman" w:hAnsi="Menlo" w:cs="Menlo"/>
@@ -457,6 +513,8 @@
         </w:rPr>
         <w:t>render</w:t>
       </w:r>
+      <w:proofErr w:type="spellEnd"/>
+      <w:proofErr w:type="gramEnd"/>
       <w:r>
         <w:rPr>
           <w:rFonts w:ascii="Menlo" w:eastAsia="Times New Roman" w:hAnsi="Menlo" w:cs="Menlo"/>
@@ -579,6 +637,8 @@
           <w:szCs w:val="21"/>
         </w:rPr>
       </w:pPr>
+      <w:proofErr w:type="spellStart"/>
+      <w:proofErr w:type="gramStart"/>
       <w:r>
         <w:rPr>
           <w:rFonts w:ascii="Menlo" w:eastAsia="Times New Roman" w:hAnsi="Menlo" w:cs="Menlo"/>
@@ -606,6 +666,7 @@
         </w:rPr>
         <w:t>get</w:t>
       </w:r>
+      <w:proofErr w:type="spellEnd"/>
       <w:r>
         <w:rPr>
           <w:rFonts w:ascii="Menlo" w:eastAsia="Times New Roman" w:hAnsi="Menlo" w:cs="Menlo"/>
@@ -615,6 +676,7 @@
         </w:rPr>
         <w:t>(</w:t>
       </w:r>
+      <w:proofErr w:type="gramEnd"/>
       <w:r>
         <w:rPr>
           <w:rFonts w:ascii="Menlo" w:eastAsia="Times New Roman" w:hAnsi="Menlo" w:cs="Menlo"/>
@@ -789,6 +851,7 @@
         </w:rPr>
         <w:t xml:space="preserve"> </w:t>
       </w:r>
+      <w:proofErr w:type="spellStart"/>
       <w:r>
         <w:rPr>
           <w:rFonts w:ascii="Menlo" w:eastAsia="Times New Roman" w:hAnsi="Menlo" w:cs="Menlo"/>
@@ -798,6 +861,7 @@
         </w:rPr>
         <w:t>campID</w:t>
       </w:r>
+      <w:proofErr w:type="spellEnd"/>
       <w:r>
         <w:rPr>
           <w:rFonts w:ascii="Menlo" w:eastAsia="Times New Roman" w:hAnsi="Menlo" w:cs="Menlo"/>
@@ -825,6 +889,7 @@
         </w:rPr>
         <w:t xml:space="preserve"> </w:t>
       </w:r>
+      <w:proofErr w:type="gramStart"/>
       <w:r>
         <w:rPr>
           <w:rFonts w:ascii="Menlo" w:eastAsia="Times New Roman" w:hAnsi="Menlo" w:cs="Menlo"/>
@@ -879,6 +944,7 @@
         </w:rPr>
         <w:t>;</w:t>
       </w:r>
+      <w:proofErr w:type="gramEnd"/>
     </w:p>
     <w:p>
       <w:pPr>
@@ -974,6 +1040,7 @@
         </w:rPr>
         <w:t xml:space="preserve"> </w:t>
       </w:r>
+      <w:proofErr w:type="spellStart"/>
       <w:r>
         <w:rPr>
           <w:rFonts w:ascii="Menlo" w:eastAsia="Times New Roman" w:hAnsi="Menlo" w:cs="Menlo"/>
@@ -1001,6 +1068,7 @@
         </w:rPr>
         <w:t>findById</w:t>
       </w:r>
+      <w:proofErr w:type="spellEnd"/>
       <w:r>
         <w:rPr>
           <w:rFonts w:ascii="Menlo" w:eastAsia="Times New Roman" w:hAnsi="Menlo" w:cs="Menlo"/>
@@ -1010,6 +1078,7 @@
         </w:rPr>
         <w:t>(</w:t>
       </w:r>
+      <w:proofErr w:type="spellStart"/>
       <w:r>
         <w:rPr>
           <w:rFonts w:ascii="Menlo" w:eastAsia="Times New Roman" w:hAnsi="Menlo" w:cs="Menlo"/>
@@ -1019,6 +1088,8 @@
         </w:rPr>
         <w:t>campID</w:t>
       </w:r>
+      <w:proofErr w:type="spellEnd"/>
+      <w:proofErr w:type="gramStart"/>
       <w:r>
         <w:rPr>
           <w:rFonts w:ascii="Menlo" w:eastAsia="Times New Roman" w:hAnsi="Menlo" w:cs="Menlo"/>
@@ -1037,6 +1108,7 @@
         </w:rPr>
         <w:t>;</w:t>
       </w:r>
+      <w:proofErr w:type="gramEnd"/>
     </w:p>
     <w:p>
       <w:pPr>
@@ -1058,6 +1130,8 @@
         </w:rPr>
         <w:t xml:space="preserve">    </w:t>
       </w:r>
+      <w:proofErr w:type="spellStart"/>
+      <w:proofErr w:type="gramStart"/>
       <w:r>
         <w:rPr>
           <w:rFonts w:ascii="Menlo" w:eastAsia="Times New Roman" w:hAnsi="Menlo" w:cs="Menlo"/>
@@ -1085,6 +1159,8 @@
         </w:rPr>
         <w:t>render</w:t>
       </w:r>
+      <w:proofErr w:type="spellEnd"/>
+      <w:proofErr w:type="gramEnd"/>
       <w:r>
         <w:rPr>
           <w:rFonts w:ascii="Menlo" w:eastAsia="Times New Roman" w:hAnsi="Menlo" w:cs="Menlo"/>
@@ -1148,6 +1224,7 @@
         </w:rPr>
         <w:t xml:space="preserve"> </w:t>
       </w:r>
+      <w:proofErr w:type="spellStart"/>
       <w:r>
         <w:rPr>
           <w:rFonts w:ascii="Menlo" w:eastAsia="Times New Roman" w:hAnsi="Menlo" w:cs="Menlo"/>
@@ -1157,6 +1234,7 @@
         </w:rPr>
         <w:t>campID</w:t>
       </w:r>
+      <w:proofErr w:type="spellEnd"/>
       <w:r>
         <w:rPr>
           <w:rFonts w:ascii="Menlo" w:eastAsia="Times New Roman" w:hAnsi="Menlo" w:cs="Menlo"/>
@@ -1433,769 +1511,10 @@
           <w:sz w:val="21"/>
           <w:szCs w:val="21"/>
         </w:rPr>
-        <w:t>// this line of coder allow you to see the req.body.</w:t>
-      </w:r>
-    </w:p>
-    <w:p>
-      <w:pPr>
-        <w:shd w:val="clear" w:color="auto" w:fill="292D3E"/>
-        <w:spacing w:line="315" w:lineRule="atLeast"/>
-        <w:rPr>
-          <w:rFonts w:ascii="Menlo" w:eastAsia="Times New Roman" w:hAnsi="Menlo" w:cs="Menlo"/>
-          <w:color w:val="A6ACCD"/>
-          <w:sz w:val="21"/>
-          <w:szCs w:val="21"/>
-        </w:rPr>
-      </w:pPr>
-      <w:r>
-        <w:rPr>
-          <w:rFonts w:ascii="Menlo" w:eastAsia="Times New Roman" w:hAnsi="Menlo" w:cs="Menlo"/>
-          <w:color w:val="A6ACCD"/>
-          <w:sz w:val="21"/>
-          <w:szCs w:val="21"/>
-        </w:rPr>
-        <w:t>app</w:t>
-      </w:r>
-      <w:r>
-        <w:rPr>
-          <w:rFonts w:ascii="Menlo" w:eastAsia="Times New Roman" w:hAnsi="Menlo" w:cs="Menlo"/>
-          <w:color w:val="89DDFF"/>
-          <w:sz w:val="21"/>
-          <w:szCs w:val="21"/>
-        </w:rPr>
-        <w:t>.</w:t>
-      </w:r>
-      <w:r>
-        <w:rPr>
-          <w:rFonts w:ascii="Menlo" w:eastAsia="Times New Roman" w:hAnsi="Menlo" w:cs="Menlo"/>
-          <w:color w:val="82AAFF"/>
-          <w:sz w:val="21"/>
-          <w:szCs w:val="21"/>
-        </w:rPr>
-        <w:t>use</w:t>
-      </w:r>
-      <w:r>
-        <w:rPr>
-          <w:rFonts w:ascii="Menlo" w:eastAsia="Times New Roman" w:hAnsi="Menlo" w:cs="Menlo"/>
-          <w:color w:val="A6ACCD"/>
-          <w:sz w:val="21"/>
-          <w:szCs w:val="21"/>
-        </w:rPr>
-        <w:t>(</w:t>
-      </w:r>
-      <w:r>
-        <w:rPr>
-          <w:rFonts w:ascii="Menlo" w:eastAsia="Times New Roman" w:hAnsi="Menlo" w:cs="Menlo"/>
-          <w:color w:val="82AAFF"/>
-          <w:sz w:val="21"/>
-          <w:szCs w:val="21"/>
-        </w:rPr>
-        <w:t>express</w:t>
-      </w:r>
-      <w:r>
-        <w:rPr>
-          <w:rFonts w:ascii="Menlo" w:eastAsia="Times New Roman" w:hAnsi="Menlo" w:cs="Menlo"/>
-          <w:color w:val="89DDFF"/>
-          <w:sz w:val="21"/>
-          <w:szCs w:val="21"/>
-        </w:rPr>
-        <w:t>.</w:t>
-      </w:r>
-      <w:r>
-        <w:rPr>
-          <w:rFonts w:ascii="Menlo" w:eastAsia="Times New Roman" w:hAnsi="Menlo" w:cs="Menlo"/>
-          <w:color w:val="82AAFF"/>
-          <w:sz w:val="21"/>
-          <w:szCs w:val="21"/>
-        </w:rPr>
-        <w:t>urlencoded</w:t>
-      </w:r>
-      <w:r>
-        <w:rPr>
-          <w:rFonts w:ascii="Menlo" w:eastAsia="Times New Roman" w:hAnsi="Menlo" w:cs="Menlo"/>
-          <w:color w:val="A6ACCD"/>
-          <w:sz w:val="21"/>
-          <w:szCs w:val="21"/>
-        </w:rPr>
-        <w:t>(</w:t>
-      </w:r>
-      <w:r>
-        <w:rPr>
-          <w:rFonts w:ascii="Menlo" w:eastAsia="Times New Roman" w:hAnsi="Menlo" w:cs="Menlo"/>
-          <w:color w:val="89DDFF"/>
-          <w:sz w:val="21"/>
-          <w:szCs w:val="21"/>
-        </w:rPr>
-        <w:t>{</w:t>
-      </w:r>
-      <w:r>
-        <w:rPr>
-          <w:rFonts w:ascii="Menlo" w:eastAsia="Times New Roman" w:hAnsi="Menlo" w:cs="Menlo"/>
-          <w:color w:val="A6ACCD"/>
-          <w:sz w:val="21"/>
-          <w:szCs w:val="21"/>
-        </w:rPr>
-        <w:t xml:space="preserve"> extended</w:t>
-      </w:r>
-      <w:r>
-        <w:rPr>
-          <w:rFonts w:ascii="Menlo" w:eastAsia="Times New Roman" w:hAnsi="Menlo" w:cs="Menlo"/>
-          <w:color w:val="89DDFF"/>
-          <w:sz w:val="21"/>
-          <w:szCs w:val="21"/>
-        </w:rPr>
-        <w:t>:</w:t>
-      </w:r>
-      <w:r>
-        <w:rPr>
-          <w:rFonts w:ascii="Menlo" w:eastAsia="Times New Roman" w:hAnsi="Menlo" w:cs="Menlo"/>
-          <w:color w:val="A6ACCD"/>
-          <w:sz w:val="21"/>
-          <w:szCs w:val="21"/>
-        </w:rPr>
-        <w:t xml:space="preserve"> </w:t>
-      </w:r>
-      <w:r>
-        <w:rPr>
-          <w:rFonts w:ascii="Menlo" w:eastAsia="Times New Roman" w:hAnsi="Menlo" w:cs="Menlo"/>
-          <w:color w:val="FF9CAC"/>
-          <w:sz w:val="21"/>
-          <w:szCs w:val="21"/>
-        </w:rPr>
-        <w:t>true</w:t>
-      </w:r>
-      <w:r>
-        <w:rPr>
-          <w:rFonts w:ascii="Menlo" w:eastAsia="Times New Roman" w:hAnsi="Menlo" w:cs="Menlo"/>
-          <w:color w:val="A6ACCD"/>
-          <w:sz w:val="21"/>
-          <w:szCs w:val="21"/>
-        </w:rPr>
-        <w:t xml:space="preserve"> </w:t>
-      </w:r>
-      <w:r>
-        <w:rPr>
-          <w:rFonts w:ascii="Menlo" w:eastAsia="Times New Roman" w:hAnsi="Menlo" w:cs="Menlo"/>
-          <w:color w:val="89DDFF"/>
-          <w:sz w:val="21"/>
-          <w:szCs w:val="21"/>
-        </w:rPr>
-        <w:t>}</w:t>
-      </w:r>
-      <w:r>
-        <w:rPr>
-          <w:rFonts w:ascii="Menlo" w:eastAsia="Times New Roman" w:hAnsi="Menlo" w:cs="Menlo"/>
-          <w:color w:val="A6ACCD"/>
-          <w:sz w:val="21"/>
-          <w:szCs w:val="21"/>
-        </w:rPr>
-        <w:t>))</w:t>
-      </w:r>
-    </w:p>
-    <w:p>
-      <w:pPr>
-        <w:shd w:val="clear" w:color="auto" w:fill="292D3E"/>
-        <w:spacing w:line="315" w:lineRule="atLeast"/>
-        <w:rPr>
-          <w:rFonts w:ascii="Menlo" w:eastAsia="Times New Roman" w:hAnsi="Menlo" w:cs="Menlo"/>
-          <w:color w:val="A6ACCD"/>
-          <w:sz w:val="21"/>
-          <w:szCs w:val="21"/>
-        </w:rPr>
-      </w:pPr>
-    </w:p>
-    <w:p>
-      <w:pPr>
-        <w:shd w:val="clear" w:color="auto" w:fill="292D3E"/>
-        <w:spacing w:line="315" w:lineRule="atLeast"/>
-        <w:rPr>
-          <w:rFonts w:ascii="Menlo" w:eastAsia="Times New Roman" w:hAnsi="Menlo" w:cs="Menlo"/>
-          <w:color w:val="A6ACCD"/>
-          <w:sz w:val="21"/>
-          <w:szCs w:val="21"/>
-        </w:rPr>
-      </w:pPr>
-      <w:r>
-        <w:rPr>
-          <w:rFonts w:ascii="Menlo" w:eastAsia="Times New Roman" w:hAnsi="Menlo" w:cs="Menlo"/>
-          <w:color w:val="A6ACCD"/>
-          <w:sz w:val="21"/>
-          <w:szCs w:val="21"/>
-        </w:rPr>
-        <w:t>app</w:t>
-      </w:r>
-      <w:r>
-        <w:rPr>
-          <w:rFonts w:ascii="Menlo" w:eastAsia="Times New Roman" w:hAnsi="Menlo" w:cs="Menlo"/>
-          <w:color w:val="89DDFF"/>
-          <w:sz w:val="21"/>
-          <w:szCs w:val="21"/>
-        </w:rPr>
-        <w:t>.</w:t>
-      </w:r>
-      <w:r>
-        <w:rPr>
-          <w:rFonts w:ascii="Menlo" w:eastAsia="Times New Roman" w:hAnsi="Menlo" w:cs="Menlo"/>
-          <w:color w:val="82AAFF"/>
-          <w:sz w:val="21"/>
-          <w:szCs w:val="21"/>
-        </w:rPr>
-        <w:t>post</w:t>
-      </w:r>
-      <w:r>
-        <w:rPr>
-          <w:rFonts w:ascii="Menlo" w:eastAsia="Times New Roman" w:hAnsi="Menlo" w:cs="Menlo"/>
-          <w:color w:val="A6ACCD"/>
-          <w:sz w:val="21"/>
-          <w:szCs w:val="21"/>
-        </w:rPr>
-        <w:t>(</w:t>
-      </w:r>
-      <w:r>
-        <w:rPr>
-          <w:rFonts w:ascii="Menlo" w:eastAsia="Times New Roman" w:hAnsi="Menlo" w:cs="Menlo"/>
-          <w:color w:val="89DDFF"/>
-          <w:sz w:val="21"/>
-          <w:szCs w:val="21"/>
-        </w:rPr>
-        <w:t>'</w:t>
-      </w:r>
-      <w:r>
-        <w:rPr>
-          <w:rFonts w:ascii="Menlo" w:eastAsia="Times New Roman" w:hAnsi="Menlo" w:cs="Menlo"/>
-          <w:color w:val="C3E88D"/>
-          <w:sz w:val="21"/>
-          <w:szCs w:val="21"/>
-        </w:rPr>
-        <w:t>/campgrounds</w:t>
-      </w:r>
-      <w:r>
-        <w:rPr>
-          <w:rFonts w:ascii="Menlo" w:eastAsia="Times New Roman" w:hAnsi="Menlo" w:cs="Menlo"/>
-          <w:color w:val="89DDFF"/>
-          <w:sz w:val="21"/>
-          <w:szCs w:val="21"/>
-        </w:rPr>
-        <w:t>',</w:t>
-      </w:r>
-      <w:r>
-        <w:rPr>
-          <w:rFonts w:ascii="Menlo" w:eastAsia="Times New Roman" w:hAnsi="Menlo" w:cs="Menlo"/>
-          <w:color w:val="A6ACCD"/>
-          <w:sz w:val="21"/>
-          <w:szCs w:val="21"/>
-        </w:rPr>
-        <w:t xml:space="preserve"> </w:t>
-      </w:r>
-      <w:r>
-        <w:rPr>
-          <w:rFonts w:ascii="Menlo" w:eastAsia="Times New Roman" w:hAnsi="Menlo" w:cs="Menlo"/>
-          <w:color w:val="C792EA"/>
-          <w:sz w:val="21"/>
-          <w:szCs w:val="21"/>
-        </w:rPr>
-        <w:t>async</w:t>
-      </w:r>
-      <w:r>
-        <w:rPr>
-          <w:rFonts w:ascii="Menlo" w:eastAsia="Times New Roman" w:hAnsi="Menlo" w:cs="Menlo"/>
-          <w:color w:val="A6ACCD"/>
-          <w:sz w:val="21"/>
-          <w:szCs w:val="21"/>
-        </w:rPr>
-        <w:t xml:space="preserve"> </w:t>
-      </w:r>
-      <w:r>
-        <w:rPr>
-          <w:rFonts w:ascii="Menlo" w:eastAsia="Times New Roman" w:hAnsi="Menlo" w:cs="Menlo"/>
-          <w:color w:val="89DDFF"/>
-          <w:sz w:val="21"/>
-          <w:szCs w:val="21"/>
-        </w:rPr>
-        <w:t>(</w:t>
-      </w:r>
-      <w:r>
-        <w:rPr>
-          <w:rFonts w:ascii="Menlo" w:eastAsia="Times New Roman" w:hAnsi="Menlo" w:cs="Menlo"/>
-          <w:color w:val="A6ACCD"/>
-          <w:sz w:val="21"/>
-          <w:szCs w:val="21"/>
-        </w:rPr>
-        <w:t>req</w:t>
-      </w:r>
-      <w:r>
-        <w:rPr>
-          <w:rFonts w:ascii="Menlo" w:eastAsia="Times New Roman" w:hAnsi="Menlo" w:cs="Menlo"/>
-          <w:color w:val="89DDFF"/>
-          <w:sz w:val="21"/>
-          <w:szCs w:val="21"/>
-        </w:rPr>
-        <w:t>,</w:t>
-      </w:r>
-      <w:r>
-        <w:rPr>
-          <w:rFonts w:ascii="Menlo" w:eastAsia="Times New Roman" w:hAnsi="Menlo" w:cs="Menlo"/>
-          <w:color w:val="A6ACCD"/>
-          <w:sz w:val="21"/>
-          <w:szCs w:val="21"/>
-        </w:rPr>
-        <w:t xml:space="preserve"> res</w:t>
-      </w:r>
-      <w:r>
-        <w:rPr>
-          <w:rFonts w:ascii="Menlo" w:eastAsia="Times New Roman" w:hAnsi="Menlo" w:cs="Menlo"/>
-          <w:color w:val="89DDFF"/>
-          <w:sz w:val="21"/>
-          <w:szCs w:val="21"/>
-        </w:rPr>
-        <w:t>)</w:t>
-      </w:r>
-      <w:r>
-        <w:rPr>
-          <w:rFonts w:ascii="Menlo" w:eastAsia="Times New Roman" w:hAnsi="Menlo" w:cs="Menlo"/>
-          <w:color w:val="A6ACCD"/>
-          <w:sz w:val="21"/>
-          <w:szCs w:val="21"/>
-        </w:rPr>
-        <w:t xml:space="preserve"> </w:t>
-      </w:r>
-      <w:r>
-        <w:rPr>
-          <w:rFonts w:ascii="Menlo" w:eastAsia="Times New Roman" w:hAnsi="Menlo" w:cs="Menlo"/>
-          <w:color w:val="C792EA"/>
-          <w:sz w:val="21"/>
-          <w:szCs w:val="21"/>
-        </w:rPr>
-        <w:t>=&gt;</w:t>
-      </w:r>
-      <w:r>
-        <w:rPr>
-          <w:rFonts w:ascii="Menlo" w:eastAsia="Times New Roman" w:hAnsi="Menlo" w:cs="Menlo"/>
-          <w:color w:val="A6ACCD"/>
-          <w:sz w:val="21"/>
-          <w:szCs w:val="21"/>
-        </w:rPr>
-        <w:t xml:space="preserve"> </w:t>
-      </w:r>
-      <w:r>
-        <w:rPr>
-          <w:rFonts w:ascii="Menlo" w:eastAsia="Times New Roman" w:hAnsi="Menlo" w:cs="Menlo"/>
-          <w:color w:val="89DDFF"/>
-          <w:sz w:val="21"/>
-          <w:szCs w:val="21"/>
-        </w:rPr>
-        <w:t>{</w:t>
-      </w:r>
-    </w:p>
-    <w:p>
-      <w:pPr>
-        <w:shd w:val="clear" w:color="auto" w:fill="292D3E"/>
-        <w:spacing w:line="315" w:lineRule="atLeast"/>
-        <w:rPr>
-          <w:rFonts w:ascii="Menlo" w:eastAsia="Times New Roman" w:hAnsi="Menlo" w:cs="Menlo"/>
-          <w:color w:val="A6ACCD"/>
-          <w:sz w:val="21"/>
-          <w:szCs w:val="21"/>
-        </w:rPr>
-      </w:pPr>
-      <w:r>
-        <w:rPr>
-          <w:rFonts w:ascii="Menlo" w:eastAsia="Times New Roman" w:hAnsi="Menlo" w:cs="Menlo"/>
-          <w:color w:val="F07178"/>
-          <w:sz w:val="21"/>
-          <w:szCs w:val="21"/>
-        </w:rPr>
-        <w:t xml:space="preserve">    </w:t>
-      </w:r>
-      <w:r>
-        <w:rPr>
-          <w:rFonts w:ascii="Menlo" w:eastAsia="Times New Roman" w:hAnsi="Menlo" w:cs="Menlo"/>
-          <w:color w:val="C792EA"/>
-          <w:sz w:val="21"/>
-          <w:szCs w:val="21"/>
-        </w:rPr>
-        <w:t>const</w:t>
-      </w:r>
-      <w:r>
-        <w:rPr>
-          <w:rFonts w:ascii="Menlo" w:eastAsia="Times New Roman" w:hAnsi="Menlo" w:cs="Menlo"/>
-          <w:color w:val="F07178"/>
-          <w:sz w:val="21"/>
-          <w:szCs w:val="21"/>
-        </w:rPr>
-        <w:t xml:space="preserve"> </w:t>
-      </w:r>
-      <w:r>
-        <w:rPr>
-          <w:rFonts w:ascii="Menlo" w:eastAsia="Times New Roman" w:hAnsi="Menlo" w:cs="Menlo"/>
-          <w:color w:val="A6ACCD"/>
-          <w:sz w:val="21"/>
-          <w:szCs w:val="21"/>
-        </w:rPr>
-        <w:t>campground</w:t>
-      </w:r>
-      <w:r>
-        <w:rPr>
-          <w:rFonts w:ascii="Menlo" w:eastAsia="Times New Roman" w:hAnsi="Menlo" w:cs="Menlo"/>
-          <w:color w:val="F07178"/>
-          <w:sz w:val="21"/>
-          <w:szCs w:val="21"/>
-        </w:rPr>
-        <w:t xml:space="preserve"> </w:t>
-      </w:r>
-      <w:r>
-        <w:rPr>
-          <w:rFonts w:ascii="Menlo" w:eastAsia="Times New Roman" w:hAnsi="Menlo" w:cs="Menlo"/>
-          <w:color w:val="89DDFF"/>
-          <w:sz w:val="21"/>
-          <w:szCs w:val="21"/>
-        </w:rPr>
-        <w:t>=</w:t>
-      </w:r>
-      <w:r>
-        <w:rPr>
-          <w:rFonts w:ascii="Menlo" w:eastAsia="Times New Roman" w:hAnsi="Menlo" w:cs="Menlo"/>
-          <w:color w:val="F07178"/>
-          <w:sz w:val="21"/>
-          <w:szCs w:val="21"/>
-        </w:rPr>
-        <w:t xml:space="preserve"> </w:t>
-      </w:r>
-      <w:r>
-        <w:rPr>
-          <w:rFonts w:ascii="Menlo" w:eastAsia="Times New Roman" w:hAnsi="Menlo" w:cs="Menlo"/>
-          <w:color w:val="89DDFF"/>
-          <w:sz w:val="21"/>
-          <w:szCs w:val="21"/>
-        </w:rPr>
-        <w:t>new</w:t>
-      </w:r>
-      <w:r>
-        <w:rPr>
-          <w:rFonts w:ascii="Menlo" w:eastAsia="Times New Roman" w:hAnsi="Menlo" w:cs="Menlo"/>
-          <w:color w:val="F07178"/>
-          <w:sz w:val="21"/>
-          <w:szCs w:val="21"/>
-        </w:rPr>
-        <w:t xml:space="preserve"> </w:t>
-      </w:r>
-      <w:r>
-        <w:rPr>
-          <w:rFonts w:ascii="Menlo" w:eastAsia="Times New Roman" w:hAnsi="Menlo" w:cs="Menlo"/>
-          <w:color w:val="82AAFF"/>
-          <w:sz w:val="21"/>
-          <w:szCs w:val="21"/>
-        </w:rPr>
-        <w:t>Campground</w:t>
-      </w:r>
-      <w:r>
-        <w:rPr>
-          <w:rFonts w:ascii="Menlo" w:eastAsia="Times New Roman" w:hAnsi="Menlo" w:cs="Menlo"/>
-          <w:color w:val="F07178"/>
-          <w:sz w:val="21"/>
-          <w:szCs w:val="21"/>
-        </w:rPr>
-        <w:t>(</w:t>
-      </w:r>
-      <w:r>
-        <w:rPr>
-          <w:rFonts w:ascii="Menlo" w:eastAsia="Times New Roman" w:hAnsi="Menlo" w:cs="Menlo"/>
-          <w:color w:val="A6ACCD"/>
-          <w:sz w:val="21"/>
-          <w:szCs w:val="21"/>
-        </w:rPr>
-        <w:t>req</w:t>
-      </w:r>
-      <w:r>
-        <w:rPr>
-          <w:rFonts w:ascii="Menlo" w:eastAsia="Times New Roman" w:hAnsi="Menlo" w:cs="Menlo"/>
-          <w:color w:val="89DDFF"/>
-          <w:sz w:val="21"/>
-          <w:szCs w:val="21"/>
-        </w:rPr>
-        <w:t>.</w:t>
-      </w:r>
-      <w:r>
-        <w:rPr>
-          <w:rFonts w:ascii="Menlo" w:eastAsia="Times New Roman" w:hAnsi="Menlo" w:cs="Menlo"/>
-          <w:color w:val="A6ACCD"/>
-          <w:sz w:val="21"/>
-          <w:szCs w:val="21"/>
-        </w:rPr>
-        <w:t>body</w:t>
-      </w:r>
-      <w:r>
-        <w:rPr>
-          <w:rFonts w:ascii="Menlo" w:eastAsia="Times New Roman" w:hAnsi="Menlo" w:cs="Menlo"/>
-          <w:color w:val="89DDFF"/>
-          <w:sz w:val="21"/>
-          <w:szCs w:val="21"/>
-        </w:rPr>
-        <w:t>.</w:t>
-      </w:r>
-      <w:r>
-        <w:rPr>
-          <w:rFonts w:ascii="Menlo" w:eastAsia="Times New Roman" w:hAnsi="Menlo" w:cs="Menlo"/>
-          <w:color w:val="A6ACCD"/>
-          <w:sz w:val="21"/>
-          <w:szCs w:val="21"/>
-        </w:rPr>
-        <w:t>campground</w:t>
-      </w:r>
-      <w:r>
-        <w:rPr>
-          <w:rFonts w:ascii="Menlo" w:eastAsia="Times New Roman" w:hAnsi="Menlo" w:cs="Menlo"/>
-          <w:color w:val="F07178"/>
-          <w:sz w:val="21"/>
-          <w:szCs w:val="21"/>
-        </w:rPr>
-        <w:t>)</w:t>
-      </w:r>
-      <w:r>
-        <w:rPr>
-          <w:rFonts w:ascii="Menlo" w:eastAsia="Times New Roman" w:hAnsi="Menlo" w:cs="Menlo"/>
-          <w:color w:val="89DDFF"/>
-          <w:sz w:val="21"/>
-          <w:szCs w:val="21"/>
-        </w:rPr>
-        <w:t>;</w:t>
-      </w:r>
-    </w:p>
-    <w:p>
-      <w:pPr>
-        <w:shd w:val="clear" w:color="auto" w:fill="292D3E"/>
-        <w:spacing w:line="315" w:lineRule="atLeast"/>
-        <w:rPr>
-          <w:rFonts w:ascii="Menlo" w:eastAsia="Times New Roman" w:hAnsi="Menlo" w:cs="Menlo"/>
-          <w:color w:val="A6ACCD"/>
-          <w:sz w:val="21"/>
-          <w:szCs w:val="21"/>
-        </w:rPr>
-      </w:pPr>
-      <w:r>
-        <w:rPr>
-          <w:rFonts w:ascii="Menlo" w:eastAsia="Times New Roman" w:hAnsi="Menlo" w:cs="Menlo"/>
-          <w:color w:val="F07178"/>
-          <w:sz w:val="21"/>
-          <w:szCs w:val="21"/>
-        </w:rPr>
-        <w:t xml:space="preserve">    </w:t>
-      </w:r>
-      <w:r>
-        <w:rPr>
-          <w:rFonts w:ascii="Menlo" w:eastAsia="Times New Roman" w:hAnsi="Menlo" w:cs="Menlo"/>
-          <w:i/>
-          <w:iCs/>
-          <w:color w:val="89DDFF"/>
-          <w:sz w:val="21"/>
-          <w:szCs w:val="21"/>
-        </w:rPr>
-        <w:t>await</w:t>
-      </w:r>
-      <w:r>
-        <w:rPr>
-          <w:rFonts w:ascii="Menlo" w:eastAsia="Times New Roman" w:hAnsi="Menlo" w:cs="Menlo"/>
-          <w:color w:val="F07178"/>
-          <w:sz w:val="21"/>
-          <w:szCs w:val="21"/>
-        </w:rPr>
-        <w:t xml:space="preserve"> </w:t>
-      </w:r>
-      <w:r>
-        <w:rPr>
-          <w:rFonts w:ascii="Menlo" w:eastAsia="Times New Roman" w:hAnsi="Menlo" w:cs="Menlo"/>
-          <w:color w:val="A6ACCD"/>
-          <w:sz w:val="21"/>
-          <w:szCs w:val="21"/>
-        </w:rPr>
-        <w:t>campground</w:t>
-      </w:r>
-      <w:r>
-        <w:rPr>
-          <w:rFonts w:ascii="Menlo" w:eastAsia="Times New Roman" w:hAnsi="Menlo" w:cs="Menlo"/>
-          <w:color w:val="89DDFF"/>
-          <w:sz w:val="21"/>
-          <w:szCs w:val="21"/>
-        </w:rPr>
-        <w:t>.</w:t>
-      </w:r>
-      <w:r>
-        <w:rPr>
-          <w:rFonts w:ascii="Menlo" w:eastAsia="Times New Roman" w:hAnsi="Menlo" w:cs="Menlo"/>
-          <w:color w:val="82AAFF"/>
-          <w:sz w:val="21"/>
-          <w:szCs w:val="21"/>
-        </w:rPr>
-        <w:t>save</w:t>
-      </w:r>
-      <w:r>
-        <w:rPr>
-          <w:rFonts w:ascii="Menlo" w:eastAsia="Times New Roman" w:hAnsi="Menlo" w:cs="Menlo"/>
-          <w:color w:val="F07178"/>
-          <w:sz w:val="21"/>
-          <w:szCs w:val="21"/>
-        </w:rPr>
-        <w:t>()</w:t>
-      </w:r>
-      <w:r>
-        <w:rPr>
-          <w:rFonts w:ascii="Menlo" w:eastAsia="Times New Roman" w:hAnsi="Menlo" w:cs="Menlo"/>
-          <w:color w:val="89DDFF"/>
-          <w:sz w:val="21"/>
-          <w:szCs w:val="21"/>
-        </w:rPr>
-        <w:t>;</w:t>
-      </w:r>
-    </w:p>
-    <w:p>
-      <w:pPr>
-        <w:shd w:val="clear" w:color="auto" w:fill="292D3E"/>
-        <w:spacing w:line="315" w:lineRule="atLeast"/>
-        <w:rPr>
-          <w:rFonts w:ascii="Menlo" w:eastAsia="Times New Roman" w:hAnsi="Menlo" w:cs="Menlo"/>
-          <w:color w:val="A6ACCD"/>
-          <w:sz w:val="21"/>
-          <w:szCs w:val="21"/>
-        </w:rPr>
-      </w:pPr>
-      <w:r>
-        <w:rPr>
-          <w:rFonts w:ascii="Menlo" w:eastAsia="Times New Roman" w:hAnsi="Menlo" w:cs="Menlo"/>
-          <w:color w:val="F07178"/>
-          <w:sz w:val="21"/>
-          <w:szCs w:val="21"/>
-        </w:rPr>
-        <w:t xml:space="preserve">    </w:t>
-      </w:r>
-      <w:r>
-        <w:rPr>
-          <w:rFonts w:ascii="Menlo" w:eastAsia="Times New Roman" w:hAnsi="Menlo" w:cs="Menlo"/>
-          <w:color w:val="A6ACCD"/>
-          <w:sz w:val="21"/>
-          <w:szCs w:val="21"/>
-        </w:rPr>
-        <w:t>res</w:t>
-      </w:r>
-      <w:r>
-        <w:rPr>
-          <w:rFonts w:ascii="Menlo" w:eastAsia="Times New Roman" w:hAnsi="Menlo" w:cs="Menlo"/>
-          <w:color w:val="89DDFF"/>
-          <w:sz w:val="21"/>
-          <w:szCs w:val="21"/>
-        </w:rPr>
-        <w:t>.</w:t>
-      </w:r>
-      <w:r>
-        <w:rPr>
-          <w:rFonts w:ascii="Menlo" w:eastAsia="Times New Roman" w:hAnsi="Menlo" w:cs="Menlo"/>
-          <w:color w:val="82AAFF"/>
-          <w:sz w:val="21"/>
-          <w:szCs w:val="21"/>
-        </w:rPr>
-        <w:t>redirect</w:t>
-      </w:r>
-      <w:r>
-        <w:rPr>
-          <w:rFonts w:ascii="Menlo" w:eastAsia="Times New Roman" w:hAnsi="Menlo" w:cs="Menlo"/>
-          <w:color w:val="F07178"/>
-          <w:sz w:val="21"/>
-          <w:szCs w:val="21"/>
-        </w:rPr>
-        <w:t>(</w:t>
-      </w:r>
-      <w:r>
-        <w:rPr>
-          <w:rFonts w:ascii="Menlo" w:eastAsia="Times New Roman" w:hAnsi="Menlo" w:cs="Menlo"/>
-          <w:color w:val="89DDFF"/>
-          <w:sz w:val="21"/>
-          <w:szCs w:val="21"/>
-        </w:rPr>
-        <w:t>`</w:t>
-      </w:r>
-      <w:r>
-        <w:rPr>
-          <w:rFonts w:ascii="Menlo" w:eastAsia="Times New Roman" w:hAnsi="Menlo" w:cs="Menlo"/>
-          <w:color w:val="C3E88D"/>
-          <w:sz w:val="21"/>
-          <w:szCs w:val="21"/>
-        </w:rPr>
-        <w:t>/campgrounds/</w:t>
-      </w:r>
-      <w:r>
-        <w:rPr>
-          <w:rFonts w:ascii="Menlo" w:eastAsia="Times New Roman" w:hAnsi="Menlo" w:cs="Menlo"/>
-          <w:color w:val="89DDFF"/>
-          <w:sz w:val="21"/>
-          <w:szCs w:val="21"/>
-        </w:rPr>
-        <w:t>${</w:t>
-      </w:r>
-      <w:r>
-        <w:rPr>
-          <w:rFonts w:ascii="Menlo" w:eastAsia="Times New Roman" w:hAnsi="Menlo" w:cs="Menlo"/>
-          <w:color w:val="A6ACCD"/>
-          <w:sz w:val="21"/>
-          <w:szCs w:val="21"/>
-        </w:rPr>
-        <w:t>campground</w:t>
-      </w:r>
-      <w:r>
-        <w:rPr>
-          <w:rFonts w:ascii="Menlo" w:eastAsia="Times New Roman" w:hAnsi="Menlo" w:cs="Menlo"/>
-          <w:color w:val="89DDFF"/>
-          <w:sz w:val="21"/>
-          <w:szCs w:val="21"/>
-        </w:rPr>
-        <w:t>.</w:t>
-      </w:r>
-      <w:r>
-        <w:rPr>
-          <w:rFonts w:ascii="Menlo" w:eastAsia="Times New Roman" w:hAnsi="Menlo" w:cs="Menlo"/>
-          <w:color w:val="A6ACCD"/>
-          <w:sz w:val="21"/>
-          <w:szCs w:val="21"/>
-        </w:rPr>
-        <w:t>_id</w:t>
-      </w:r>
-      <w:r>
-        <w:rPr>
-          <w:rFonts w:ascii="Menlo" w:eastAsia="Times New Roman" w:hAnsi="Menlo" w:cs="Menlo"/>
-          <w:color w:val="89DDFF"/>
-          <w:sz w:val="21"/>
-          <w:szCs w:val="21"/>
-        </w:rPr>
-        <w:t>}`</w:t>
-      </w:r>
-      <w:r>
-        <w:rPr>
-          <w:rFonts w:ascii="Menlo" w:eastAsia="Times New Roman" w:hAnsi="Menlo" w:cs="Menlo"/>
-          <w:color w:val="F07178"/>
-          <w:sz w:val="21"/>
-          <w:szCs w:val="21"/>
-        </w:rPr>
-        <w:t>)</w:t>
-      </w:r>
-    </w:p>
-    <w:p>
-      <w:pPr>
-        <w:shd w:val="clear" w:color="auto" w:fill="292D3E"/>
-        <w:spacing w:line="315" w:lineRule="atLeast"/>
-        <w:rPr>
-          <w:rFonts w:ascii="Menlo" w:eastAsia="Times New Roman" w:hAnsi="Menlo" w:cs="Menlo"/>
-          <w:color w:val="A6ACCD"/>
-          <w:sz w:val="21"/>
-          <w:szCs w:val="21"/>
-        </w:rPr>
-      </w:pPr>
-      <w:r>
-        <w:rPr>
-          <w:rFonts w:ascii="Menlo" w:eastAsia="Times New Roman" w:hAnsi="Menlo" w:cs="Menlo"/>
-          <w:color w:val="89DDFF"/>
-          <w:sz w:val="21"/>
-          <w:szCs w:val="21"/>
-        </w:rPr>
-        <w:t xml:space="preserve">    </w:t>
-      </w:r>
+        <w:t xml:space="preserve">// this line of coder allow you to see the </w:t>
+      </w:r>
+      <w:proofErr w:type="spellStart"/>
+      <w:proofErr w:type="gramStart"/>
       <w:r>
         <w:rPr>
           <w:rFonts w:ascii="Menlo" w:eastAsia="Times New Roman" w:hAnsi="Menlo" w:cs="Menlo"/>
@@ -2205,7 +1524,20 @@
           <w:sz w:val="21"/>
           <w:szCs w:val="21"/>
         </w:rPr>
-        <w:t>// res.send(req.body)</w:t>
+        <w:t>req.body</w:t>
+      </w:r>
+      <w:proofErr w:type="spellEnd"/>
+      <w:proofErr w:type="gramEnd"/>
+      <w:r>
+        <w:rPr>
+          <w:rFonts w:ascii="Menlo" w:eastAsia="Times New Roman" w:hAnsi="Menlo" w:cs="Menlo"/>
+          <w:i/>
+          <w:iCs/>
+          <w:color w:val="676E95"/>
+          <w:sz w:val="21"/>
+          <w:szCs w:val="21"/>
+        </w:rPr>
+        <w:t>.</w:t>
       </w:r>
     </w:p>
     <w:p>
@@ -2219,6 +1551,138 @@
           <w:szCs w:val="21"/>
         </w:rPr>
       </w:pPr>
+      <w:proofErr w:type="spellStart"/>
+      <w:proofErr w:type="gramStart"/>
+      <w:r>
+        <w:rPr>
+          <w:rFonts w:ascii="Menlo" w:eastAsia="Times New Roman" w:hAnsi="Menlo" w:cs="Menlo"/>
+          <w:color w:val="A6ACCD"/>
+          <w:sz w:val="21"/>
+          <w:szCs w:val="21"/>
+        </w:rPr>
+        <w:t>app</w:t>
+      </w:r>
+      <w:r>
+        <w:rPr>
+          <w:rFonts w:ascii="Menlo" w:eastAsia="Times New Roman" w:hAnsi="Menlo" w:cs="Menlo"/>
+          <w:color w:val="89DDFF"/>
+          <w:sz w:val="21"/>
+          <w:szCs w:val="21"/>
+        </w:rPr>
+        <w:t>.</w:t>
+      </w:r>
+      <w:r>
+        <w:rPr>
+          <w:rFonts w:ascii="Menlo" w:eastAsia="Times New Roman" w:hAnsi="Menlo" w:cs="Menlo"/>
+          <w:color w:val="82AAFF"/>
+          <w:sz w:val="21"/>
+          <w:szCs w:val="21"/>
+        </w:rPr>
+        <w:t>use</w:t>
+      </w:r>
+      <w:proofErr w:type="spellEnd"/>
+      <w:r>
+        <w:rPr>
+          <w:rFonts w:ascii="Menlo" w:eastAsia="Times New Roman" w:hAnsi="Menlo" w:cs="Menlo"/>
+          <w:color w:val="A6ACCD"/>
+          <w:sz w:val="21"/>
+          <w:szCs w:val="21"/>
+        </w:rPr>
+        <w:t>(</w:t>
+      </w:r>
+      <w:proofErr w:type="spellStart"/>
+      <w:proofErr w:type="gramEnd"/>
+      <w:r>
+        <w:rPr>
+          <w:rFonts w:ascii="Menlo" w:eastAsia="Times New Roman" w:hAnsi="Menlo" w:cs="Menlo"/>
+          <w:color w:val="82AAFF"/>
+          <w:sz w:val="21"/>
+          <w:szCs w:val="21"/>
+        </w:rPr>
+        <w:t>express</w:t>
+      </w:r>
+      <w:r>
+        <w:rPr>
+          <w:rFonts w:ascii="Menlo" w:eastAsia="Times New Roman" w:hAnsi="Menlo" w:cs="Menlo"/>
+          <w:color w:val="89DDFF"/>
+          <w:sz w:val="21"/>
+          <w:szCs w:val="21"/>
+        </w:rPr>
+        <w:t>.</w:t>
+      </w:r>
+      <w:r>
+        <w:rPr>
+          <w:rFonts w:ascii="Menlo" w:eastAsia="Times New Roman" w:hAnsi="Menlo" w:cs="Menlo"/>
+          <w:color w:val="82AAFF"/>
+          <w:sz w:val="21"/>
+          <w:szCs w:val="21"/>
+        </w:rPr>
+        <w:t>urlencoded</w:t>
+      </w:r>
+      <w:proofErr w:type="spellEnd"/>
+      <w:r>
+        <w:rPr>
+          <w:rFonts w:ascii="Menlo" w:eastAsia="Times New Roman" w:hAnsi="Menlo" w:cs="Menlo"/>
+          <w:color w:val="A6ACCD"/>
+          <w:sz w:val="21"/>
+          <w:szCs w:val="21"/>
+        </w:rPr>
+        <w:t>(</w:t>
+      </w:r>
+      <w:r>
+        <w:rPr>
+          <w:rFonts w:ascii="Menlo" w:eastAsia="Times New Roman" w:hAnsi="Menlo" w:cs="Menlo"/>
+          <w:color w:val="89DDFF"/>
+          <w:sz w:val="21"/>
+          <w:szCs w:val="21"/>
+        </w:rPr>
+        <w:t>{</w:t>
+      </w:r>
+      <w:r>
+        <w:rPr>
+          <w:rFonts w:ascii="Menlo" w:eastAsia="Times New Roman" w:hAnsi="Menlo" w:cs="Menlo"/>
+          <w:color w:val="A6ACCD"/>
+          <w:sz w:val="21"/>
+          <w:szCs w:val="21"/>
+        </w:rPr>
+        <w:t xml:space="preserve"> extended</w:t>
+      </w:r>
+      <w:r>
+        <w:rPr>
+          <w:rFonts w:ascii="Menlo" w:eastAsia="Times New Roman" w:hAnsi="Menlo" w:cs="Menlo"/>
+          <w:color w:val="89DDFF"/>
+          <w:sz w:val="21"/>
+          <w:szCs w:val="21"/>
+        </w:rPr>
+        <w:t>:</w:t>
+      </w:r>
+      <w:r>
+        <w:rPr>
+          <w:rFonts w:ascii="Menlo" w:eastAsia="Times New Roman" w:hAnsi="Menlo" w:cs="Menlo"/>
+          <w:color w:val="A6ACCD"/>
+          <w:sz w:val="21"/>
+          <w:szCs w:val="21"/>
+        </w:rPr>
+        <w:t xml:space="preserve"> </w:t>
+      </w:r>
+      <w:r>
+        <w:rPr>
+          <w:rFonts w:ascii="Menlo" w:eastAsia="Times New Roman" w:hAnsi="Menlo" w:cs="Menlo"/>
+          <w:color w:val="FF9CAC"/>
+          <w:sz w:val="21"/>
+          <w:szCs w:val="21"/>
+        </w:rPr>
+        <w:t>true</w:t>
+      </w:r>
+      <w:r>
+        <w:rPr>
+          <w:rFonts w:ascii="Menlo" w:eastAsia="Times New Roman" w:hAnsi="Menlo" w:cs="Menlo"/>
+          <w:color w:val="A6ACCD"/>
+          <w:sz w:val="21"/>
+          <w:szCs w:val="21"/>
+        </w:rPr>
+        <w:t xml:space="preserve"> </w:t>
+      </w:r>
       <w:r>
         <w:rPr>
           <w:rFonts w:ascii="Menlo" w:eastAsia="Times New Roman" w:hAnsi="Menlo" w:cs="Menlo"/>
@@ -2235,7 +1699,7 @@
           <w:sz w:val="21"/>
           <w:szCs w:val="21"/>
         </w:rPr>
-        <w:t>)</w:t>
+        <w:t>))</w:t>
       </w:r>
     </w:p>
     <w:p>
@@ -2252,6 +1716,720 @@
     </w:p>
     <w:p>
       <w:pPr>
+        <w:shd w:val="clear" w:color="auto" w:fill="292D3E"/>
+        <w:spacing w:line="315" w:lineRule="atLeast"/>
+        <w:rPr>
+          <w:rFonts w:ascii="Menlo" w:eastAsia="Times New Roman" w:hAnsi="Menlo" w:cs="Menlo"/>
+          <w:color w:val="A6ACCD"/>
+          <w:sz w:val="21"/>
+          <w:szCs w:val="21"/>
+        </w:rPr>
+      </w:pPr>
+      <w:proofErr w:type="spellStart"/>
+      <w:proofErr w:type="gramStart"/>
+      <w:r>
+        <w:rPr>
+          <w:rFonts w:ascii="Menlo" w:eastAsia="Times New Roman" w:hAnsi="Menlo" w:cs="Menlo"/>
+          <w:color w:val="A6ACCD"/>
+          <w:sz w:val="21"/>
+          <w:szCs w:val="21"/>
+        </w:rPr>
+        <w:t>app</w:t>
+      </w:r>
+      <w:r>
+        <w:rPr>
+          <w:rFonts w:ascii="Menlo" w:eastAsia="Times New Roman" w:hAnsi="Menlo" w:cs="Menlo"/>
+          <w:color w:val="89DDFF"/>
+          <w:sz w:val="21"/>
+          <w:szCs w:val="21"/>
+        </w:rPr>
+        <w:t>.</w:t>
+      </w:r>
+      <w:r>
+        <w:rPr>
+          <w:rFonts w:ascii="Menlo" w:eastAsia="Times New Roman" w:hAnsi="Menlo" w:cs="Menlo"/>
+          <w:color w:val="82AAFF"/>
+          <w:sz w:val="21"/>
+          <w:szCs w:val="21"/>
+        </w:rPr>
+        <w:t>post</w:t>
+      </w:r>
+      <w:proofErr w:type="spellEnd"/>
+      <w:r>
+        <w:rPr>
+          <w:rFonts w:ascii="Menlo" w:eastAsia="Times New Roman" w:hAnsi="Menlo" w:cs="Menlo"/>
+          <w:color w:val="A6ACCD"/>
+          <w:sz w:val="21"/>
+          <w:szCs w:val="21"/>
+        </w:rPr>
+        <w:t>(</w:t>
+      </w:r>
+      <w:proofErr w:type="gramEnd"/>
+      <w:r>
+        <w:rPr>
+          <w:rFonts w:ascii="Menlo" w:eastAsia="Times New Roman" w:hAnsi="Menlo" w:cs="Menlo"/>
+          <w:color w:val="89DDFF"/>
+          <w:sz w:val="21"/>
+          <w:szCs w:val="21"/>
+        </w:rPr>
+        <w:t>'</w:t>
+      </w:r>
+      <w:r>
+        <w:rPr>
+          <w:rFonts w:ascii="Menlo" w:eastAsia="Times New Roman" w:hAnsi="Menlo" w:cs="Menlo"/>
+          <w:color w:val="C3E88D"/>
+          <w:sz w:val="21"/>
+          <w:szCs w:val="21"/>
+        </w:rPr>
+        <w:t>/campgrounds</w:t>
+      </w:r>
+      <w:r>
+        <w:rPr>
+          <w:rFonts w:ascii="Menlo" w:eastAsia="Times New Roman" w:hAnsi="Menlo" w:cs="Menlo"/>
+          <w:color w:val="89DDFF"/>
+          <w:sz w:val="21"/>
+          <w:szCs w:val="21"/>
+        </w:rPr>
+        <w:t>',</w:t>
+      </w:r>
+      <w:r>
+        <w:rPr>
+          <w:rFonts w:ascii="Menlo" w:eastAsia="Times New Roman" w:hAnsi="Menlo" w:cs="Menlo"/>
+          <w:color w:val="A6ACCD"/>
+          <w:sz w:val="21"/>
+          <w:szCs w:val="21"/>
+        </w:rPr>
+        <w:t xml:space="preserve"> </w:t>
+      </w:r>
+      <w:r>
+        <w:rPr>
+          <w:rFonts w:ascii="Menlo" w:eastAsia="Times New Roman" w:hAnsi="Menlo" w:cs="Menlo"/>
+          <w:color w:val="C792EA"/>
+          <w:sz w:val="21"/>
+          <w:szCs w:val="21"/>
+        </w:rPr>
+        <w:t>async</w:t>
+      </w:r>
+      <w:r>
+        <w:rPr>
+          <w:rFonts w:ascii="Menlo" w:eastAsia="Times New Roman" w:hAnsi="Menlo" w:cs="Menlo"/>
+          <w:color w:val="A6ACCD"/>
+          <w:sz w:val="21"/>
+          <w:szCs w:val="21"/>
+        </w:rPr>
+        <w:t xml:space="preserve"> </w:t>
+      </w:r>
+      <w:r>
+        <w:rPr>
+          <w:rFonts w:ascii="Menlo" w:eastAsia="Times New Roman" w:hAnsi="Menlo" w:cs="Menlo"/>
+          <w:color w:val="89DDFF"/>
+          <w:sz w:val="21"/>
+          <w:szCs w:val="21"/>
+        </w:rPr>
+        <w:t>(</w:t>
+      </w:r>
+      <w:r>
+        <w:rPr>
+          <w:rFonts w:ascii="Menlo" w:eastAsia="Times New Roman" w:hAnsi="Menlo" w:cs="Menlo"/>
+          <w:color w:val="A6ACCD"/>
+          <w:sz w:val="21"/>
+          <w:szCs w:val="21"/>
+        </w:rPr>
+        <w:t>req</w:t>
+      </w:r>
+      <w:r>
+        <w:rPr>
+          <w:rFonts w:ascii="Menlo" w:eastAsia="Times New Roman" w:hAnsi="Menlo" w:cs="Menlo"/>
+          <w:color w:val="89DDFF"/>
+          <w:sz w:val="21"/>
+          <w:szCs w:val="21"/>
+        </w:rPr>
+        <w:t>,</w:t>
+      </w:r>
+      <w:r>
+        <w:rPr>
+          <w:rFonts w:ascii="Menlo" w:eastAsia="Times New Roman" w:hAnsi="Menlo" w:cs="Menlo"/>
+          <w:color w:val="A6ACCD"/>
+          <w:sz w:val="21"/>
+          <w:szCs w:val="21"/>
+        </w:rPr>
+        <w:t xml:space="preserve"> res</w:t>
+      </w:r>
+      <w:r>
+        <w:rPr>
+          <w:rFonts w:ascii="Menlo" w:eastAsia="Times New Roman" w:hAnsi="Menlo" w:cs="Menlo"/>
+          <w:color w:val="89DDFF"/>
+          <w:sz w:val="21"/>
+          <w:szCs w:val="21"/>
+        </w:rPr>
+        <w:t>)</w:t>
+      </w:r>
+      <w:r>
+        <w:rPr>
+          <w:rFonts w:ascii="Menlo" w:eastAsia="Times New Roman" w:hAnsi="Menlo" w:cs="Menlo"/>
+          <w:color w:val="A6ACCD"/>
+          <w:sz w:val="21"/>
+          <w:szCs w:val="21"/>
+        </w:rPr>
+        <w:t xml:space="preserve"> </w:t>
+      </w:r>
+      <w:r>
+        <w:rPr>
+          <w:rFonts w:ascii="Menlo" w:eastAsia="Times New Roman" w:hAnsi="Menlo" w:cs="Menlo"/>
+          <w:color w:val="C792EA"/>
+          <w:sz w:val="21"/>
+          <w:szCs w:val="21"/>
+        </w:rPr>
+        <w:t>=&gt;</w:t>
+      </w:r>
+      <w:r>
+        <w:rPr>
+          <w:rFonts w:ascii="Menlo" w:eastAsia="Times New Roman" w:hAnsi="Menlo" w:cs="Menlo"/>
+          <w:color w:val="A6ACCD"/>
+          <w:sz w:val="21"/>
+          <w:szCs w:val="21"/>
+        </w:rPr>
+        <w:t xml:space="preserve"> </w:t>
+      </w:r>
+      <w:r>
+        <w:rPr>
+          <w:rFonts w:ascii="Menlo" w:eastAsia="Times New Roman" w:hAnsi="Menlo" w:cs="Menlo"/>
+          <w:color w:val="89DDFF"/>
+          <w:sz w:val="21"/>
+          <w:szCs w:val="21"/>
+        </w:rPr>
+        <w:t>{</w:t>
+      </w:r>
+    </w:p>
+    <w:p>
+      <w:pPr>
+        <w:shd w:val="clear" w:color="auto" w:fill="292D3E"/>
+        <w:spacing w:line="315" w:lineRule="atLeast"/>
+        <w:rPr>
+          <w:rFonts w:ascii="Menlo" w:eastAsia="Times New Roman" w:hAnsi="Menlo" w:cs="Menlo"/>
+          <w:color w:val="A6ACCD"/>
+          <w:sz w:val="21"/>
+          <w:szCs w:val="21"/>
+        </w:rPr>
+      </w:pPr>
+      <w:r>
+        <w:rPr>
+          <w:rFonts w:ascii="Menlo" w:eastAsia="Times New Roman" w:hAnsi="Menlo" w:cs="Menlo"/>
+          <w:color w:val="F07178"/>
+          <w:sz w:val="21"/>
+          <w:szCs w:val="21"/>
+        </w:rPr>
+        <w:t xml:space="preserve">    </w:t>
+      </w:r>
+      <w:r>
+        <w:rPr>
+          <w:rFonts w:ascii="Menlo" w:eastAsia="Times New Roman" w:hAnsi="Menlo" w:cs="Menlo"/>
+          <w:color w:val="C792EA"/>
+          <w:sz w:val="21"/>
+          <w:szCs w:val="21"/>
+        </w:rPr>
+        <w:t>const</w:t>
+      </w:r>
+      <w:r>
+        <w:rPr>
+          <w:rFonts w:ascii="Menlo" w:eastAsia="Times New Roman" w:hAnsi="Menlo" w:cs="Menlo"/>
+          <w:color w:val="F07178"/>
+          <w:sz w:val="21"/>
+          <w:szCs w:val="21"/>
+        </w:rPr>
+        <w:t xml:space="preserve"> </w:t>
+      </w:r>
+      <w:r>
+        <w:rPr>
+          <w:rFonts w:ascii="Menlo" w:eastAsia="Times New Roman" w:hAnsi="Menlo" w:cs="Menlo"/>
+          <w:color w:val="A6ACCD"/>
+          <w:sz w:val="21"/>
+          <w:szCs w:val="21"/>
+        </w:rPr>
+        <w:t>campground</w:t>
+      </w:r>
+      <w:r>
+        <w:rPr>
+          <w:rFonts w:ascii="Menlo" w:eastAsia="Times New Roman" w:hAnsi="Menlo" w:cs="Menlo"/>
+          <w:color w:val="F07178"/>
+          <w:sz w:val="21"/>
+          <w:szCs w:val="21"/>
+        </w:rPr>
+        <w:t xml:space="preserve"> </w:t>
+      </w:r>
+      <w:r>
+        <w:rPr>
+          <w:rFonts w:ascii="Menlo" w:eastAsia="Times New Roman" w:hAnsi="Menlo" w:cs="Menlo"/>
+          <w:color w:val="89DDFF"/>
+          <w:sz w:val="21"/>
+          <w:szCs w:val="21"/>
+        </w:rPr>
+        <w:t>=</w:t>
+      </w:r>
+      <w:r>
+        <w:rPr>
+          <w:rFonts w:ascii="Menlo" w:eastAsia="Times New Roman" w:hAnsi="Menlo" w:cs="Menlo"/>
+          <w:color w:val="F07178"/>
+          <w:sz w:val="21"/>
+          <w:szCs w:val="21"/>
+        </w:rPr>
+        <w:t xml:space="preserve"> </w:t>
+      </w:r>
+      <w:r>
+        <w:rPr>
+          <w:rFonts w:ascii="Menlo" w:eastAsia="Times New Roman" w:hAnsi="Menlo" w:cs="Menlo"/>
+          <w:color w:val="89DDFF"/>
+          <w:sz w:val="21"/>
+          <w:szCs w:val="21"/>
+        </w:rPr>
+        <w:t>new</w:t>
+      </w:r>
+      <w:r>
+        <w:rPr>
+          <w:rFonts w:ascii="Menlo" w:eastAsia="Times New Roman" w:hAnsi="Menlo" w:cs="Menlo"/>
+          <w:color w:val="F07178"/>
+          <w:sz w:val="21"/>
+          <w:szCs w:val="21"/>
+        </w:rPr>
+        <w:t xml:space="preserve"> </w:t>
+      </w:r>
+      <w:r>
+        <w:rPr>
+          <w:rFonts w:ascii="Menlo" w:eastAsia="Times New Roman" w:hAnsi="Menlo" w:cs="Menlo"/>
+          <w:color w:val="82AAFF"/>
+          <w:sz w:val="21"/>
+          <w:szCs w:val="21"/>
+        </w:rPr>
+        <w:t>Campground</w:t>
+      </w:r>
+      <w:r>
+        <w:rPr>
+          <w:rFonts w:ascii="Menlo" w:eastAsia="Times New Roman" w:hAnsi="Menlo" w:cs="Menlo"/>
+          <w:color w:val="F07178"/>
+          <w:sz w:val="21"/>
+          <w:szCs w:val="21"/>
+        </w:rPr>
+        <w:t>(</w:t>
+      </w:r>
+      <w:proofErr w:type="spellStart"/>
+      <w:proofErr w:type="gramStart"/>
+      <w:r>
+        <w:rPr>
+          <w:rFonts w:ascii="Menlo" w:eastAsia="Times New Roman" w:hAnsi="Menlo" w:cs="Menlo"/>
+          <w:color w:val="A6ACCD"/>
+          <w:sz w:val="21"/>
+          <w:szCs w:val="21"/>
+        </w:rPr>
+        <w:t>req</w:t>
+      </w:r>
+      <w:r>
+        <w:rPr>
+          <w:rFonts w:ascii="Menlo" w:eastAsia="Times New Roman" w:hAnsi="Menlo" w:cs="Menlo"/>
+          <w:color w:val="89DDFF"/>
+          <w:sz w:val="21"/>
+          <w:szCs w:val="21"/>
+        </w:rPr>
+        <w:t>.</w:t>
+      </w:r>
+      <w:r>
+        <w:rPr>
+          <w:rFonts w:ascii="Menlo" w:eastAsia="Times New Roman" w:hAnsi="Menlo" w:cs="Menlo"/>
+          <w:color w:val="A6ACCD"/>
+          <w:sz w:val="21"/>
+          <w:szCs w:val="21"/>
+        </w:rPr>
+        <w:t>body</w:t>
+      </w:r>
+      <w:proofErr w:type="gramEnd"/>
+      <w:r>
+        <w:rPr>
+          <w:rFonts w:ascii="Menlo" w:eastAsia="Times New Roman" w:hAnsi="Menlo" w:cs="Menlo"/>
+          <w:color w:val="89DDFF"/>
+          <w:sz w:val="21"/>
+          <w:szCs w:val="21"/>
+        </w:rPr>
+        <w:t>.</w:t>
+      </w:r>
+      <w:r>
+        <w:rPr>
+          <w:rFonts w:ascii="Menlo" w:eastAsia="Times New Roman" w:hAnsi="Menlo" w:cs="Menlo"/>
+          <w:color w:val="A6ACCD"/>
+          <w:sz w:val="21"/>
+          <w:szCs w:val="21"/>
+        </w:rPr>
+        <w:t>campground</w:t>
+      </w:r>
+      <w:proofErr w:type="spellEnd"/>
+      <w:r>
+        <w:rPr>
+          <w:rFonts w:ascii="Menlo" w:eastAsia="Times New Roman" w:hAnsi="Menlo" w:cs="Menlo"/>
+          <w:color w:val="F07178"/>
+          <w:sz w:val="21"/>
+          <w:szCs w:val="21"/>
+        </w:rPr>
+        <w:t>)</w:t>
+      </w:r>
+      <w:r>
+        <w:rPr>
+          <w:rFonts w:ascii="Menlo" w:eastAsia="Times New Roman" w:hAnsi="Menlo" w:cs="Menlo"/>
+          <w:color w:val="89DDFF"/>
+          <w:sz w:val="21"/>
+          <w:szCs w:val="21"/>
+        </w:rPr>
+        <w:t>;</w:t>
+      </w:r>
+    </w:p>
+    <w:p>
+      <w:pPr>
+        <w:shd w:val="clear" w:color="auto" w:fill="292D3E"/>
+        <w:spacing w:line="315" w:lineRule="atLeast"/>
+        <w:rPr>
+          <w:rFonts w:ascii="Menlo" w:eastAsia="Times New Roman" w:hAnsi="Menlo" w:cs="Menlo"/>
+          <w:color w:val="A6ACCD"/>
+          <w:sz w:val="21"/>
+          <w:szCs w:val="21"/>
+        </w:rPr>
+      </w:pPr>
+      <w:r>
+        <w:rPr>
+          <w:rFonts w:ascii="Menlo" w:eastAsia="Times New Roman" w:hAnsi="Menlo" w:cs="Menlo"/>
+          <w:color w:val="F07178"/>
+          <w:sz w:val="21"/>
+          <w:szCs w:val="21"/>
+        </w:rPr>
+        <w:t xml:space="preserve">    </w:t>
+      </w:r>
+      <w:r>
+        <w:rPr>
+          <w:rFonts w:ascii="Menlo" w:eastAsia="Times New Roman" w:hAnsi="Menlo" w:cs="Menlo"/>
+          <w:i/>
+          <w:iCs/>
+          <w:color w:val="89DDFF"/>
+          <w:sz w:val="21"/>
+          <w:szCs w:val="21"/>
+        </w:rPr>
+        <w:t>await</w:t>
+      </w:r>
+      <w:r>
+        <w:rPr>
+          <w:rFonts w:ascii="Menlo" w:eastAsia="Times New Roman" w:hAnsi="Menlo" w:cs="Menlo"/>
+          <w:color w:val="F07178"/>
+          <w:sz w:val="21"/>
+          <w:szCs w:val="21"/>
+        </w:rPr>
+        <w:t xml:space="preserve"> </w:t>
+      </w:r>
+      <w:proofErr w:type="spellStart"/>
+      <w:proofErr w:type="gramStart"/>
+      <w:r>
+        <w:rPr>
+          <w:rFonts w:ascii="Menlo" w:eastAsia="Times New Roman" w:hAnsi="Menlo" w:cs="Menlo"/>
+          <w:color w:val="A6ACCD"/>
+          <w:sz w:val="21"/>
+          <w:szCs w:val="21"/>
+        </w:rPr>
+        <w:t>campground</w:t>
+      </w:r>
+      <w:r>
+        <w:rPr>
+          <w:rFonts w:ascii="Menlo" w:eastAsia="Times New Roman" w:hAnsi="Menlo" w:cs="Menlo"/>
+          <w:color w:val="89DDFF"/>
+          <w:sz w:val="21"/>
+          <w:szCs w:val="21"/>
+        </w:rPr>
+        <w:t>.</w:t>
+      </w:r>
+      <w:r>
+        <w:rPr>
+          <w:rFonts w:ascii="Menlo" w:eastAsia="Times New Roman" w:hAnsi="Menlo" w:cs="Menlo"/>
+          <w:color w:val="82AAFF"/>
+          <w:sz w:val="21"/>
+          <w:szCs w:val="21"/>
+        </w:rPr>
+        <w:t>save</w:t>
+      </w:r>
+      <w:proofErr w:type="spellEnd"/>
+      <w:proofErr w:type="gramEnd"/>
+      <w:r>
+        <w:rPr>
+          <w:rFonts w:ascii="Menlo" w:eastAsia="Times New Roman" w:hAnsi="Menlo" w:cs="Menlo"/>
+          <w:color w:val="F07178"/>
+          <w:sz w:val="21"/>
+          <w:szCs w:val="21"/>
+        </w:rPr>
+        <w:t>()</w:t>
+      </w:r>
+      <w:r>
+        <w:rPr>
+          <w:rFonts w:ascii="Menlo" w:eastAsia="Times New Roman" w:hAnsi="Menlo" w:cs="Menlo"/>
+          <w:color w:val="89DDFF"/>
+          <w:sz w:val="21"/>
+          <w:szCs w:val="21"/>
+        </w:rPr>
+        <w:t>;</w:t>
+      </w:r>
+    </w:p>
+    <w:p>
+      <w:pPr>
+        <w:shd w:val="clear" w:color="auto" w:fill="292D3E"/>
+        <w:spacing w:line="315" w:lineRule="atLeast"/>
+        <w:rPr>
+          <w:rFonts w:ascii="Menlo" w:eastAsia="Times New Roman" w:hAnsi="Menlo" w:cs="Menlo"/>
+          <w:color w:val="A6ACCD"/>
+          <w:sz w:val="21"/>
+          <w:szCs w:val="21"/>
+        </w:rPr>
+      </w:pPr>
+      <w:r>
+        <w:rPr>
+          <w:rFonts w:ascii="Menlo" w:eastAsia="Times New Roman" w:hAnsi="Menlo" w:cs="Menlo"/>
+          <w:color w:val="F07178"/>
+          <w:sz w:val="21"/>
+          <w:szCs w:val="21"/>
+        </w:rPr>
+        <w:t xml:space="preserve">    </w:t>
+      </w:r>
+      <w:proofErr w:type="spellStart"/>
+      <w:proofErr w:type="gramStart"/>
+      <w:r>
+        <w:rPr>
+          <w:rFonts w:ascii="Menlo" w:eastAsia="Times New Roman" w:hAnsi="Menlo" w:cs="Menlo"/>
+          <w:color w:val="A6ACCD"/>
+          <w:sz w:val="21"/>
+          <w:szCs w:val="21"/>
+        </w:rPr>
+        <w:t>res</w:t>
+      </w:r>
+      <w:r>
+        <w:rPr>
+          <w:rFonts w:ascii="Menlo" w:eastAsia="Times New Roman" w:hAnsi="Menlo" w:cs="Menlo"/>
+          <w:color w:val="89DDFF"/>
+          <w:sz w:val="21"/>
+          <w:szCs w:val="21"/>
+        </w:rPr>
+        <w:t>.</w:t>
+      </w:r>
+      <w:r>
+        <w:rPr>
+          <w:rFonts w:ascii="Menlo" w:eastAsia="Times New Roman" w:hAnsi="Menlo" w:cs="Menlo"/>
+          <w:color w:val="82AAFF"/>
+          <w:sz w:val="21"/>
+          <w:szCs w:val="21"/>
+        </w:rPr>
+        <w:t>redirect</w:t>
+      </w:r>
+      <w:proofErr w:type="spellEnd"/>
+      <w:proofErr w:type="gramEnd"/>
+      <w:r>
+        <w:rPr>
+          <w:rFonts w:ascii="Menlo" w:eastAsia="Times New Roman" w:hAnsi="Menlo" w:cs="Menlo"/>
+          <w:color w:val="F07178"/>
+          <w:sz w:val="21"/>
+          <w:szCs w:val="21"/>
+        </w:rPr>
+        <w:t>(</w:t>
+      </w:r>
+      <w:r>
+        <w:rPr>
+          <w:rFonts w:ascii="Menlo" w:eastAsia="Times New Roman" w:hAnsi="Menlo" w:cs="Menlo"/>
+          <w:color w:val="89DDFF"/>
+          <w:sz w:val="21"/>
+          <w:szCs w:val="21"/>
+        </w:rPr>
+        <w:t>`</w:t>
+      </w:r>
+      <w:r>
+        <w:rPr>
+          <w:rFonts w:ascii="Menlo" w:eastAsia="Times New Roman" w:hAnsi="Menlo" w:cs="Menlo"/>
+          <w:color w:val="C3E88D"/>
+          <w:sz w:val="21"/>
+          <w:szCs w:val="21"/>
+        </w:rPr>
+        <w:t>/campgrounds/</w:t>
+      </w:r>
+      <w:r>
+        <w:rPr>
+          <w:rFonts w:ascii="Menlo" w:eastAsia="Times New Roman" w:hAnsi="Menlo" w:cs="Menlo"/>
+          <w:color w:val="89DDFF"/>
+          <w:sz w:val="21"/>
+          <w:szCs w:val="21"/>
+        </w:rPr>
+        <w:t>${</w:t>
+      </w:r>
+      <w:proofErr w:type="spellStart"/>
+      <w:r>
+        <w:rPr>
+          <w:rFonts w:ascii="Menlo" w:eastAsia="Times New Roman" w:hAnsi="Menlo" w:cs="Menlo"/>
+          <w:color w:val="A6ACCD"/>
+          <w:sz w:val="21"/>
+          <w:szCs w:val="21"/>
+        </w:rPr>
+        <w:t>campground</w:t>
+      </w:r>
+      <w:r>
+        <w:rPr>
+          <w:rFonts w:ascii="Menlo" w:eastAsia="Times New Roman" w:hAnsi="Menlo" w:cs="Menlo"/>
+          <w:color w:val="89DDFF"/>
+          <w:sz w:val="21"/>
+          <w:szCs w:val="21"/>
+        </w:rPr>
+        <w:t>.</w:t>
+      </w:r>
+      <w:r>
+        <w:rPr>
+          <w:rFonts w:ascii="Menlo" w:eastAsia="Times New Roman" w:hAnsi="Menlo" w:cs="Menlo"/>
+          <w:color w:val="A6ACCD"/>
+          <w:sz w:val="21"/>
+          <w:szCs w:val="21"/>
+        </w:rPr>
+        <w:t>_id</w:t>
+      </w:r>
+      <w:proofErr w:type="spellEnd"/>
+      <w:r>
+        <w:rPr>
+          <w:rFonts w:ascii="Menlo" w:eastAsia="Times New Roman" w:hAnsi="Menlo" w:cs="Menlo"/>
+          <w:color w:val="89DDFF"/>
+          <w:sz w:val="21"/>
+          <w:szCs w:val="21"/>
+        </w:rPr>
+        <w:t>}`</w:t>
+      </w:r>
+      <w:r>
+        <w:rPr>
+          <w:rFonts w:ascii="Menlo" w:eastAsia="Times New Roman" w:hAnsi="Menlo" w:cs="Menlo"/>
+          <w:color w:val="F07178"/>
+          <w:sz w:val="21"/>
+          <w:szCs w:val="21"/>
+        </w:rPr>
+        <w:t>)</w:t>
+      </w:r>
+    </w:p>
+    <w:p>
+      <w:pPr>
+        <w:shd w:val="clear" w:color="auto" w:fill="292D3E"/>
+        <w:spacing w:line="315" w:lineRule="atLeast"/>
+        <w:rPr>
+          <w:rFonts w:ascii="Menlo" w:eastAsia="Times New Roman" w:hAnsi="Menlo" w:cs="Menlo"/>
+          <w:color w:val="A6ACCD"/>
+          <w:sz w:val="21"/>
+          <w:szCs w:val="21"/>
+        </w:rPr>
+      </w:pPr>
+      <w:r>
+        <w:rPr>
+          <w:rFonts w:ascii="Menlo" w:eastAsia="Times New Roman" w:hAnsi="Menlo" w:cs="Menlo"/>
+          <w:color w:val="89DDFF"/>
+          <w:sz w:val="21"/>
+          <w:szCs w:val="21"/>
+        </w:rPr>
+        <w:t xml:space="preserve">    </w:t>
+      </w:r>
+      <w:r>
+        <w:rPr>
+          <w:rFonts w:ascii="Menlo" w:eastAsia="Times New Roman" w:hAnsi="Menlo" w:cs="Menlo"/>
+          <w:i/>
+          <w:iCs/>
+          <w:color w:val="676E95"/>
+          <w:sz w:val="21"/>
+          <w:szCs w:val="21"/>
+        </w:rPr>
+        <w:t xml:space="preserve">// </w:t>
+      </w:r>
+      <w:proofErr w:type="spellStart"/>
+      <w:proofErr w:type="gramStart"/>
+      <w:r>
+        <w:rPr>
+          <w:rFonts w:ascii="Menlo" w:eastAsia="Times New Roman" w:hAnsi="Menlo" w:cs="Menlo"/>
+          <w:i/>
+          <w:iCs/>
+          <w:color w:val="676E95"/>
+          <w:sz w:val="21"/>
+          <w:szCs w:val="21"/>
+        </w:rPr>
+        <w:t>res.send</w:t>
+      </w:r>
+      <w:proofErr w:type="spellEnd"/>
+      <w:proofErr w:type="gramEnd"/>
+      <w:r>
+        <w:rPr>
+          <w:rFonts w:ascii="Menlo" w:eastAsia="Times New Roman" w:hAnsi="Menlo" w:cs="Menlo"/>
+          <w:i/>
+          <w:iCs/>
+          <w:color w:val="676E95"/>
+          <w:sz w:val="21"/>
+          <w:szCs w:val="21"/>
+        </w:rPr>
+        <w:t>(</w:t>
+      </w:r>
+      <w:proofErr w:type="spellStart"/>
+      <w:r>
+        <w:rPr>
+          <w:rFonts w:ascii="Menlo" w:eastAsia="Times New Roman" w:hAnsi="Menlo" w:cs="Menlo"/>
+          <w:i/>
+          <w:iCs/>
+          <w:color w:val="676E95"/>
+          <w:sz w:val="21"/>
+          <w:szCs w:val="21"/>
+        </w:rPr>
+        <w:t>req.body</w:t>
+      </w:r>
+      <w:proofErr w:type="spellEnd"/>
+      <w:r>
+        <w:rPr>
+          <w:rFonts w:ascii="Menlo" w:eastAsia="Times New Roman" w:hAnsi="Menlo" w:cs="Menlo"/>
+          <w:i/>
+          <w:iCs/>
+          <w:color w:val="676E95"/>
+          <w:sz w:val="21"/>
+          <w:szCs w:val="21"/>
+        </w:rPr>
+        <w:t>)</w:t>
+      </w:r>
+    </w:p>
+    <w:p>
+      <w:pPr>
+        <w:shd w:val="clear" w:color="auto" w:fill="292D3E"/>
+        <w:spacing w:line="315" w:lineRule="atLeast"/>
+        <w:rPr>
+          <w:rFonts w:ascii="Menlo" w:eastAsia="Times New Roman" w:hAnsi="Menlo" w:cs="Menlo"/>
+          <w:color w:val="A6ACCD"/>
+          <w:sz w:val="21"/>
+          <w:szCs w:val="21"/>
+        </w:rPr>
+      </w:pPr>
+      <w:r>
+        <w:rPr>
+          <w:rFonts w:ascii="Menlo" w:eastAsia="Times New Roman" w:hAnsi="Menlo" w:cs="Menlo"/>
+          <w:color w:val="89DDFF"/>
+          <w:sz w:val="21"/>
+          <w:szCs w:val="21"/>
+        </w:rPr>
+        <w:t>}</w:t>
+      </w:r>
+      <w:r>
+        <w:rPr>
+          <w:rFonts w:ascii="Menlo" w:eastAsia="Times New Roman" w:hAnsi="Menlo" w:cs="Menlo"/>
+          <w:color w:val="A6ACCD"/>
+          <w:sz w:val="21"/>
+          <w:szCs w:val="21"/>
+        </w:rPr>
+        <w:t>)</w:t>
+      </w:r>
+    </w:p>
+    <w:p>
+      <w:pPr>
+        <w:shd w:val="clear" w:color="auto" w:fill="292D3E"/>
+        <w:spacing w:line="315" w:lineRule="atLeast"/>
+        <w:rPr>
+          <w:rFonts w:ascii="Menlo" w:eastAsia="Times New Roman" w:hAnsi="Menlo" w:cs="Menlo"/>
+          <w:color w:val="A6ACCD"/>
+          <w:sz w:val="21"/>
+          <w:szCs w:val="21"/>
+        </w:rPr>
+      </w:pPr>
+    </w:p>
+    <w:p>
+      <w:pPr>
         <w:rPr>
           <w:lang w:val="en-US"/>
         </w:rPr>
@@ -2271,6 +2449,7 @@
         <w:lastRenderedPageBreak/>
         <w:t>注意精彩的地方是</w:t>
       </w:r>
+      <w:proofErr w:type="spellStart"/>
       <w:r>
         <w:rPr>
           <w:rFonts w:hint="eastAsia"/>
@@ -2282,7 +2461,14 @@
         <w:rPr>
           <w:lang w:val="en-US"/>
         </w:rPr>
-        <w:t xml:space="preserve">eq.body.campground  </w:t>
+        <w:t>eq.body.campground</w:t>
+      </w:r>
+      <w:proofErr w:type="spellEnd"/>
+      <w:r>
+        <w:rPr>
+          <w:lang w:val="en-US"/>
+        </w:rPr>
+        <w:t xml:space="preserve">  </w:t>
       </w:r>
     </w:p>
     <w:p>
@@ -2323,7 +2509,21 @@
         <w:rPr>
           <w:lang w:val="en-US"/>
         </w:rPr>
-        <w:t xml:space="preserve">Use app.put to update. </w:t>
+        <w:t xml:space="preserve">Use </w:t>
+      </w:r>
+      <w:proofErr w:type="spellStart"/>
+      <w:r>
+        <w:rPr>
+          <w:lang w:val="en-US"/>
+        </w:rPr>
+        <w:t>app.put</w:t>
+      </w:r>
+      <w:proofErr w:type="spellEnd"/>
+      <w:r>
+        <w:rPr>
+          <w:lang w:val="en-US"/>
+        </w:rPr>
+        <w:t xml:space="preserve"> to update. </w:t>
       </w:r>
     </w:p>
     <w:p>
@@ -2365,32 +2565,98 @@
         <w:rPr>
           <w:lang w:val="en-US"/>
         </w:rPr>
-        <w:t>On the client side, the “campground/edit” page can not have HTML method like PUT or delete, hence you should install the npm package “method override”</w:t>
-      </w:r>
-    </w:p>
-    <w:p>
-      <w:pPr>
-        <w:rPr>
-          <w:lang w:val="en-US"/>
-        </w:rPr>
-      </w:pPr>
-      <w:r>
-        <w:rPr>
-          <w:lang w:val="en-US"/>
-        </w:rPr>
-        <w:t>See detail</w:t>
-      </w:r>
-      <w:r>
-        <w:rPr>
-          <w:lang w:val="en-US"/>
-        </w:rPr>
-        <w:t xml:space="preserve"> about method override</w:t>
-      </w:r>
-      <w:r>
-        <w:rPr>
-          <w:lang w:val="en-US"/>
-        </w:rPr>
-        <w:t xml:space="preserve"> here: </w:t>
+        <w:t xml:space="preserve">On the client side, the “campground/edit” page </w:t>
+      </w:r>
+      <w:proofErr w:type="spellStart"/>
+      <w:r>
+        <w:rPr>
+          <w:lang w:val="en-US"/>
+        </w:rPr>
+        <w:t>can not</w:t>
+      </w:r>
+      <w:proofErr w:type="spellEnd"/>
+      <w:r>
+        <w:rPr>
+          <w:lang w:val="en-US"/>
+        </w:rPr>
+        <w:t xml:space="preserve"> have HTML method like PUT or </w:t>
+      </w:r>
+      <w:r>
+        <w:rPr>
+          <w:lang w:val="en-US"/>
+        </w:rPr>
+        <w:t>DELETE</w:t>
+      </w:r>
+      <w:r>
+        <w:rPr>
+          <w:lang w:val="en-US"/>
+        </w:rPr>
+        <w:t xml:space="preserve">, hence you should install the </w:t>
+      </w:r>
+      <w:proofErr w:type="spellStart"/>
+      <w:r>
+        <w:rPr>
+          <w:lang w:val="en-US"/>
+        </w:rPr>
+        <w:t>npm</w:t>
+      </w:r>
+      <w:proofErr w:type="spellEnd"/>
+      <w:r>
+        <w:rPr>
+          <w:lang w:val="en-US"/>
+        </w:rPr>
+        <w:t xml:space="preserve"> package “method override”</w:t>
+      </w:r>
+    </w:p>
+    <w:p>
+      <w:pPr>
+        <w:pStyle w:val="Heading3"/>
+        <w:shd w:val="clear" w:color="auto" w:fill="FFFFFF"/>
+        <w:spacing w:before="240" w:after="60"/>
+        <w:rPr>
+          <w:rFonts w:ascii="Source Sans Pro" w:hAnsi="Source Sans Pro"/>
+          <w:color w:val="111111"/>
+        </w:rPr>
+      </w:pPr>
+      <w:r>
+        <w:rPr>
+          <w:rFonts w:ascii="Source Sans Pro" w:hAnsi="Source Sans Pro"/>
+          <w:color w:val="111111"/>
+        </w:rPr>
+        <w:t>override using a query value</w:t>
+      </w:r>
+    </w:p>
+    <w:p>
+      <w:pPr>
+        <w:rPr>
+          <w:lang w:val="en-US"/>
+        </w:rPr>
+      </w:pPr>
+    </w:p>
+    <w:p>
+      <w:pPr>
+        <w:rPr>
+          <w:lang w:val="en-US"/>
+        </w:rPr>
+      </w:pPr>
+    </w:p>
+    <w:p>
+      <w:pPr>
+        <w:rPr>
+          <w:lang w:val="en-US"/>
+        </w:rPr>
+      </w:pPr>
+      <w:r>
+        <w:rPr>
+          <w:lang w:val="en-US"/>
+        </w:rPr>
+        <w:t>ref</w:t>
+      </w:r>
+      <w:r>
+        <w:rPr>
+          <w:lang w:val="en-US"/>
+        </w:rPr>
+        <w:t xml:space="preserve">: </w:t>
       </w:r>
       <w:hyperlink r:id="rId7" w:history="1">
         <w:r>
@@ -2887,6 +3153,26 @@
       <w:szCs w:val="26"/>
     </w:rPr>
   </w:style>
+  <w:style w:type="paragraph" w:styleId="Heading3">
+    <w:name w:val="heading 3"/>
+    <w:basedOn w:val="Normal"/>
+    <w:next w:val="Normal"/>
+    <w:link w:val="Heading3Char"/>
+    <w:uiPriority w:val="9"/>
+    <w:unhideWhenUsed/>
+    <w:qFormat/>
+    <w:rsid w:val="00C052AA"/>
+    <w:pPr>
+      <w:keepNext/>
+      <w:keepLines/>
+      <w:spacing w:before="40"/>
+      <w:outlineLvl w:val="2"/>
+    </w:pPr>
+    <w:rPr>
+      <w:rFonts w:asciiTheme="majorHAnsi" w:eastAsiaTheme="majorEastAsia" w:hAnsiTheme="majorHAnsi" w:cstheme="majorBidi"/>
+      <w:color w:val="1F3763" w:themeColor="accent1" w:themeShade="7F"/>
+    </w:rPr>
+  </w:style>
   <w:style w:type="character" w:default="1" w:styleId="DefaultParagraphFont">
     <w:name w:val="Default Paragraph Font"/>
     <w:uiPriority w:val="1"/>
@@ -2991,6 +3277,17 @@
     <w:link w:val="Footer"/>
     <w:uiPriority w:val="99"/>
     <w:rsid w:val="00BE6C3C"/>
+  </w:style>
+  <w:style w:type="character" w:customStyle="1" w:styleId="Heading3Char">
+    <w:name w:val="Heading 3 Char"/>
+    <w:basedOn w:val="DefaultParagraphFont"/>
+    <w:link w:val="Heading3"/>
+    <w:uiPriority w:val="9"/>
+    <w:rsid w:val="00C052AA"/>
+    <w:rPr>
+      <w:rFonts w:asciiTheme="majorHAnsi" w:eastAsiaTheme="majorEastAsia" w:hAnsiTheme="majorHAnsi" w:cstheme="majorBidi"/>
+      <w:color w:val="1F3763" w:themeColor="accent1" w:themeShade="7F"/>
+    </w:rPr>
   </w:style>
 </w:styles>
 </file>

</xml_diff>

<commit_message>
half finish error view
</commit_message>
<xml_diff>
--- a/study notes/Yelp camp notes.docx
+++ b/study notes/Yelp camp notes.docx
@@ -45,21 +45,7 @@
         <w:rPr>
           <w:lang w:val="en-US"/>
         </w:rPr>
-        <w:t>You can download the code and use “</w:t>
-      </w:r>
-      <w:proofErr w:type="spellStart"/>
-      <w:r>
-        <w:rPr>
-          <w:lang w:val="en-US"/>
-        </w:rPr>
-        <w:t>npm</w:t>
-      </w:r>
-      <w:proofErr w:type="spellEnd"/>
-      <w:r>
-        <w:rPr>
-          <w:lang w:val="en-US"/>
-        </w:rPr>
-        <w:t xml:space="preserve"> install” to install all the dependencies. </w:t>
+        <w:t xml:space="preserve">You can download the code and use “npm install” to install all the dependencies. </w:t>
       </w:r>
     </w:p>
     <w:p>
@@ -102,60 +88,24 @@
           <w:lang w:val="en-US"/>
         </w:rPr>
       </w:pPr>
-      <w:proofErr w:type="spellStart"/>
-      <w:r>
-        <w:rPr>
-          <w:lang w:val="en-US"/>
-        </w:rPr>
-        <w:t>npm</w:t>
-      </w:r>
-      <w:proofErr w:type="spellEnd"/>
-      <w:r>
-        <w:rPr>
-          <w:lang w:val="en-US"/>
-        </w:rPr>
-        <w:t xml:space="preserve"> </w:t>
-      </w:r>
-      <w:proofErr w:type="spellStart"/>
-      <w:r>
-        <w:rPr>
-          <w:lang w:val="en-US"/>
-        </w:rPr>
-        <w:t>init</w:t>
-      </w:r>
-      <w:proofErr w:type="spellEnd"/>
-      <w:r>
-        <w:rPr>
-          <w:lang w:val="en-US"/>
-        </w:rPr>
-        <w:t xml:space="preserve"> -y </w:t>
-      </w:r>
-    </w:p>
-    <w:p>
-      <w:pPr>
-        <w:rPr>
-          <w:lang w:val="en-US"/>
-        </w:rPr>
-      </w:pPr>
-      <w:r>
-        <w:rPr>
-          <w:lang w:val="en-US"/>
-        </w:rPr>
-        <w:t xml:space="preserve">This will create the </w:t>
-      </w:r>
-      <w:proofErr w:type="spellStart"/>
-      <w:r>
-        <w:rPr>
-          <w:lang w:val="en-US"/>
-        </w:rPr>
-        <w:t>npm</w:t>
-      </w:r>
-      <w:proofErr w:type="spellEnd"/>
-      <w:r>
-        <w:rPr>
-          <w:lang w:val="en-US"/>
-        </w:rPr>
-        <w:t xml:space="preserve"> file to record dependencies. </w:t>
+      <w:r>
+        <w:rPr>
+          <w:lang w:val="en-US"/>
+        </w:rPr>
+        <w:t xml:space="preserve">npm init -y </w:t>
+      </w:r>
+    </w:p>
+    <w:p>
+      <w:pPr>
+        <w:rPr>
+          <w:lang w:val="en-US"/>
+        </w:rPr>
+      </w:pPr>
+      <w:r>
+        <w:rPr>
+          <w:lang w:val="en-US"/>
+        </w:rPr>
+        <w:t xml:space="preserve">This will create the npm file to record dependencies. </w:t>
       </w:r>
     </w:p>
     <w:p>
@@ -306,8 +256,6 @@
           <w:szCs w:val="21"/>
         </w:rPr>
       </w:pPr>
-      <w:proofErr w:type="spellStart"/>
-      <w:proofErr w:type="gramStart"/>
       <w:r>
         <w:rPr>
           <w:rFonts w:ascii="Menlo" w:eastAsia="Times New Roman" w:hAnsi="Menlo" w:cs="Menlo"/>
@@ -335,7 +283,6 @@
         </w:rPr>
         <w:t>get</w:t>
       </w:r>
-      <w:proofErr w:type="spellEnd"/>
       <w:r>
         <w:rPr>
           <w:rFonts w:ascii="Menlo" w:eastAsia="Times New Roman" w:hAnsi="Menlo" w:cs="Menlo"/>
@@ -345,7 +292,6 @@
         </w:rPr>
         <w:t>(</w:t>
       </w:r>
-      <w:proofErr w:type="gramEnd"/>
       <w:r>
         <w:rPr>
           <w:rFonts w:ascii="Menlo" w:eastAsia="Times New Roman" w:hAnsi="Menlo" w:cs="Menlo"/>
@@ -484,8 +430,6 @@
         </w:rPr>
         <w:t xml:space="preserve">    </w:t>
       </w:r>
-      <w:proofErr w:type="spellStart"/>
-      <w:proofErr w:type="gramStart"/>
       <w:r>
         <w:rPr>
           <w:rFonts w:ascii="Menlo" w:eastAsia="Times New Roman" w:hAnsi="Menlo" w:cs="Menlo"/>
@@ -513,8 +457,6 @@
         </w:rPr>
         <w:t>render</w:t>
       </w:r>
-      <w:proofErr w:type="spellEnd"/>
-      <w:proofErr w:type="gramEnd"/>
       <w:r>
         <w:rPr>
           <w:rFonts w:ascii="Menlo" w:eastAsia="Times New Roman" w:hAnsi="Menlo" w:cs="Menlo"/>
@@ -637,8 +579,6 @@
           <w:szCs w:val="21"/>
         </w:rPr>
       </w:pPr>
-      <w:proofErr w:type="spellStart"/>
-      <w:proofErr w:type="gramStart"/>
       <w:r>
         <w:rPr>
           <w:rFonts w:ascii="Menlo" w:eastAsia="Times New Roman" w:hAnsi="Menlo" w:cs="Menlo"/>
@@ -666,7 +606,6 @@
         </w:rPr>
         <w:t>get</w:t>
       </w:r>
-      <w:proofErr w:type="spellEnd"/>
       <w:r>
         <w:rPr>
           <w:rFonts w:ascii="Menlo" w:eastAsia="Times New Roman" w:hAnsi="Menlo" w:cs="Menlo"/>
@@ -676,7 +615,6 @@
         </w:rPr>
         <w:t>(</w:t>
       </w:r>
-      <w:proofErr w:type="gramEnd"/>
       <w:r>
         <w:rPr>
           <w:rFonts w:ascii="Menlo" w:eastAsia="Times New Roman" w:hAnsi="Menlo" w:cs="Menlo"/>
@@ -851,7 +789,6 @@
         </w:rPr>
         <w:t xml:space="preserve"> </w:t>
       </w:r>
-      <w:proofErr w:type="spellStart"/>
       <w:r>
         <w:rPr>
           <w:rFonts w:ascii="Menlo" w:eastAsia="Times New Roman" w:hAnsi="Menlo" w:cs="Menlo"/>
@@ -861,7 +798,6 @@
         </w:rPr>
         <w:t>campID</w:t>
       </w:r>
-      <w:proofErr w:type="spellEnd"/>
       <w:r>
         <w:rPr>
           <w:rFonts w:ascii="Menlo" w:eastAsia="Times New Roman" w:hAnsi="Menlo" w:cs="Menlo"/>
@@ -889,7 +825,6 @@
         </w:rPr>
         <w:t xml:space="preserve"> </w:t>
       </w:r>
-      <w:proofErr w:type="gramStart"/>
       <w:r>
         <w:rPr>
           <w:rFonts w:ascii="Menlo" w:eastAsia="Times New Roman" w:hAnsi="Menlo" w:cs="Menlo"/>
@@ -944,7 +879,6 @@
         </w:rPr>
         <w:t>;</w:t>
       </w:r>
-      <w:proofErr w:type="gramEnd"/>
     </w:p>
     <w:p>
       <w:pPr>
@@ -1040,7 +974,6 @@
         </w:rPr>
         <w:t xml:space="preserve"> </w:t>
       </w:r>
-      <w:proofErr w:type="spellStart"/>
       <w:r>
         <w:rPr>
           <w:rFonts w:ascii="Menlo" w:eastAsia="Times New Roman" w:hAnsi="Menlo" w:cs="Menlo"/>
@@ -1068,7 +1001,6 @@
         </w:rPr>
         <w:t>findById</w:t>
       </w:r>
-      <w:proofErr w:type="spellEnd"/>
       <w:r>
         <w:rPr>
           <w:rFonts w:ascii="Menlo" w:eastAsia="Times New Roman" w:hAnsi="Menlo" w:cs="Menlo"/>
@@ -1078,7 +1010,6 @@
         </w:rPr>
         <w:t>(</w:t>
       </w:r>
-      <w:proofErr w:type="spellStart"/>
       <w:r>
         <w:rPr>
           <w:rFonts w:ascii="Menlo" w:eastAsia="Times New Roman" w:hAnsi="Menlo" w:cs="Menlo"/>
@@ -1088,8 +1019,6 @@
         </w:rPr>
         <w:t>campID</w:t>
       </w:r>
-      <w:proofErr w:type="spellEnd"/>
-      <w:proofErr w:type="gramStart"/>
       <w:r>
         <w:rPr>
           <w:rFonts w:ascii="Menlo" w:eastAsia="Times New Roman" w:hAnsi="Menlo" w:cs="Menlo"/>
@@ -1108,7 +1037,6 @@
         </w:rPr>
         <w:t>;</w:t>
       </w:r>
-      <w:proofErr w:type="gramEnd"/>
     </w:p>
     <w:p>
       <w:pPr>
@@ -1130,8 +1058,6 @@
         </w:rPr>
         <w:t xml:space="preserve">    </w:t>
       </w:r>
-      <w:proofErr w:type="spellStart"/>
-      <w:proofErr w:type="gramStart"/>
       <w:r>
         <w:rPr>
           <w:rFonts w:ascii="Menlo" w:eastAsia="Times New Roman" w:hAnsi="Menlo" w:cs="Menlo"/>
@@ -1159,8 +1085,6 @@
         </w:rPr>
         <w:t>render</w:t>
       </w:r>
-      <w:proofErr w:type="spellEnd"/>
-      <w:proofErr w:type="gramEnd"/>
       <w:r>
         <w:rPr>
           <w:rFonts w:ascii="Menlo" w:eastAsia="Times New Roman" w:hAnsi="Menlo" w:cs="Menlo"/>
@@ -1224,7 +1148,6 @@
         </w:rPr>
         <w:t xml:space="preserve"> </w:t>
       </w:r>
-      <w:proofErr w:type="spellStart"/>
       <w:r>
         <w:rPr>
           <w:rFonts w:ascii="Menlo" w:eastAsia="Times New Roman" w:hAnsi="Menlo" w:cs="Menlo"/>
@@ -1234,7 +1157,6 @@
         </w:rPr>
         <w:t>campID</w:t>
       </w:r>
-      <w:proofErr w:type="spellEnd"/>
       <w:r>
         <w:rPr>
           <w:rFonts w:ascii="Menlo" w:eastAsia="Times New Roman" w:hAnsi="Menlo" w:cs="Menlo"/>
@@ -1511,10 +1433,769 @@
           <w:sz w:val="21"/>
           <w:szCs w:val="21"/>
         </w:rPr>
-        <w:t xml:space="preserve">// this line of coder allow you to see the </w:t>
-      </w:r>
-      <w:proofErr w:type="spellStart"/>
-      <w:proofErr w:type="gramStart"/>
+        <w:t>// this line of coder allow you to see the req.body.</w:t>
+      </w:r>
+    </w:p>
+    <w:p>
+      <w:pPr>
+        <w:shd w:val="clear" w:color="auto" w:fill="292D3E"/>
+        <w:spacing w:line="315" w:lineRule="atLeast"/>
+        <w:rPr>
+          <w:rFonts w:ascii="Menlo" w:eastAsia="Times New Roman" w:hAnsi="Menlo" w:cs="Menlo"/>
+          <w:color w:val="A6ACCD"/>
+          <w:sz w:val="21"/>
+          <w:szCs w:val="21"/>
+        </w:rPr>
+      </w:pPr>
+      <w:r>
+        <w:rPr>
+          <w:rFonts w:ascii="Menlo" w:eastAsia="Times New Roman" w:hAnsi="Menlo" w:cs="Menlo"/>
+          <w:color w:val="A6ACCD"/>
+          <w:sz w:val="21"/>
+          <w:szCs w:val="21"/>
+        </w:rPr>
+        <w:t>app</w:t>
+      </w:r>
+      <w:r>
+        <w:rPr>
+          <w:rFonts w:ascii="Menlo" w:eastAsia="Times New Roman" w:hAnsi="Menlo" w:cs="Menlo"/>
+          <w:color w:val="89DDFF"/>
+          <w:sz w:val="21"/>
+          <w:szCs w:val="21"/>
+        </w:rPr>
+        <w:t>.</w:t>
+      </w:r>
+      <w:r>
+        <w:rPr>
+          <w:rFonts w:ascii="Menlo" w:eastAsia="Times New Roman" w:hAnsi="Menlo" w:cs="Menlo"/>
+          <w:color w:val="82AAFF"/>
+          <w:sz w:val="21"/>
+          <w:szCs w:val="21"/>
+        </w:rPr>
+        <w:t>use</w:t>
+      </w:r>
+      <w:r>
+        <w:rPr>
+          <w:rFonts w:ascii="Menlo" w:eastAsia="Times New Roman" w:hAnsi="Menlo" w:cs="Menlo"/>
+          <w:color w:val="A6ACCD"/>
+          <w:sz w:val="21"/>
+          <w:szCs w:val="21"/>
+        </w:rPr>
+        <w:t>(</w:t>
+      </w:r>
+      <w:r>
+        <w:rPr>
+          <w:rFonts w:ascii="Menlo" w:eastAsia="Times New Roman" w:hAnsi="Menlo" w:cs="Menlo"/>
+          <w:color w:val="82AAFF"/>
+          <w:sz w:val="21"/>
+          <w:szCs w:val="21"/>
+        </w:rPr>
+        <w:t>express</w:t>
+      </w:r>
+      <w:r>
+        <w:rPr>
+          <w:rFonts w:ascii="Menlo" w:eastAsia="Times New Roman" w:hAnsi="Menlo" w:cs="Menlo"/>
+          <w:color w:val="89DDFF"/>
+          <w:sz w:val="21"/>
+          <w:szCs w:val="21"/>
+        </w:rPr>
+        <w:t>.</w:t>
+      </w:r>
+      <w:r>
+        <w:rPr>
+          <w:rFonts w:ascii="Menlo" w:eastAsia="Times New Roman" w:hAnsi="Menlo" w:cs="Menlo"/>
+          <w:color w:val="82AAFF"/>
+          <w:sz w:val="21"/>
+          <w:szCs w:val="21"/>
+        </w:rPr>
+        <w:t>urlencoded</w:t>
+      </w:r>
+      <w:r>
+        <w:rPr>
+          <w:rFonts w:ascii="Menlo" w:eastAsia="Times New Roman" w:hAnsi="Menlo" w:cs="Menlo"/>
+          <w:color w:val="A6ACCD"/>
+          <w:sz w:val="21"/>
+          <w:szCs w:val="21"/>
+        </w:rPr>
+        <w:t>(</w:t>
+      </w:r>
+      <w:r>
+        <w:rPr>
+          <w:rFonts w:ascii="Menlo" w:eastAsia="Times New Roman" w:hAnsi="Menlo" w:cs="Menlo"/>
+          <w:color w:val="89DDFF"/>
+          <w:sz w:val="21"/>
+          <w:szCs w:val="21"/>
+        </w:rPr>
+        <w:t>{</w:t>
+      </w:r>
+      <w:r>
+        <w:rPr>
+          <w:rFonts w:ascii="Menlo" w:eastAsia="Times New Roman" w:hAnsi="Menlo" w:cs="Menlo"/>
+          <w:color w:val="A6ACCD"/>
+          <w:sz w:val="21"/>
+          <w:szCs w:val="21"/>
+        </w:rPr>
+        <w:t xml:space="preserve"> extended</w:t>
+      </w:r>
+      <w:r>
+        <w:rPr>
+          <w:rFonts w:ascii="Menlo" w:eastAsia="Times New Roman" w:hAnsi="Menlo" w:cs="Menlo"/>
+          <w:color w:val="89DDFF"/>
+          <w:sz w:val="21"/>
+          <w:szCs w:val="21"/>
+        </w:rPr>
+        <w:t>:</w:t>
+      </w:r>
+      <w:r>
+        <w:rPr>
+          <w:rFonts w:ascii="Menlo" w:eastAsia="Times New Roman" w:hAnsi="Menlo" w:cs="Menlo"/>
+          <w:color w:val="A6ACCD"/>
+          <w:sz w:val="21"/>
+          <w:szCs w:val="21"/>
+        </w:rPr>
+        <w:t xml:space="preserve"> </w:t>
+      </w:r>
+      <w:r>
+        <w:rPr>
+          <w:rFonts w:ascii="Menlo" w:eastAsia="Times New Roman" w:hAnsi="Menlo" w:cs="Menlo"/>
+          <w:color w:val="FF9CAC"/>
+          <w:sz w:val="21"/>
+          <w:szCs w:val="21"/>
+        </w:rPr>
+        <w:t>true</w:t>
+      </w:r>
+      <w:r>
+        <w:rPr>
+          <w:rFonts w:ascii="Menlo" w:eastAsia="Times New Roman" w:hAnsi="Menlo" w:cs="Menlo"/>
+          <w:color w:val="A6ACCD"/>
+          <w:sz w:val="21"/>
+          <w:szCs w:val="21"/>
+        </w:rPr>
+        <w:t xml:space="preserve"> </w:t>
+      </w:r>
+      <w:r>
+        <w:rPr>
+          <w:rFonts w:ascii="Menlo" w:eastAsia="Times New Roman" w:hAnsi="Menlo" w:cs="Menlo"/>
+          <w:color w:val="89DDFF"/>
+          <w:sz w:val="21"/>
+          <w:szCs w:val="21"/>
+        </w:rPr>
+        <w:t>}</w:t>
+      </w:r>
+      <w:r>
+        <w:rPr>
+          <w:rFonts w:ascii="Menlo" w:eastAsia="Times New Roman" w:hAnsi="Menlo" w:cs="Menlo"/>
+          <w:color w:val="A6ACCD"/>
+          <w:sz w:val="21"/>
+          <w:szCs w:val="21"/>
+        </w:rPr>
+        <w:t>))</w:t>
+      </w:r>
+    </w:p>
+    <w:p>
+      <w:pPr>
+        <w:shd w:val="clear" w:color="auto" w:fill="292D3E"/>
+        <w:spacing w:line="315" w:lineRule="atLeast"/>
+        <w:rPr>
+          <w:rFonts w:ascii="Menlo" w:eastAsia="Times New Roman" w:hAnsi="Menlo" w:cs="Menlo"/>
+          <w:color w:val="A6ACCD"/>
+          <w:sz w:val="21"/>
+          <w:szCs w:val="21"/>
+        </w:rPr>
+      </w:pPr>
+    </w:p>
+    <w:p>
+      <w:pPr>
+        <w:shd w:val="clear" w:color="auto" w:fill="292D3E"/>
+        <w:spacing w:line="315" w:lineRule="atLeast"/>
+        <w:rPr>
+          <w:rFonts w:ascii="Menlo" w:eastAsia="Times New Roman" w:hAnsi="Menlo" w:cs="Menlo"/>
+          <w:color w:val="A6ACCD"/>
+          <w:sz w:val="21"/>
+          <w:szCs w:val="21"/>
+        </w:rPr>
+      </w:pPr>
+      <w:r>
+        <w:rPr>
+          <w:rFonts w:ascii="Menlo" w:eastAsia="Times New Roman" w:hAnsi="Menlo" w:cs="Menlo"/>
+          <w:color w:val="A6ACCD"/>
+          <w:sz w:val="21"/>
+          <w:szCs w:val="21"/>
+        </w:rPr>
+        <w:t>app</w:t>
+      </w:r>
+      <w:r>
+        <w:rPr>
+          <w:rFonts w:ascii="Menlo" w:eastAsia="Times New Roman" w:hAnsi="Menlo" w:cs="Menlo"/>
+          <w:color w:val="89DDFF"/>
+          <w:sz w:val="21"/>
+          <w:szCs w:val="21"/>
+        </w:rPr>
+        <w:t>.</w:t>
+      </w:r>
+      <w:r>
+        <w:rPr>
+          <w:rFonts w:ascii="Menlo" w:eastAsia="Times New Roman" w:hAnsi="Menlo" w:cs="Menlo"/>
+          <w:color w:val="82AAFF"/>
+          <w:sz w:val="21"/>
+          <w:szCs w:val="21"/>
+        </w:rPr>
+        <w:t>post</w:t>
+      </w:r>
+      <w:r>
+        <w:rPr>
+          <w:rFonts w:ascii="Menlo" w:eastAsia="Times New Roman" w:hAnsi="Menlo" w:cs="Menlo"/>
+          <w:color w:val="A6ACCD"/>
+          <w:sz w:val="21"/>
+          <w:szCs w:val="21"/>
+        </w:rPr>
+        <w:t>(</w:t>
+      </w:r>
+      <w:r>
+        <w:rPr>
+          <w:rFonts w:ascii="Menlo" w:eastAsia="Times New Roman" w:hAnsi="Menlo" w:cs="Menlo"/>
+          <w:color w:val="89DDFF"/>
+          <w:sz w:val="21"/>
+          <w:szCs w:val="21"/>
+        </w:rPr>
+        <w:t>'</w:t>
+      </w:r>
+      <w:r>
+        <w:rPr>
+          <w:rFonts w:ascii="Menlo" w:eastAsia="Times New Roman" w:hAnsi="Menlo" w:cs="Menlo"/>
+          <w:color w:val="C3E88D"/>
+          <w:sz w:val="21"/>
+          <w:szCs w:val="21"/>
+        </w:rPr>
+        <w:t>/campgrounds</w:t>
+      </w:r>
+      <w:r>
+        <w:rPr>
+          <w:rFonts w:ascii="Menlo" w:eastAsia="Times New Roman" w:hAnsi="Menlo" w:cs="Menlo"/>
+          <w:color w:val="89DDFF"/>
+          <w:sz w:val="21"/>
+          <w:szCs w:val="21"/>
+        </w:rPr>
+        <w:t>',</w:t>
+      </w:r>
+      <w:r>
+        <w:rPr>
+          <w:rFonts w:ascii="Menlo" w:eastAsia="Times New Roman" w:hAnsi="Menlo" w:cs="Menlo"/>
+          <w:color w:val="A6ACCD"/>
+          <w:sz w:val="21"/>
+          <w:szCs w:val="21"/>
+        </w:rPr>
+        <w:t xml:space="preserve"> </w:t>
+      </w:r>
+      <w:r>
+        <w:rPr>
+          <w:rFonts w:ascii="Menlo" w:eastAsia="Times New Roman" w:hAnsi="Menlo" w:cs="Menlo"/>
+          <w:color w:val="C792EA"/>
+          <w:sz w:val="21"/>
+          <w:szCs w:val="21"/>
+        </w:rPr>
+        <w:t>async</w:t>
+      </w:r>
+      <w:r>
+        <w:rPr>
+          <w:rFonts w:ascii="Menlo" w:eastAsia="Times New Roman" w:hAnsi="Menlo" w:cs="Menlo"/>
+          <w:color w:val="A6ACCD"/>
+          <w:sz w:val="21"/>
+          <w:szCs w:val="21"/>
+        </w:rPr>
+        <w:t xml:space="preserve"> </w:t>
+      </w:r>
+      <w:r>
+        <w:rPr>
+          <w:rFonts w:ascii="Menlo" w:eastAsia="Times New Roman" w:hAnsi="Menlo" w:cs="Menlo"/>
+          <w:color w:val="89DDFF"/>
+          <w:sz w:val="21"/>
+          <w:szCs w:val="21"/>
+        </w:rPr>
+        <w:t>(</w:t>
+      </w:r>
+      <w:r>
+        <w:rPr>
+          <w:rFonts w:ascii="Menlo" w:eastAsia="Times New Roman" w:hAnsi="Menlo" w:cs="Menlo"/>
+          <w:color w:val="A6ACCD"/>
+          <w:sz w:val="21"/>
+          <w:szCs w:val="21"/>
+        </w:rPr>
+        <w:t>req</w:t>
+      </w:r>
+      <w:r>
+        <w:rPr>
+          <w:rFonts w:ascii="Menlo" w:eastAsia="Times New Roman" w:hAnsi="Menlo" w:cs="Menlo"/>
+          <w:color w:val="89DDFF"/>
+          <w:sz w:val="21"/>
+          <w:szCs w:val="21"/>
+        </w:rPr>
+        <w:t>,</w:t>
+      </w:r>
+      <w:r>
+        <w:rPr>
+          <w:rFonts w:ascii="Menlo" w:eastAsia="Times New Roman" w:hAnsi="Menlo" w:cs="Menlo"/>
+          <w:color w:val="A6ACCD"/>
+          <w:sz w:val="21"/>
+          <w:szCs w:val="21"/>
+        </w:rPr>
+        <w:t xml:space="preserve"> res</w:t>
+      </w:r>
+      <w:r>
+        <w:rPr>
+          <w:rFonts w:ascii="Menlo" w:eastAsia="Times New Roman" w:hAnsi="Menlo" w:cs="Menlo"/>
+          <w:color w:val="89DDFF"/>
+          <w:sz w:val="21"/>
+          <w:szCs w:val="21"/>
+        </w:rPr>
+        <w:t>)</w:t>
+      </w:r>
+      <w:r>
+        <w:rPr>
+          <w:rFonts w:ascii="Menlo" w:eastAsia="Times New Roman" w:hAnsi="Menlo" w:cs="Menlo"/>
+          <w:color w:val="A6ACCD"/>
+          <w:sz w:val="21"/>
+          <w:szCs w:val="21"/>
+        </w:rPr>
+        <w:t xml:space="preserve"> </w:t>
+      </w:r>
+      <w:r>
+        <w:rPr>
+          <w:rFonts w:ascii="Menlo" w:eastAsia="Times New Roman" w:hAnsi="Menlo" w:cs="Menlo"/>
+          <w:color w:val="C792EA"/>
+          <w:sz w:val="21"/>
+          <w:szCs w:val="21"/>
+        </w:rPr>
+        <w:t>=&gt;</w:t>
+      </w:r>
+      <w:r>
+        <w:rPr>
+          <w:rFonts w:ascii="Menlo" w:eastAsia="Times New Roman" w:hAnsi="Menlo" w:cs="Menlo"/>
+          <w:color w:val="A6ACCD"/>
+          <w:sz w:val="21"/>
+          <w:szCs w:val="21"/>
+        </w:rPr>
+        <w:t xml:space="preserve"> </w:t>
+      </w:r>
+      <w:r>
+        <w:rPr>
+          <w:rFonts w:ascii="Menlo" w:eastAsia="Times New Roman" w:hAnsi="Menlo" w:cs="Menlo"/>
+          <w:color w:val="89DDFF"/>
+          <w:sz w:val="21"/>
+          <w:szCs w:val="21"/>
+        </w:rPr>
+        <w:t>{</w:t>
+      </w:r>
+    </w:p>
+    <w:p>
+      <w:pPr>
+        <w:shd w:val="clear" w:color="auto" w:fill="292D3E"/>
+        <w:spacing w:line="315" w:lineRule="atLeast"/>
+        <w:rPr>
+          <w:rFonts w:ascii="Menlo" w:eastAsia="Times New Roman" w:hAnsi="Menlo" w:cs="Menlo"/>
+          <w:color w:val="A6ACCD"/>
+          <w:sz w:val="21"/>
+          <w:szCs w:val="21"/>
+        </w:rPr>
+      </w:pPr>
+      <w:r>
+        <w:rPr>
+          <w:rFonts w:ascii="Menlo" w:eastAsia="Times New Roman" w:hAnsi="Menlo" w:cs="Menlo"/>
+          <w:color w:val="F07178"/>
+          <w:sz w:val="21"/>
+          <w:szCs w:val="21"/>
+        </w:rPr>
+        <w:t xml:space="preserve">    </w:t>
+      </w:r>
+      <w:r>
+        <w:rPr>
+          <w:rFonts w:ascii="Menlo" w:eastAsia="Times New Roman" w:hAnsi="Menlo" w:cs="Menlo"/>
+          <w:color w:val="C792EA"/>
+          <w:sz w:val="21"/>
+          <w:szCs w:val="21"/>
+        </w:rPr>
+        <w:t>const</w:t>
+      </w:r>
+      <w:r>
+        <w:rPr>
+          <w:rFonts w:ascii="Menlo" w:eastAsia="Times New Roman" w:hAnsi="Menlo" w:cs="Menlo"/>
+          <w:color w:val="F07178"/>
+          <w:sz w:val="21"/>
+          <w:szCs w:val="21"/>
+        </w:rPr>
+        <w:t xml:space="preserve"> </w:t>
+      </w:r>
+      <w:r>
+        <w:rPr>
+          <w:rFonts w:ascii="Menlo" w:eastAsia="Times New Roman" w:hAnsi="Menlo" w:cs="Menlo"/>
+          <w:color w:val="A6ACCD"/>
+          <w:sz w:val="21"/>
+          <w:szCs w:val="21"/>
+        </w:rPr>
+        <w:t>campground</w:t>
+      </w:r>
+      <w:r>
+        <w:rPr>
+          <w:rFonts w:ascii="Menlo" w:eastAsia="Times New Roman" w:hAnsi="Menlo" w:cs="Menlo"/>
+          <w:color w:val="F07178"/>
+          <w:sz w:val="21"/>
+          <w:szCs w:val="21"/>
+        </w:rPr>
+        <w:t xml:space="preserve"> </w:t>
+      </w:r>
+      <w:r>
+        <w:rPr>
+          <w:rFonts w:ascii="Menlo" w:eastAsia="Times New Roman" w:hAnsi="Menlo" w:cs="Menlo"/>
+          <w:color w:val="89DDFF"/>
+          <w:sz w:val="21"/>
+          <w:szCs w:val="21"/>
+        </w:rPr>
+        <w:t>=</w:t>
+      </w:r>
+      <w:r>
+        <w:rPr>
+          <w:rFonts w:ascii="Menlo" w:eastAsia="Times New Roman" w:hAnsi="Menlo" w:cs="Menlo"/>
+          <w:color w:val="F07178"/>
+          <w:sz w:val="21"/>
+          <w:szCs w:val="21"/>
+        </w:rPr>
+        <w:t xml:space="preserve"> </w:t>
+      </w:r>
+      <w:r>
+        <w:rPr>
+          <w:rFonts w:ascii="Menlo" w:eastAsia="Times New Roman" w:hAnsi="Menlo" w:cs="Menlo"/>
+          <w:color w:val="89DDFF"/>
+          <w:sz w:val="21"/>
+          <w:szCs w:val="21"/>
+        </w:rPr>
+        <w:t>new</w:t>
+      </w:r>
+      <w:r>
+        <w:rPr>
+          <w:rFonts w:ascii="Menlo" w:eastAsia="Times New Roman" w:hAnsi="Menlo" w:cs="Menlo"/>
+          <w:color w:val="F07178"/>
+          <w:sz w:val="21"/>
+          <w:szCs w:val="21"/>
+        </w:rPr>
+        <w:t xml:space="preserve"> </w:t>
+      </w:r>
+      <w:r>
+        <w:rPr>
+          <w:rFonts w:ascii="Menlo" w:eastAsia="Times New Roman" w:hAnsi="Menlo" w:cs="Menlo"/>
+          <w:color w:val="82AAFF"/>
+          <w:sz w:val="21"/>
+          <w:szCs w:val="21"/>
+        </w:rPr>
+        <w:t>Campground</w:t>
+      </w:r>
+      <w:r>
+        <w:rPr>
+          <w:rFonts w:ascii="Menlo" w:eastAsia="Times New Roman" w:hAnsi="Menlo" w:cs="Menlo"/>
+          <w:color w:val="F07178"/>
+          <w:sz w:val="21"/>
+          <w:szCs w:val="21"/>
+        </w:rPr>
+        <w:t>(</w:t>
+      </w:r>
+      <w:r>
+        <w:rPr>
+          <w:rFonts w:ascii="Menlo" w:eastAsia="Times New Roman" w:hAnsi="Menlo" w:cs="Menlo"/>
+          <w:color w:val="A6ACCD"/>
+          <w:sz w:val="21"/>
+          <w:szCs w:val="21"/>
+        </w:rPr>
+        <w:t>req</w:t>
+      </w:r>
+      <w:r>
+        <w:rPr>
+          <w:rFonts w:ascii="Menlo" w:eastAsia="Times New Roman" w:hAnsi="Menlo" w:cs="Menlo"/>
+          <w:color w:val="89DDFF"/>
+          <w:sz w:val="21"/>
+          <w:szCs w:val="21"/>
+        </w:rPr>
+        <w:t>.</w:t>
+      </w:r>
+      <w:r>
+        <w:rPr>
+          <w:rFonts w:ascii="Menlo" w:eastAsia="Times New Roman" w:hAnsi="Menlo" w:cs="Menlo"/>
+          <w:color w:val="A6ACCD"/>
+          <w:sz w:val="21"/>
+          <w:szCs w:val="21"/>
+        </w:rPr>
+        <w:t>body</w:t>
+      </w:r>
+      <w:r>
+        <w:rPr>
+          <w:rFonts w:ascii="Menlo" w:eastAsia="Times New Roman" w:hAnsi="Menlo" w:cs="Menlo"/>
+          <w:color w:val="89DDFF"/>
+          <w:sz w:val="21"/>
+          <w:szCs w:val="21"/>
+        </w:rPr>
+        <w:t>.</w:t>
+      </w:r>
+      <w:r>
+        <w:rPr>
+          <w:rFonts w:ascii="Menlo" w:eastAsia="Times New Roman" w:hAnsi="Menlo" w:cs="Menlo"/>
+          <w:color w:val="A6ACCD"/>
+          <w:sz w:val="21"/>
+          <w:szCs w:val="21"/>
+        </w:rPr>
+        <w:t>campground</w:t>
+      </w:r>
+      <w:r>
+        <w:rPr>
+          <w:rFonts w:ascii="Menlo" w:eastAsia="Times New Roman" w:hAnsi="Menlo" w:cs="Menlo"/>
+          <w:color w:val="F07178"/>
+          <w:sz w:val="21"/>
+          <w:szCs w:val="21"/>
+        </w:rPr>
+        <w:t>)</w:t>
+      </w:r>
+      <w:r>
+        <w:rPr>
+          <w:rFonts w:ascii="Menlo" w:eastAsia="Times New Roman" w:hAnsi="Menlo" w:cs="Menlo"/>
+          <w:color w:val="89DDFF"/>
+          <w:sz w:val="21"/>
+          <w:szCs w:val="21"/>
+        </w:rPr>
+        <w:t>;</w:t>
+      </w:r>
+    </w:p>
+    <w:p>
+      <w:pPr>
+        <w:shd w:val="clear" w:color="auto" w:fill="292D3E"/>
+        <w:spacing w:line="315" w:lineRule="atLeast"/>
+        <w:rPr>
+          <w:rFonts w:ascii="Menlo" w:eastAsia="Times New Roman" w:hAnsi="Menlo" w:cs="Menlo"/>
+          <w:color w:val="A6ACCD"/>
+          <w:sz w:val="21"/>
+          <w:szCs w:val="21"/>
+        </w:rPr>
+      </w:pPr>
+      <w:r>
+        <w:rPr>
+          <w:rFonts w:ascii="Menlo" w:eastAsia="Times New Roman" w:hAnsi="Menlo" w:cs="Menlo"/>
+          <w:color w:val="F07178"/>
+          <w:sz w:val="21"/>
+          <w:szCs w:val="21"/>
+        </w:rPr>
+        <w:t xml:space="preserve">    </w:t>
+      </w:r>
+      <w:r>
+        <w:rPr>
+          <w:rFonts w:ascii="Menlo" w:eastAsia="Times New Roman" w:hAnsi="Menlo" w:cs="Menlo"/>
+          <w:i/>
+          <w:iCs/>
+          <w:color w:val="89DDFF"/>
+          <w:sz w:val="21"/>
+          <w:szCs w:val="21"/>
+        </w:rPr>
+        <w:t>await</w:t>
+      </w:r>
+      <w:r>
+        <w:rPr>
+          <w:rFonts w:ascii="Menlo" w:eastAsia="Times New Roman" w:hAnsi="Menlo" w:cs="Menlo"/>
+          <w:color w:val="F07178"/>
+          <w:sz w:val="21"/>
+          <w:szCs w:val="21"/>
+        </w:rPr>
+        <w:t xml:space="preserve"> </w:t>
+      </w:r>
+      <w:r>
+        <w:rPr>
+          <w:rFonts w:ascii="Menlo" w:eastAsia="Times New Roman" w:hAnsi="Menlo" w:cs="Menlo"/>
+          <w:color w:val="A6ACCD"/>
+          <w:sz w:val="21"/>
+          <w:szCs w:val="21"/>
+        </w:rPr>
+        <w:t>campground</w:t>
+      </w:r>
+      <w:r>
+        <w:rPr>
+          <w:rFonts w:ascii="Menlo" w:eastAsia="Times New Roman" w:hAnsi="Menlo" w:cs="Menlo"/>
+          <w:color w:val="89DDFF"/>
+          <w:sz w:val="21"/>
+          <w:szCs w:val="21"/>
+        </w:rPr>
+        <w:t>.</w:t>
+      </w:r>
+      <w:r>
+        <w:rPr>
+          <w:rFonts w:ascii="Menlo" w:eastAsia="Times New Roman" w:hAnsi="Menlo" w:cs="Menlo"/>
+          <w:color w:val="82AAFF"/>
+          <w:sz w:val="21"/>
+          <w:szCs w:val="21"/>
+        </w:rPr>
+        <w:t>save</w:t>
+      </w:r>
+      <w:r>
+        <w:rPr>
+          <w:rFonts w:ascii="Menlo" w:eastAsia="Times New Roman" w:hAnsi="Menlo" w:cs="Menlo"/>
+          <w:color w:val="F07178"/>
+          <w:sz w:val="21"/>
+          <w:szCs w:val="21"/>
+        </w:rPr>
+        <w:t>()</w:t>
+      </w:r>
+      <w:r>
+        <w:rPr>
+          <w:rFonts w:ascii="Menlo" w:eastAsia="Times New Roman" w:hAnsi="Menlo" w:cs="Menlo"/>
+          <w:color w:val="89DDFF"/>
+          <w:sz w:val="21"/>
+          <w:szCs w:val="21"/>
+        </w:rPr>
+        <w:t>;</w:t>
+      </w:r>
+    </w:p>
+    <w:p>
+      <w:pPr>
+        <w:shd w:val="clear" w:color="auto" w:fill="292D3E"/>
+        <w:spacing w:line="315" w:lineRule="atLeast"/>
+        <w:rPr>
+          <w:rFonts w:ascii="Menlo" w:eastAsia="Times New Roman" w:hAnsi="Menlo" w:cs="Menlo"/>
+          <w:color w:val="A6ACCD"/>
+          <w:sz w:val="21"/>
+          <w:szCs w:val="21"/>
+        </w:rPr>
+      </w:pPr>
+      <w:r>
+        <w:rPr>
+          <w:rFonts w:ascii="Menlo" w:eastAsia="Times New Roman" w:hAnsi="Menlo" w:cs="Menlo"/>
+          <w:color w:val="F07178"/>
+          <w:sz w:val="21"/>
+          <w:szCs w:val="21"/>
+        </w:rPr>
+        <w:t xml:space="preserve">    </w:t>
+      </w:r>
+      <w:r>
+        <w:rPr>
+          <w:rFonts w:ascii="Menlo" w:eastAsia="Times New Roman" w:hAnsi="Menlo" w:cs="Menlo"/>
+          <w:color w:val="A6ACCD"/>
+          <w:sz w:val="21"/>
+          <w:szCs w:val="21"/>
+        </w:rPr>
+        <w:t>res</w:t>
+      </w:r>
+      <w:r>
+        <w:rPr>
+          <w:rFonts w:ascii="Menlo" w:eastAsia="Times New Roman" w:hAnsi="Menlo" w:cs="Menlo"/>
+          <w:color w:val="89DDFF"/>
+          <w:sz w:val="21"/>
+          <w:szCs w:val="21"/>
+        </w:rPr>
+        <w:t>.</w:t>
+      </w:r>
+      <w:r>
+        <w:rPr>
+          <w:rFonts w:ascii="Menlo" w:eastAsia="Times New Roman" w:hAnsi="Menlo" w:cs="Menlo"/>
+          <w:color w:val="82AAFF"/>
+          <w:sz w:val="21"/>
+          <w:szCs w:val="21"/>
+        </w:rPr>
+        <w:t>redirect</w:t>
+      </w:r>
+      <w:r>
+        <w:rPr>
+          <w:rFonts w:ascii="Menlo" w:eastAsia="Times New Roman" w:hAnsi="Menlo" w:cs="Menlo"/>
+          <w:color w:val="F07178"/>
+          <w:sz w:val="21"/>
+          <w:szCs w:val="21"/>
+        </w:rPr>
+        <w:t>(</w:t>
+      </w:r>
+      <w:r>
+        <w:rPr>
+          <w:rFonts w:ascii="Menlo" w:eastAsia="Times New Roman" w:hAnsi="Menlo" w:cs="Menlo"/>
+          <w:color w:val="89DDFF"/>
+          <w:sz w:val="21"/>
+          <w:szCs w:val="21"/>
+        </w:rPr>
+        <w:t>`</w:t>
+      </w:r>
+      <w:r>
+        <w:rPr>
+          <w:rFonts w:ascii="Menlo" w:eastAsia="Times New Roman" w:hAnsi="Menlo" w:cs="Menlo"/>
+          <w:color w:val="C3E88D"/>
+          <w:sz w:val="21"/>
+          <w:szCs w:val="21"/>
+        </w:rPr>
+        <w:t>/campgrounds/</w:t>
+      </w:r>
+      <w:r>
+        <w:rPr>
+          <w:rFonts w:ascii="Menlo" w:eastAsia="Times New Roman" w:hAnsi="Menlo" w:cs="Menlo"/>
+          <w:color w:val="89DDFF"/>
+          <w:sz w:val="21"/>
+          <w:szCs w:val="21"/>
+        </w:rPr>
+        <w:t>${</w:t>
+      </w:r>
+      <w:r>
+        <w:rPr>
+          <w:rFonts w:ascii="Menlo" w:eastAsia="Times New Roman" w:hAnsi="Menlo" w:cs="Menlo"/>
+          <w:color w:val="A6ACCD"/>
+          <w:sz w:val="21"/>
+          <w:szCs w:val="21"/>
+        </w:rPr>
+        <w:t>campground</w:t>
+      </w:r>
+      <w:r>
+        <w:rPr>
+          <w:rFonts w:ascii="Menlo" w:eastAsia="Times New Roman" w:hAnsi="Menlo" w:cs="Menlo"/>
+          <w:color w:val="89DDFF"/>
+          <w:sz w:val="21"/>
+          <w:szCs w:val="21"/>
+        </w:rPr>
+        <w:t>.</w:t>
+      </w:r>
+      <w:r>
+        <w:rPr>
+          <w:rFonts w:ascii="Menlo" w:eastAsia="Times New Roman" w:hAnsi="Menlo" w:cs="Menlo"/>
+          <w:color w:val="A6ACCD"/>
+          <w:sz w:val="21"/>
+          <w:szCs w:val="21"/>
+        </w:rPr>
+        <w:t>_id</w:t>
+      </w:r>
+      <w:r>
+        <w:rPr>
+          <w:rFonts w:ascii="Menlo" w:eastAsia="Times New Roman" w:hAnsi="Menlo" w:cs="Menlo"/>
+          <w:color w:val="89DDFF"/>
+          <w:sz w:val="21"/>
+          <w:szCs w:val="21"/>
+        </w:rPr>
+        <w:t>}`</w:t>
+      </w:r>
+      <w:r>
+        <w:rPr>
+          <w:rFonts w:ascii="Menlo" w:eastAsia="Times New Roman" w:hAnsi="Menlo" w:cs="Menlo"/>
+          <w:color w:val="F07178"/>
+          <w:sz w:val="21"/>
+          <w:szCs w:val="21"/>
+        </w:rPr>
+        <w:t>)</w:t>
+      </w:r>
+    </w:p>
+    <w:p>
+      <w:pPr>
+        <w:shd w:val="clear" w:color="auto" w:fill="292D3E"/>
+        <w:spacing w:line="315" w:lineRule="atLeast"/>
+        <w:rPr>
+          <w:rFonts w:ascii="Menlo" w:eastAsia="Times New Roman" w:hAnsi="Menlo" w:cs="Menlo"/>
+          <w:color w:val="A6ACCD"/>
+          <w:sz w:val="21"/>
+          <w:szCs w:val="21"/>
+        </w:rPr>
+      </w:pPr>
+      <w:r>
+        <w:rPr>
+          <w:rFonts w:ascii="Menlo" w:eastAsia="Times New Roman" w:hAnsi="Menlo" w:cs="Menlo"/>
+          <w:color w:val="89DDFF"/>
+          <w:sz w:val="21"/>
+          <w:szCs w:val="21"/>
+        </w:rPr>
+        <w:t xml:space="preserve">    </w:t>
+      </w:r>
       <w:r>
         <w:rPr>
           <w:rFonts w:ascii="Menlo" w:eastAsia="Times New Roman" w:hAnsi="Menlo" w:cs="Menlo"/>
@@ -1524,20 +2205,7 @@
           <w:sz w:val="21"/>
           <w:szCs w:val="21"/>
         </w:rPr>
-        <w:t>req.body</w:t>
-      </w:r>
-      <w:proofErr w:type="spellEnd"/>
-      <w:proofErr w:type="gramEnd"/>
-      <w:r>
-        <w:rPr>
-          <w:rFonts w:ascii="Menlo" w:eastAsia="Times New Roman" w:hAnsi="Menlo" w:cs="Menlo"/>
-          <w:i/>
-          <w:iCs/>
-          <w:color w:val="676E95"/>
-          <w:sz w:val="21"/>
-          <w:szCs w:val="21"/>
-        </w:rPr>
-        <w:t>.</w:t>
+        <w:t>// res.send(req.body)</w:t>
       </w:r>
     </w:p>
     <w:p>
@@ -1551,138 +2219,6 @@
           <w:szCs w:val="21"/>
         </w:rPr>
       </w:pPr>
-      <w:proofErr w:type="spellStart"/>
-      <w:proofErr w:type="gramStart"/>
-      <w:r>
-        <w:rPr>
-          <w:rFonts w:ascii="Menlo" w:eastAsia="Times New Roman" w:hAnsi="Menlo" w:cs="Menlo"/>
-          <w:color w:val="A6ACCD"/>
-          <w:sz w:val="21"/>
-          <w:szCs w:val="21"/>
-        </w:rPr>
-        <w:t>app</w:t>
-      </w:r>
-      <w:r>
-        <w:rPr>
-          <w:rFonts w:ascii="Menlo" w:eastAsia="Times New Roman" w:hAnsi="Menlo" w:cs="Menlo"/>
-          <w:color w:val="89DDFF"/>
-          <w:sz w:val="21"/>
-          <w:szCs w:val="21"/>
-        </w:rPr>
-        <w:t>.</w:t>
-      </w:r>
-      <w:r>
-        <w:rPr>
-          <w:rFonts w:ascii="Menlo" w:eastAsia="Times New Roman" w:hAnsi="Menlo" w:cs="Menlo"/>
-          <w:color w:val="82AAFF"/>
-          <w:sz w:val="21"/>
-          <w:szCs w:val="21"/>
-        </w:rPr>
-        <w:t>use</w:t>
-      </w:r>
-      <w:proofErr w:type="spellEnd"/>
-      <w:r>
-        <w:rPr>
-          <w:rFonts w:ascii="Menlo" w:eastAsia="Times New Roman" w:hAnsi="Menlo" w:cs="Menlo"/>
-          <w:color w:val="A6ACCD"/>
-          <w:sz w:val="21"/>
-          <w:szCs w:val="21"/>
-        </w:rPr>
-        <w:t>(</w:t>
-      </w:r>
-      <w:proofErr w:type="spellStart"/>
-      <w:proofErr w:type="gramEnd"/>
-      <w:r>
-        <w:rPr>
-          <w:rFonts w:ascii="Menlo" w:eastAsia="Times New Roman" w:hAnsi="Menlo" w:cs="Menlo"/>
-          <w:color w:val="82AAFF"/>
-          <w:sz w:val="21"/>
-          <w:szCs w:val="21"/>
-        </w:rPr>
-        <w:t>express</w:t>
-      </w:r>
-      <w:r>
-        <w:rPr>
-          <w:rFonts w:ascii="Menlo" w:eastAsia="Times New Roman" w:hAnsi="Menlo" w:cs="Menlo"/>
-          <w:color w:val="89DDFF"/>
-          <w:sz w:val="21"/>
-          <w:szCs w:val="21"/>
-        </w:rPr>
-        <w:t>.</w:t>
-      </w:r>
-      <w:r>
-        <w:rPr>
-          <w:rFonts w:ascii="Menlo" w:eastAsia="Times New Roman" w:hAnsi="Menlo" w:cs="Menlo"/>
-          <w:color w:val="82AAFF"/>
-          <w:sz w:val="21"/>
-          <w:szCs w:val="21"/>
-        </w:rPr>
-        <w:t>urlencoded</w:t>
-      </w:r>
-      <w:proofErr w:type="spellEnd"/>
-      <w:r>
-        <w:rPr>
-          <w:rFonts w:ascii="Menlo" w:eastAsia="Times New Roman" w:hAnsi="Menlo" w:cs="Menlo"/>
-          <w:color w:val="A6ACCD"/>
-          <w:sz w:val="21"/>
-          <w:szCs w:val="21"/>
-        </w:rPr>
-        <w:t>(</w:t>
-      </w:r>
-      <w:r>
-        <w:rPr>
-          <w:rFonts w:ascii="Menlo" w:eastAsia="Times New Roman" w:hAnsi="Menlo" w:cs="Menlo"/>
-          <w:color w:val="89DDFF"/>
-          <w:sz w:val="21"/>
-          <w:szCs w:val="21"/>
-        </w:rPr>
-        <w:t>{</w:t>
-      </w:r>
-      <w:r>
-        <w:rPr>
-          <w:rFonts w:ascii="Menlo" w:eastAsia="Times New Roman" w:hAnsi="Menlo" w:cs="Menlo"/>
-          <w:color w:val="A6ACCD"/>
-          <w:sz w:val="21"/>
-          <w:szCs w:val="21"/>
-        </w:rPr>
-        <w:t xml:space="preserve"> extended</w:t>
-      </w:r>
-      <w:r>
-        <w:rPr>
-          <w:rFonts w:ascii="Menlo" w:eastAsia="Times New Roman" w:hAnsi="Menlo" w:cs="Menlo"/>
-          <w:color w:val="89DDFF"/>
-          <w:sz w:val="21"/>
-          <w:szCs w:val="21"/>
-        </w:rPr>
-        <w:t>:</w:t>
-      </w:r>
-      <w:r>
-        <w:rPr>
-          <w:rFonts w:ascii="Menlo" w:eastAsia="Times New Roman" w:hAnsi="Menlo" w:cs="Menlo"/>
-          <w:color w:val="A6ACCD"/>
-          <w:sz w:val="21"/>
-          <w:szCs w:val="21"/>
-        </w:rPr>
-        <w:t xml:space="preserve"> </w:t>
-      </w:r>
-      <w:r>
-        <w:rPr>
-          <w:rFonts w:ascii="Menlo" w:eastAsia="Times New Roman" w:hAnsi="Menlo" w:cs="Menlo"/>
-          <w:color w:val="FF9CAC"/>
-          <w:sz w:val="21"/>
-          <w:szCs w:val="21"/>
-        </w:rPr>
-        <w:t>true</w:t>
-      </w:r>
-      <w:r>
-        <w:rPr>
-          <w:rFonts w:ascii="Menlo" w:eastAsia="Times New Roman" w:hAnsi="Menlo" w:cs="Menlo"/>
-          <w:color w:val="A6ACCD"/>
-          <w:sz w:val="21"/>
-          <w:szCs w:val="21"/>
-        </w:rPr>
-        <w:t xml:space="preserve"> </w:t>
-      </w:r>
       <w:r>
         <w:rPr>
           <w:rFonts w:ascii="Menlo" w:eastAsia="Times New Roman" w:hAnsi="Menlo" w:cs="Menlo"/>
@@ -1699,7 +2235,7 @@
           <w:sz w:val="21"/>
           <w:szCs w:val="21"/>
         </w:rPr>
-        <w:t>))</w:t>
+        <w:t>)</w:t>
       </w:r>
     </w:p>
     <w:p>
@@ -1716,720 +2252,6 @@
     </w:p>
     <w:p>
       <w:pPr>
-        <w:shd w:val="clear" w:color="auto" w:fill="292D3E"/>
-        <w:spacing w:line="315" w:lineRule="atLeast"/>
-        <w:rPr>
-          <w:rFonts w:ascii="Menlo" w:eastAsia="Times New Roman" w:hAnsi="Menlo" w:cs="Menlo"/>
-          <w:color w:val="A6ACCD"/>
-          <w:sz w:val="21"/>
-          <w:szCs w:val="21"/>
-        </w:rPr>
-      </w:pPr>
-      <w:proofErr w:type="spellStart"/>
-      <w:proofErr w:type="gramStart"/>
-      <w:r>
-        <w:rPr>
-          <w:rFonts w:ascii="Menlo" w:eastAsia="Times New Roman" w:hAnsi="Menlo" w:cs="Menlo"/>
-          <w:color w:val="A6ACCD"/>
-          <w:sz w:val="21"/>
-          <w:szCs w:val="21"/>
-        </w:rPr>
-        <w:t>app</w:t>
-      </w:r>
-      <w:r>
-        <w:rPr>
-          <w:rFonts w:ascii="Menlo" w:eastAsia="Times New Roman" w:hAnsi="Menlo" w:cs="Menlo"/>
-          <w:color w:val="89DDFF"/>
-          <w:sz w:val="21"/>
-          <w:szCs w:val="21"/>
-        </w:rPr>
-        <w:t>.</w:t>
-      </w:r>
-      <w:r>
-        <w:rPr>
-          <w:rFonts w:ascii="Menlo" w:eastAsia="Times New Roman" w:hAnsi="Menlo" w:cs="Menlo"/>
-          <w:color w:val="82AAFF"/>
-          <w:sz w:val="21"/>
-          <w:szCs w:val="21"/>
-        </w:rPr>
-        <w:t>post</w:t>
-      </w:r>
-      <w:proofErr w:type="spellEnd"/>
-      <w:r>
-        <w:rPr>
-          <w:rFonts w:ascii="Menlo" w:eastAsia="Times New Roman" w:hAnsi="Menlo" w:cs="Menlo"/>
-          <w:color w:val="A6ACCD"/>
-          <w:sz w:val="21"/>
-          <w:szCs w:val="21"/>
-        </w:rPr>
-        <w:t>(</w:t>
-      </w:r>
-      <w:proofErr w:type="gramEnd"/>
-      <w:r>
-        <w:rPr>
-          <w:rFonts w:ascii="Menlo" w:eastAsia="Times New Roman" w:hAnsi="Menlo" w:cs="Menlo"/>
-          <w:color w:val="89DDFF"/>
-          <w:sz w:val="21"/>
-          <w:szCs w:val="21"/>
-        </w:rPr>
-        <w:t>'</w:t>
-      </w:r>
-      <w:r>
-        <w:rPr>
-          <w:rFonts w:ascii="Menlo" w:eastAsia="Times New Roman" w:hAnsi="Menlo" w:cs="Menlo"/>
-          <w:color w:val="C3E88D"/>
-          <w:sz w:val="21"/>
-          <w:szCs w:val="21"/>
-        </w:rPr>
-        <w:t>/campgrounds</w:t>
-      </w:r>
-      <w:r>
-        <w:rPr>
-          <w:rFonts w:ascii="Menlo" w:eastAsia="Times New Roman" w:hAnsi="Menlo" w:cs="Menlo"/>
-          <w:color w:val="89DDFF"/>
-          <w:sz w:val="21"/>
-          <w:szCs w:val="21"/>
-        </w:rPr>
-        <w:t>',</w:t>
-      </w:r>
-      <w:r>
-        <w:rPr>
-          <w:rFonts w:ascii="Menlo" w:eastAsia="Times New Roman" w:hAnsi="Menlo" w:cs="Menlo"/>
-          <w:color w:val="A6ACCD"/>
-          <w:sz w:val="21"/>
-          <w:szCs w:val="21"/>
-        </w:rPr>
-        <w:t xml:space="preserve"> </w:t>
-      </w:r>
-      <w:r>
-        <w:rPr>
-          <w:rFonts w:ascii="Menlo" w:eastAsia="Times New Roman" w:hAnsi="Menlo" w:cs="Menlo"/>
-          <w:color w:val="C792EA"/>
-          <w:sz w:val="21"/>
-          <w:szCs w:val="21"/>
-        </w:rPr>
-        <w:t>async</w:t>
-      </w:r>
-      <w:r>
-        <w:rPr>
-          <w:rFonts w:ascii="Menlo" w:eastAsia="Times New Roman" w:hAnsi="Menlo" w:cs="Menlo"/>
-          <w:color w:val="A6ACCD"/>
-          <w:sz w:val="21"/>
-          <w:szCs w:val="21"/>
-        </w:rPr>
-        <w:t xml:space="preserve"> </w:t>
-      </w:r>
-      <w:r>
-        <w:rPr>
-          <w:rFonts w:ascii="Menlo" w:eastAsia="Times New Roman" w:hAnsi="Menlo" w:cs="Menlo"/>
-          <w:color w:val="89DDFF"/>
-          <w:sz w:val="21"/>
-          <w:szCs w:val="21"/>
-        </w:rPr>
-        <w:t>(</w:t>
-      </w:r>
-      <w:r>
-        <w:rPr>
-          <w:rFonts w:ascii="Menlo" w:eastAsia="Times New Roman" w:hAnsi="Menlo" w:cs="Menlo"/>
-          <w:color w:val="A6ACCD"/>
-          <w:sz w:val="21"/>
-          <w:szCs w:val="21"/>
-        </w:rPr>
-        <w:t>req</w:t>
-      </w:r>
-      <w:r>
-        <w:rPr>
-          <w:rFonts w:ascii="Menlo" w:eastAsia="Times New Roman" w:hAnsi="Menlo" w:cs="Menlo"/>
-          <w:color w:val="89DDFF"/>
-          <w:sz w:val="21"/>
-          <w:szCs w:val="21"/>
-        </w:rPr>
-        <w:t>,</w:t>
-      </w:r>
-      <w:r>
-        <w:rPr>
-          <w:rFonts w:ascii="Menlo" w:eastAsia="Times New Roman" w:hAnsi="Menlo" w:cs="Menlo"/>
-          <w:color w:val="A6ACCD"/>
-          <w:sz w:val="21"/>
-          <w:szCs w:val="21"/>
-        </w:rPr>
-        <w:t xml:space="preserve"> res</w:t>
-      </w:r>
-      <w:r>
-        <w:rPr>
-          <w:rFonts w:ascii="Menlo" w:eastAsia="Times New Roman" w:hAnsi="Menlo" w:cs="Menlo"/>
-          <w:color w:val="89DDFF"/>
-          <w:sz w:val="21"/>
-          <w:szCs w:val="21"/>
-        </w:rPr>
-        <w:t>)</w:t>
-      </w:r>
-      <w:r>
-        <w:rPr>
-          <w:rFonts w:ascii="Menlo" w:eastAsia="Times New Roman" w:hAnsi="Menlo" w:cs="Menlo"/>
-          <w:color w:val="A6ACCD"/>
-          <w:sz w:val="21"/>
-          <w:szCs w:val="21"/>
-        </w:rPr>
-        <w:t xml:space="preserve"> </w:t>
-      </w:r>
-      <w:r>
-        <w:rPr>
-          <w:rFonts w:ascii="Menlo" w:eastAsia="Times New Roman" w:hAnsi="Menlo" w:cs="Menlo"/>
-          <w:color w:val="C792EA"/>
-          <w:sz w:val="21"/>
-          <w:szCs w:val="21"/>
-        </w:rPr>
-        <w:t>=&gt;</w:t>
-      </w:r>
-      <w:r>
-        <w:rPr>
-          <w:rFonts w:ascii="Menlo" w:eastAsia="Times New Roman" w:hAnsi="Menlo" w:cs="Menlo"/>
-          <w:color w:val="A6ACCD"/>
-          <w:sz w:val="21"/>
-          <w:szCs w:val="21"/>
-        </w:rPr>
-        <w:t xml:space="preserve"> </w:t>
-      </w:r>
-      <w:r>
-        <w:rPr>
-          <w:rFonts w:ascii="Menlo" w:eastAsia="Times New Roman" w:hAnsi="Menlo" w:cs="Menlo"/>
-          <w:color w:val="89DDFF"/>
-          <w:sz w:val="21"/>
-          <w:szCs w:val="21"/>
-        </w:rPr>
-        <w:t>{</w:t>
-      </w:r>
-    </w:p>
-    <w:p>
-      <w:pPr>
-        <w:shd w:val="clear" w:color="auto" w:fill="292D3E"/>
-        <w:spacing w:line="315" w:lineRule="atLeast"/>
-        <w:rPr>
-          <w:rFonts w:ascii="Menlo" w:eastAsia="Times New Roman" w:hAnsi="Menlo" w:cs="Menlo"/>
-          <w:color w:val="A6ACCD"/>
-          <w:sz w:val="21"/>
-          <w:szCs w:val="21"/>
-        </w:rPr>
-      </w:pPr>
-      <w:r>
-        <w:rPr>
-          <w:rFonts w:ascii="Menlo" w:eastAsia="Times New Roman" w:hAnsi="Menlo" w:cs="Menlo"/>
-          <w:color w:val="F07178"/>
-          <w:sz w:val="21"/>
-          <w:szCs w:val="21"/>
-        </w:rPr>
-        <w:t xml:space="preserve">    </w:t>
-      </w:r>
-      <w:r>
-        <w:rPr>
-          <w:rFonts w:ascii="Menlo" w:eastAsia="Times New Roman" w:hAnsi="Menlo" w:cs="Menlo"/>
-          <w:color w:val="C792EA"/>
-          <w:sz w:val="21"/>
-          <w:szCs w:val="21"/>
-        </w:rPr>
-        <w:t>const</w:t>
-      </w:r>
-      <w:r>
-        <w:rPr>
-          <w:rFonts w:ascii="Menlo" w:eastAsia="Times New Roman" w:hAnsi="Menlo" w:cs="Menlo"/>
-          <w:color w:val="F07178"/>
-          <w:sz w:val="21"/>
-          <w:szCs w:val="21"/>
-        </w:rPr>
-        <w:t xml:space="preserve"> </w:t>
-      </w:r>
-      <w:r>
-        <w:rPr>
-          <w:rFonts w:ascii="Menlo" w:eastAsia="Times New Roman" w:hAnsi="Menlo" w:cs="Menlo"/>
-          <w:color w:val="A6ACCD"/>
-          <w:sz w:val="21"/>
-          <w:szCs w:val="21"/>
-        </w:rPr>
-        <w:t>campground</w:t>
-      </w:r>
-      <w:r>
-        <w:rPr>
-          <w:rFonts w:ascii="Menlo" w:eastAsia="Times New Roman" w:hAnsi="Menlo" w:cs="Menlo"/>
-          <w:color w:val="F07178"/>
-          <w:sz w:val="21"/>
-          <w:szCs w:val="21"/>
-        </w:rPr>
-        <w:t xml:space="preserve"> </w:t>
-      </w:r>
-      <w:r>
-        <w:rPr>
-          <w:rFonts w:ascii="Menlo" w:eastAsia="Times New Roman" w:hAnsi="Menlo" w:cs="Menlo"/>
-          <w:color w:val="89DDFF"/>
-          <w:sz w:val="21"/>
-          <w:szCs w:val="21"/>
-        </w:rPr>
-        <w:t>=</w:t>
-      </w:r>
-      <w:r>
-        <w:rPr>
-          <w:rFonts w:ascii="Menlo" w:eastAsia="Times New Roman" w:hAnsi="Menlo" w:cs="Menlo"/>
-          <w:color w:val="F07178"/>
-          <w:sz w:val="21"/>
-          <w:szCs w:val="21"/>
-        </w:rPr>
-        <w:t xml:space="preserve"> </w:t>
-      </w:r>
-      <w:r>
-        <w:rPr>
-          <w:rFonts w:ascii="Menlo" w:eastAsia="Times New Roman" w:hAnsi="Menlo" w:cs="Menlo"/>
-          <w:color w:val="89DDFF"/>
-          <w:sz w:val="21"/>
-          <w:szCs w:val="21"/>
-        </w:rPr>
-        <w:t>new</w:t>
-      </w:r>
-      <w:r>
-        <w:rPr>
-          <w:rFonts w:ascii="Menlo" w:eastAsia="Times New Roman" w:hAnsi="Menlo" w:cs="Menlo"/>
-          <w:color w:val="F07178"/>
-          <w:sz w:val="21"/>
-          <w:szCs w:val="21"/>
-        </w:rPr>
-        <w:t xml:space="preserve"> </w:t>
-      </w:r>
-      <w:r>
-        <w:rPr>
-          <w:rFonts w:ascii="Menlo" w:eastAsia="Times New Roman" w:hAnsi="Menlo" w:cs="Menlo"/>
-          <w:color w:val="82AAFF"/>
-          <w:sz w:val="21"/>
-          <w:szCs w:val="21"/>
-        </w:rPr>
-        <w:t>Campground</w:t>
-      </w:r>
-      <w:r>
-        <w:rPr>
-          <w:rFonts w:ascii="Menlo" w:eastAsia="Times New Roman" w:hAnsi="Menlo" w:cs="Menlo"/>
-          <w:color w:val="F07178"/>
-          <w:sz w:val="21"/>
-          <w:szCs w:val="21"/>
-        </w:rPr>
-        <w:t>(</w:t>
-      </w:r>
-      <w:proofErr w:type="spellStart"/>
-      <w:proofErr w:type="gramStart"/>
-      <w:r>
-        <w:rPr>
-          <w:rFonts w:ascii="Menlo" w:eastAsia="Times New Roman" w:hAnsi="Menlo" w:cs="Menlo"/>
-          <w:color w:val="A6ACCD"/>
-          <w:sz w:val="21"/>
-          <w:szCs w:val="21"/>
-        </w:rPr>
-        <w:t>req</w:t>
-      </w:r>
-      <w:r>
-        <w:rPr>
-          <w:rFonts w:ascii="Menlo" w:eastAsia="Times New Roman" w:hAnsi="Menlo" w:cs="Menlo"/>
-          <w:color w:val="89DDFF"/>
-          <w:sz w:val="21"/>
-          <w:szCs w:val="21"/>
-        </w:rPr>
-        <w:t>.</w:t>
-      </w:r>
-      <w:r>
-        <w:rPr>
-          <w:rFonts w:ascii="Menlo" w:eastAsia="Times New Roman" w:hAnsi="Menlo" w:cs="Menlo"/>
-          <w:color w:val="A6ACCD"/>
-          <w:sz w:val="21"/>
-          <w:szCs w:val="21"/>
-        </w:rPr>
-        <w:t>body</w:t>
-      </w:r>
-      <w:proofErr w:type="gramEnd"/>
-      <w:r>
-        <w:rPr>
-          <w:rFonts w:ascii="Menlo" w:eastAsia="Times New Roman" w:hAnsi="Menlo" w:cs="Menlo"/>
-          <w:color w:val="89DDFF"/>
-          <w:sz w:val="21"/>
-          <w:szCs w:val="21"/>
-        </w:rPr>
-        <w:t>.</w:t>
-      </w:r>
-      <w:r>
-        <w:rPr>
-          <w:rFonts w:ascii="Menlo" w:eastAsia="Times New Roman" w:hAnsi="Menlo" w:cs="Menlo"/>
-          <w:color w:val="A6ACCD"/>
-          <w:sz w:val="21"/>
-          <w:szCs w:val="21"/>
-        </w:rPr>
-        <w:t>campground</w:t>
-      </w:r>
-      <w:proofErr w:type="spellEnd"/>
-      <w:r>
-        <w:rPr>
-          <w:rFonts w:ascii="Menlo" w:eastAsia="Times New Roman" w:hAnsi="Menlo" w:cs="Menlo"/>
-          <w:color w:val="F07178"/>
-          <w:sz w:val="21"/>
-          <w:szCs w:val="21"/>
-        </w:rPr>
-        <w:t>)</w:t>
-      </w:r>
-      <w:r>
-        <w:rPr>
-          <w:rFonts w:ascii="Menlo" w:eastAsia="Times New Roman" w:hAnsi="Menlo" w:cs="Menlo"/>
-          <w:color w:val="89DDFF"/>
-          <w:sz w:val="21"/>
-          <w:szCs w:val="21"/>
-        </w:rPr>
-        <w:t>;</w:t>
-      </w:r>
-    </w:p>
-    <w:p>
-      <w:pPr>
-        <w:shd w:val="clear" w:color="auto" w:fill="292D3E"/>
-        <w:spacing w:line="315" w:lineRule="atLeast"/>
-        <w:rPr>
-          <w:rFonts w:ascii="Menlo" w:eastAsia="Times New Roman" w:hAnsi="Menlo" w:cs="Menlo"/>
-          <w:color w:val="A6ACCD"/>
-          <w:sz w:val="21"/>
-          <w:szCs w:val="21"/>
-        </w:rPr>
-      </w:pPr>
-      <w:r>
-        <w:rPr>
-          <w:rFonts w:ascii="Menlo" w:eastAsia="Times New Roman" w:hAnsi="Menlo" w:cs="Menlo"/>
-          <w:color w:val="F07178"/>
-          <w:sz w:val="21"/>
-          <w:szCs w:val="21"/>
-        </w:rPr>
-        <w:t xml:space="preserve">    </w:t>
-      </w:r>
-      <w:r>
-        <w:rPr>
-          <w:rFonts w:ascii="Menlo" w:eastAsia="Times New Roman" w:hAnsi="Menlo" w:cs="Menlo"/>
-          <w:i/>
-          <w:iCs/>
-          <w:color w:val="89DDFF"/>
-          <w:sz w:val="21"/>
-          <w:szCs w:val="21"/>
-        </w:rPr>
-        <w:t>await</w:t>
-      </w:r>
-      <w:r>
-        <w:rPr>
-          <w:rFonts w:ascii="Menlo" w:eastAsia="Times New Roman" w:hAnsi="Menlo" w:cs="Menlo"/>
-          <w:color w:val="F07178"/>
-          <w:sz w:val="21"/>
-          <w:szCs w:val="21"/>
-        </w:rPr>
-        <w:t xml:space="preserve"> </w:t>
-      </w:r>
-      <w:proofErr w:type="spellStart"/>
-      <w:proofErr w:type="gramStart"/>
-      <w:r>
-        <w:rPr>
-          <w:rFonts w:ascii="Menlo" w:eastAsia="Times New Roman" w:hAnsi="Menlo" w:cs="Menlo"/>
-          <w:color w:val="A6ACCD"/>
-          <w:sz w:val="21"/>
-          <w:szCs w:val="21"/>
-        </w:rPr>
-        <w:t>campground</w:t>
-      </w:r>
-      <w:r>
-        <w:rPr>
-          <w:rFonts w:ascii="Menlo" w:eastAsia="Times New Roman" w:hAnsi="Menlo" w:cs="Menlo"/>
-          <w:color w:val="89DDFF"/>
-          <w:sz w:val="21"/>
-          <w:szCs w:val="21"/>
-        </w:rPr>
-        <w:t>.</w:t>
-      </w:r>
-      <w:r>
-        <w:rPr>
-          <w:rFonts w:ascii="Menlo" w:eastAsia="Times New Roman" w:hAnsi="Menlo" w:cs="Menlo"/>
-          <w:color w:val="82AAFF"/>
-          <w:sz w:val="21"/>
-          <w:szCs w:val="21"/>
-        </w:rPr>
-        <w:t>save</w:t>
-      </w:r>
-      <w:proofErr w:type="spellEnd"/>
-      <w:proofErr w:type="gramEnd"/>
-      <w:r>
-        <w:rPr>
-          <w:rFonts w:ascii="Menlo" w:eastAsia="Times New Roman" w:hAnsi="Menlo" w:cs="Menlo"/>
-          <w:color w:val="F07178"/>
-          <w:sz w:val="21"/>
-          <w:szCs w:val="21"/>
-        </w:rPr>
-        <w:t>()</w:t>
-      </w:r>
-      <w:r>
-        <w:rPr>
-          <w:rFonts w:ascii="Menlo" w:eastAsia="Times New Roman" w:hAnsi="Menlo" w:cs="Menlo"/>
-          <w:color w:val="89DDFF"/>
-          <w:sz w:val="21"/>
-          <w:szCs w:val="21"/>
-        </w:rPr>
-        <w:t>;</w:t>
-      </w:r>
-    </w:p>
-    <w:p>
-      <w:pPr>
-        <w:shd w:val="clear" w:color="auto" w:fill="292D3E"/>
-        <w:spacing w:line="315" w:lineRule="atLeast"/>
-        <w:rPr>
-          <w:rFonts w:ascii="Menlo" w:eastAsia="Times New Roman" w:hAnsi="Menlo" w:cs="Menlo"/>
-          <w:color w:val="A6ACCD"/>
-          <w:sz w:val="21"/>
-          <w:szCs w:val="21"/>
-        </w:rPr>
-      </w:pPr>
-      <w:r>
-        <w:rPr>
-          <w:rFonts w:ascii="Menlo" w:eastAsia="Times New Roman" w:hAnsi="Menlo" w:cs="Menlo"/>
-          <w:color w:val="F07178"/>
-          <w:sz w:val="21"/>
-          <w:szCs w:val="21"/>
-        </w:rPr>
-        <w:t xml:space="preserve">    </w:t>
-      </w:r>
-      <w:proofErr w:type="spellStart"/>
-      <w:proofErr w:type="gramStart"/>
-      <w:r>
-        <w:rPr>
-          <w:rFonts w:ascii="Menlo" w:eastAsia="Times New Roman" w:hAnsi="Menlo" w:cs="Menlo"/>
-          <w:color w:val="A6ACCD"/>
-          <w:sz w:val="21"/>
-          <w:szCs w:val="21"/>
-        </w:rPr>
-        <w:t>res</w:t>
-      </w:r>
-      <w:r>
-        <w:rPr>
-          <w:rFonts w:ascii="Menlo" w:eastAsia="Times New Roman" w:hAnsi="Menlo" w:cs="Menlo"/>
-          <w:color w:val="89DDFF"/>
-          <w:sz w:val="21"/>
-          <w:szCs w:val="21"/>
-        </w:rPr>
-        <w:t>.</w:t>
-      </w:r>
-      <w:r>
-        <w:rPr>
-          <w:rFonts w:ascii="Menlo" w:eastAsia="Times New Roman" w:hAnsi="Menlo" w:cs="Menlo"/>
-          <w:color w:val="82AAFF"/>
-          <w:sz w:val="21"/>
-          <w:szCs w:val="21"/>
-        </w:rPr>
-        <w:t>redirect</w:t>
-      </w:r>
-      <w:proofErr w:type="spellEnd"/>
-      <w:proofErr w:type="gramEnd"/>
-      <w:r>
-        <w:rPr>
-          <w:rFonts w:ascii="Menlo" w:eastAsia="Times New Roman" w:hAnsi="Menlo" w:cs="Menlo"/>
-          <w:color w:val="F07178"/>
-          <w:sz w:val="21"/>
-          <w:szCs w:val="21"/>
-        </w:rPr>
-        <w:t>(</w:t>
-      </w:r>
-      <w:r>
-        <w:rPr>
-          <w:rFonts w:ascii="Menlo" w:eastAsia="Times New Roman" w:hAnsi="Menlo" w:cs="Menlo"/>
-          <w:color w:val="89DDFF"/>
-          <w:sz w:val="21"/>
-          <w:szCs w:val="21"/>
-        </w:rPr>
-        <w:t>`</w:t>
-      </w:r>
-      <w:r>
-        <w:rPr>
-          <w:rFonts w:ascii="Menlo" w:eastAsia="Times New Roman" w:hAnsi="Menlo" w:cs="Menlo"/>
-          <w:color w:val="C3E88D"/>
-          <w:sz w:val="21"/>
-          <w:szCs w:val="21"/>
-        </w:rPr>
-        <w:t>/campgrounds/</w:t>
-      </w:r>
-      <w:r>
-        <w:rPr>
-          <w:rFonts w:ascii="Menlo" w:eastAsia="Times New Roman" w:hAnsi="Menlo" w:cs="Menlo"/>
-          <w:color w:val="89DDFF"/>
-          <w:sz w:val="21"/>
-          <w:szCs w:val="21"/>
-        </w:rPr>
-        <w:t>${</w:t>
-      </w:r>
-      <w:proofErr w:type="spellStart"/>
-      <w:r>
-        <w:rPr>
-          <w:rFonts w:ascii="Menlo" w:eastAsia="Times New Roman" w:hAnsi="Menlo" w:cs="Menlo"/>
-          <w:color w:val="A6ACCD"/>
-          <w:sz w:val="21"/>
-          <w:szCs w:val="21"/>
-        </w:rPr>
-        <w:t>campground</w:t>
-      </w:r>
-      <w:r>
-        <w:rPr>
-          <w:rFonts w:ascii="Menlo" w:eastAsia="Times New Roman" w:hAnsi="Menlo" w:cs="Menlo"/>
-          <w:color w:val="89DDFF"/>
-          <w:sz w:val="21"/>
-          <w:szCs w:val="21"/>
-        </w:rPr>
-        <w:t>.</w:t>
-      </w:r>
-      <w:r>
-        <w:rPr>
-          <w:rFonts w:ascii="Menlo" w:eastAsia="Times New Roman" w:hAnsi="Menlo" w:cs="Menlo"/>
-          <w:color w:val="A6ACCD"/>
-          <w:sz w:val="21"/>
-          <w:szCs w:val="21"/>
-        </w:rPr>
-        <w:t>_id</w:t>
-      </w:r>
-      <w:proofErr w:type="spellEnd"/>
-      <w:r>
-        <w:rPr>
-          <w:rFonts w:ascii="Menlo" w:eastAsia="Times New Roman" w:hAnsi="Menlo" w:cs="Menlo"/>
-          <w:color w:val="89DDFF"/>
-          <w:sz w:val="21"/>
-          <w:szCs w:val="21"/>
-        </w:rPr>
-        <w:t>}`</w:t>
-      </w:r>
-      <w:r>
-        <w:rPr>
-          <w:rFonts w:ascii="Menlo" w:eastAsia="Times New Roman" w:hAnsi="Menlo" w:cs="Menlo"/>
-          <w:color w:val="F07178"/>
-          <w:sz w:val="21"/>
-          <w:szCs w:val="21"/>
-        </w:rPr>
-        <w:t>)</w:t>
-      </w:r>
-    </w:p>
-    <w:p>
-      <w:pPr>
-        <w:shd w:val="clear" w:color="auto" w:fill="292D3E"/>
-        <w:spacing w:line="315" w:lineRule="atLeast"/>
-        <w:rPr>
-          <w:rFonts w:ascii="Menlo" w:eastAsia="Times New Roman" w:hAnsi="Menlo" w:cs="Menlo"/>
-          <w:color w:val="A6ACCD"/>
-          <w:sz w:val="21"/>
-          <w:szCs w:val="21"/>
-        </w:rPr>
-      </w:pPr>
-      <w:r>
-        <w:rPr>
-          <w:rFonts w:ascii="Menlo" w:eastAsia="Times New Roman" w:hAnsi="Menlo" w:cs="Menlo"/>
-          <w:color w:val="89DDFF"/>
-          <w:sz w:val="21"/>
-          <w:szCs w:val="21"/>
-        </w:rPr>
-        <w:t xml:space="preserve">    </w:t>
-      </w:r>
-      <w:r>
-        <w:rPr>
-          <w:rFonts w:ascii="Menlo" w:eastAsia="Times New Roman" w:hAnsi="Menlo" w:cs="Menlo"/>
-          <w:i/>
-          <w:iCs/>
-          <w:color w:val="676E95"/>
-          <w:sz w:val="21"/>
-          <w:szCs w:val="21"/>
-        </w:rPr>
-        <w:t xml:space="preserve">// </w:t>
-      </w:r>
-      <w:proofErr w:type="spellStart"/>
-      <w:proofErr w:type="gramStart"/>
-      <w:r>
-        <w:rPr>
-          <w:rFonts w:ascii="Menlo" w:eastAsia="Times New Roman" w:hAnsi="Menlo" w:cs="Menlo"/>
-          <w:i/>
-          <w:iCs/>
-          <w:color w:val="676E95"/>
-          <w:sz w:val="21"/>
-          <w:szCs w:val="21"/>
-        </w:rPr>
-        <w:t>res.send</w:t>
-      </w:r>
-      <w:proofErr w:type="spellEnd"/>
-      <w:proofErr w:type="gramEnd"/>
-      <w:r>
-        <w:rPr>
-          <w:rFonts w:ascii="Menlo" w:eastAsia="Times New Roman" w:hAnsi="Menlo" w:cs="Menlo"/>
-          <w:i/>
-          <w:iCs/>
-          <w:color w:val="676E95"/>
-          <w:sz w:val="21"/>
-          <w:szCs w:val="21"/>
-        </w:rPr>
-        <w:t>(</w:t>
-      </w:r>
-      <w:proofErr w:type="spellStart"/>
-      <w:r>
-        <w:rPr>
-          <w:rFonts w:ascii="Menlo" w:eastAsia="Times New Roman" w:hAnsi="Menlo" w:cs="Menlo"/>
-          <w:i/>
-          <w:iCs/>
-          <w:color w:val="676E95"/>
-          <w:sz w:val="21"/>
-          <w:szCs w:val="21"/>
-        </w:rPr>
-        <w:t>req.body</w:t>
-      </w:r>
-      <w:proofErr w:type="spellEnd"/>
-      <w:r>
-        <w:rPr>
-          <w:rFonts w:ascii="Menlo" w:eastAsia="Times New Roman" w:hAnsi="Menlo" w:cs="Menlo"/>
-          <w:i/>
-          <w:iCs/>
-          <w:color w:val="676E95"/>
-          <w:sz w:val="21"/>
-          <w:szCs w:val="21"/>
-        </w:rPr>
-        <w:t>)</w:t>
-      </w:r>
-    </w:p>
-    <w:p>
-      <w:pPr>
-        <w:shd w:val="clear" w:color="auto" w:fill="292D3E"/>
-        <w:spacing w:line="315" w:lineRule="atLeast"/>
-        <w:rPr>
-          <w:rFonts w:ascii="Menlo" w:eastAsia="Times New Roman" w:hAnsi="Menlo" w:cs="Menlo"/>
-          <w:color w:val="A6ACCD"/>
-          <w:sz w:val="21"/>
-          <w:szCs w:val="21"/>
-        </w:rPr>
-      </w:pPr>
-      <w:r>
-        <w:rPr>
-          <w:rFonts w:ascii="Menlo" w:eastAsia="Times New Roman" w:hAnsi="Menlo" w:cs="Menlo"/>
-          <w:color w:val="89DDFF"/>
-          <w:sz w:val="21"/>
-          <w:szCs w:val="21"/>
-        </w:rPr>
-        <w:t>}</w:t>
-      </w:r>
-      <w:r>
-        <w:rPr>
-          <w:rFonts w:ascii="Menlo" w:eastAsia="Times New Roman" w:hAnsi="Menlo" w:cs="Menlo"/>
-          <w:color w:val="A6ACCD"/>
-          <w:sz w:val="21"/>
-          <w:szCs w:val="21"/>
-        </w:rPr>
-        <w:t>)</w:t>
-      </w:r>
-    </w:p>
-    <w:p>
-      <w:pPr>
-        <w:shd w:val="clear" w:color="auto" w:fill="292D3E"/>
-        <w:spacing w:line="315" w:lineRule="atLeast"/>
-        <w:rPr>
-          <w:rFonts w:ascii="Menlo" w:eastAsia="Times New Roman" w:hAnsi="Menlo" w:cs="Menlo"/>
-          <w:color w:val="A6ACCD"/>
-          <w:sz w:val="21"/>
-          <w:szCs w:val="21"/>
-        </w:rPr>
-      </w:pPr>
-    </w:p>
-    <w:p>
-      <w:pPr>
         <w:rPr>
           <w:lang w:val="en-US"/>
         </w:rPr>
@@ -2449,7 +2271,6 @@
         <w:lastRenderedPageBreak/>
         <w:t>注意精彩的地方是</w:t>
       </w:r>
-      <w:proofErr w:type="spellStart"/>
       <w:r>
         <w:rPr>
           <w:rFonts w:hint="eastAsia"/>
@@ -2461,14 +2282,7 @@
         <w:rPr>
           <w:lang w:val="en-US"/>
         </w:rPr>
-        <w:t>eq.body.campground</w:t>
-      </w:r>
-      <w:proofErr w:type="spellEnd"/>
-      <w:r>
-        <w:rPr>
-          <w:lang w:val="en-US"/>
-        </w:rPr>
-        <w:t xml:space="preserve">  </w:t>
+        <w:t xml:space="preserve">eq.body.campground  </w:t>
       </w:r>
     </w:p>
     <w:p>
@@ -2509,21 +2323,7 @@
         <w:rPr>
           <w:lang w:val="en-US"/>
         </w:rPr>
-        <w:t xml:space="preserve">Use </w:t>
-      </w:r>
-      <w:proofErr w:type="spellStart"/>
-      <w:r>
-        <w:rPr>
-          <w:lang w:val="en-US"/>
-        </w:rPr>
-        <w:t>app.put</w:t>
-      </w:r>
-      <w:proofErr w:type="spellEnd"/>
-      <w:r>
-        <w:rPr>
-          <w:lang w:val="en-US"/>
-        </w:rPr>
-        <w:t xml:space="preserve"> to update. </w:t>
+        <w:t xml:space="preserve">Use app.put to update. </w:t>
       </w:r>
     </w:p>
     <w:p>
@@ -2565,21 +2365,7 @@
         <w:rPr>
           <w:lang w:val="en-US"/>
         </w:rPr>
-        <w:t xml:space="preserve">On the client side, the “campground/edit” page </w:t>
-      </w:r>
-      <w:proofErr w:type="spellStart"/>
-      <w:r>
-        <w:rPr>
-          <w:lang w:val="en-US"/>
-        </w:rPr>
-        <w:t>can not</w:t>
-      </w:r>
-      <w:proofErr w:type="spellEnd"/>
-      <w:r>
-        <w:rPr>
-          <w:lang w:val="en-US"/>
-        </w:rPr>
-        <w:t xml:space="preserve"> have HTML method like PUT or </w:t>
+        <w:t xml:space="preserve">On the client side, the “campground/edit” page can not have HTML method like PUT or </w:t>
       </w:r>
       <w:r>
         <w:rPr>
@@ -2591,21 +2377,7 @@
         <w:rPr>
           <w:lang w:val="en-US"/>
         </w:rPr>
-        <w:t xml:space="preserve">, hence you should install the </w:t>
-      </w:r>
-      <w:proofErr w:type="spellStart"/>
-      <w:r>
-        <w:rPr>
-          <w:lang w:val="en-US"/>
-        </w:rPr>
-        <w:t>npm</w:t>
-      </w:r>
-      <w:proofErr w:type="spellEnd"/>
-      <w:r>
-        <w:rPr>
-          <w:lang w:val="en-US"/>
-        </w:rPr>
-        <w:t xml:space="preserve"> package “method override”</w:t>
+        <w:t>, hence you should install the npm package “method override”</w:t>
       </w:r>
     </w:p>
     <w:p>
@@ -2932,7 +2704,6 @@
         </w:rPr>
         <w:t xml:space="preserve">    </w:t>
       </w:r>
-      <w:proofErr w:type="gramStart"/>
       <w:r>
         <w:rPr>
           <w:rFonts w:ascii="Menlo" w:eastAsia="Times New Roman" w:hAnsi="Menlo" w:cs="Menlo"/>
@@ -2942,19 +2713,7 @@
           <w:sz w:val="21"/>
           <w:szCs w:val="21"/>
         </w:rPr>
-        <w:t>&lt;!--</w:t>
-      </w:r>
-      <w:proofErr w:type="gramEnd"/>
-      <w:r>
-        <w:rPr>
-          <w:rFonts w:ascii="Menlo" w:eastAsia="Times New Roman" w:hAnsi="Menlo" w:cs="Menlo"/>
-          <w:i/>
-          <w:iCs/>
-          <w:color w:val="676E95"/>
-          <w:sz w:val="21"/>
-          <w:szCs w:val="21"/>
-        </w:rPr>
-        <w:t xml:space="preserve"> responsive display --&gt;</w:t>
+        <w:t>&lt;!-- responsive display --&gt;</w:t>
       </w:r>
     </w:p>
     <w:p>
@@ -3575,7 +3334,6 @@
     <w:p>
       <w:pPr>
         <w:rPr>
-          <w:rFonts w:hint="eastAsia"/>
           <w:lang w:val="en-US"/>
         </w:rPr>
       </w:pPr>
@@ -3611,10 +3369,160 @@
     </w:p>
     <w:p>
       <w:pPr>
-        <w:rPr>
-          <w:lang w:val="en-US"/>
-        </w:rPr>
-      </w:pPr>
+        <w:pStyle w:val="Heading1"/>
+        <w:rPr>
+          <w:lang w:val="en-US"/>
+        </w:rPr>
+      </w:pPr>
+      <w:r>
+        <w:rPr>
+          <w:lang w:val="en-US"/>
+        </w:rPr>
+        <w:t>Error handler</w:t>
+      </w:r>
+    </w:p>
+    <w:p>
+      <w:pPr>
+        <w:rPr>
+          <w:lang w:val="en-US"/>
+        </w:rPr>
+      </w:pPr>
+      <w:r>
+        <w:rPr>
+          <w:rFonts w:hint="eastAsia"/>
+          <w:lang w:val="en-US"/>
+        </w:rPr>
+        <w:t>Aysnc</w:t>
+      </w:r>
+      <w:r>
+        <w:rPr>
+          <w:lang w:val="en-US"/>
+        </w:rPr>
+        <w:t xml:space="preserve"> </w:t>
+      </w:r>
+      <w:r>
+        <w:rPr>
+          <w:rFonts w:hint="eastAsia"/>
+          <w:lang w:val="en-US"/>
+        </w:rPr>
+        <w:t>error</w:t>
+      </w:r>
+      <w:r>
+        <w:rPr>
+          <w:lang w:val="en-US"/>
+        </w:rPr>
+        <w:t xml:space="preserve"> </w:t>
+      </w:r>
+      <w:r>
+        <w:rPr>
+          <w:rFonts w:hint="eastAsia"/>
+          <w:lang w:val="en-US"/>
+        </w:rPr>
+        <w:t>handler</w:t>
+      </w:r>
+      <w:r>
+        <w:rPr>
+          <w:rFonts w:hint="eastAsia"/>
+          <w:lang w:val="en-US"/>
+        </w:rPr>
+        <w:t>：</w:t>
+      </w:r>
+    </w:p>
+    <w:p>
+      <w:pPr>
+        <w:rPr>
+          <w:rFonts w:hint="eastAsia"/>
+          <w:lang w:val="en-US"/>
+        </w:rPr>
+      </w:pPr>
+      <w:r>
+        <w:rPr>
+          <w:rFonts w:hint="eastAsia"/>
+          <w:lang w:val="en-US"/>
+        </w:rPr>
+        <w:t>用</w:t>
+      </w:r>
+      <w:r>
+        <w:rPr>
+          <w:rFonts w:hint="eastAsia"/>
+          <w:lang w:val="en-US"/>
+        </w:rPr>
+        <w:t>catchAsync</w:t>
+      </w:r>
+      <w:r>
+        <w:rPr>
+          <w:rFonts w:hint="eastAsia"/>
+          <w:lang w:val="en-US"/>
+        </w:rPr>
+        <w:t>的</w:t>
+      </w:r>
+      <w:r>
+        <w:rPr>
+          <w:rFonts w:hint="eastAsia"/>
+          <w:lang w:val="en-US"/>
+        </w:rPr>
+        <w:t>module</w:t>
+      </w:r>
+      <w:r>
+        <w:rPr>
+          <w:lang w:val="en-US"/>
+        </w:rPr>
+        <w:t xml:space="preserve"> </w:t>
+      </w:r>
+      <w:r>
+        <w:rPr>
+          <w:rFonts w:hint="eastAsia"/>
+          <w:lang w:val="en-US"/>
+        </w:rPr>
+        <w:t>来替换所有</w:t>
+      </w:r>
+      <w:r>
+        <w:rPr>
+          <w:rFonts w:hint="eastAsia"/>
+          <w:lang w:val="en-US"/>
+        </w:rPr>
+        <w:t>的</w:t>
+      </w:r>
+      <w:r>
+        <w:rPr>
+          <w:rFonts w:hint="eastAsia"/>
+          <w:lang w:val="en-US"/>
+        </w:rPr>
+        <w:t>try</w:t>
+      </w:r>
+      <w:r>
+        <w:rPr>
+          <w:lang w:val="en-US"/>
+        </w:rPr>
+        <w:t xml:space="preserve"> </w:t>
+      </w:r>
+      <w:r>
+        <w:rPr>
+          <w:rFonts w:hint="eastAsia"/>
+          <w:lang w:val="en-US"/>
+        </w:rPr>
+        <w:t>and</w:t>
+      </w:r>
+      <w:r>
+        <w:rPr>
+          <w:lang w:val="en-US"/>
+        </w:rPr>
+        <w:t xml:space="preserve"> </w:t>
+      </w:r>
+      <w:r>
+        <w:rPr>
+          <w:rFonts w:hint="eastAsia"/>
+          <w:lang w:val="en-US"/>
+        </w:rPr>
+        <w:t>catch</w:t>
+      </w:r>
+      <w:r>
+        <w:rPr>
+          <w:rFonts w:hint="eastAsia"/>
+          <w:lang w:val="en-US"/>
+        </w:rPr>
+        <w:t>。</w:t>
+      </w:r>
     </w:p>
     <w:p>
       <w:pPr>
@@ -4163,6 +4071,27 @@
     <w:name w:val="Normal"/>
     <w:qFormat/>
   </w:style>
+  <w:style w:type="paragraph" w:styleId="Heading1">
+    <w:name w:val="heading 1"/>
+    <w:basedOn w:val="Normal"/>
+    <w:next w:val="Normal"/>
+    <w:link w:val="Heading1Char"/>
+    <w:uiPriority w:val="9"/>
+    <w:qFormat/>
+    <w:rsid w:val="00235983"/>
+    <w:pPr>
+      <w:keepNext/>
+      <w:keepLines/>
+      <w:spacing w:before="240"/>
+      <w:outlineLvl w:val="0"/>
+    </w:pPr>
+    <w:rPr>
+      <w:rFonts w:asciiTheme="majorHAnsi" w:eastAsiaTheme="majorEastAsia" w:hAnsiTheme="majorHAnsi" w:cstheme="majorBidi"/>
+      <w:color w:val="2F5496" w:themeColor="accent1" w:themeShade="BF"/>
+      <w:sz w:val="32"/>
+      <w:szCs w:val="32"/>
+    </w:rPr>
+  </w:style>
   <w:style w:type="paragraph" w:styleId="Heading2">
     <w:name w:val="heading 2"/>
     <w:basedOn w:val="Normal"/>
@@ -4331,6 +4260,19 @@
       <w:ind w:left="720"/>
       <w:contextualSpacing/>
     </w:pPr>
+  </w:style>
+  <w:style w:type="character" w:customStyle="1" w:styleId="Heading1Char">
+    <w:name w:val="Heading 1 Char"/>
+    <w:basedOn w:val="DefaultParagraphFont"/>
+    <w:link w:val="Heading1"/>
+    <w:uiPriority w:val="9"/>
+    <w:rsid w:val="00235983"/>
+    <w:rPr>
+      <w:rFonts w:asciiTheme="majorHAnsi" w:eastAsiaTheme="majorEastAsia" w:hAnsiTheme="majorHAnsi" w:cstheme="majorBidi"/>
+      <w:color w:val="2F5496" w:themeColor="accent1" w:themeShade="BF"/>
+      <w:sz w:val="32"/>
+      <w:szCs w:val="32"/>
+    </w:rPr>
   </w:style>
 </w:styles>
 </file>

</xml_diff>

<commit_message>
450. use JOI as middleware
copy of past the JOI code and use it as a middleware
</commit_message>
<xml_diff>
--- a/study notes/Yelp camp notes.docx
+++ b/study notes/Yelp camp notes.docx
@@ -6697,23 +6697,34 @@
     <w:p>
       <w:pPr>
         <w:rPr>
+          <w:lang w:val="en-US"/>
+        </w:rPr>
+      </w:pPr>
+      <w:r>
+        <w:rPr>
+          <w:lang w:val="en-US"/>
+        </w:rPr>
+        <w:t xml:space="preserve">If(error) </w:t>
+      </w:r>
+      <w:r>
+        <w:rPr>
           <w:rFonts w:hint="eastAsia"/>
           <w:lang w:val="en-US"/>
         </w:rPr>
-      </w:pPr>
-      <w:proofErr w:type="spellStart"/>
-      <w:r>
-        <w:rPr>
-          <w:lang w:val="en-US"/>
-        </w:rPr>
-        <w:t>Error.details</w:t>
-      </w:r>
-      <w:proofErr w:type="spellEnd"/>
-      <w:r>
-        <w:rPr>
-          <w:lang w:val="en-US"/>
-        </w:rPr>
-        <w:t xml:space="preserve"> </w:t>
+        <w:t>逻辑里有一个复杂的数据操作：</w:t>
+      </w:r>
+      <w:r>
+        <w:rPr>
+          <w:rFonts w:hint="eastAsia"/>
+          <w:lang w:val="en-US"/>
+        </w:rPr>
+        <w:t>E</w:t>
+      </w:r>
+      <w:r>
+        <w:rPr>
+          <w:lang w:val="en-US"/>
+        </w:rPr>
+        <w:t xml:space="preserve">rror.details </w:t>
       </w:r>
       <w:r>
         <w:t>是</w:t>
@@ -6747,6 +6758,9 @@
       </w:r>
       <w:r>
         <w:t xml:space="preserve">ap() it, and turn it into a single string and join them. </w:t>
+      </w:r>
+      <w:r>
+        <w:t xml:space="preserve"> </w:t>
       </w:r>
     </w:p>
     <w:sectPr>

</xml_diff>